<commit_message>
adjust content and import styles
</commit_message>
<xml_diff>
--- a/Branches/2.0/src/Word/Blocks/Report_Sector Note.docx
+++ b/Branches/2.0/src/Word/Blocks/Report_Sector Note.docx
@@ -45,14 +45,12 @@
                 <w:p>
                   <w:pPr>
                     <w:rPr>
-                      <w:rFonts w:ascii="Calibri" w:hAnsi="Calibri" w:cs="Calibri"/>
                       <w:sz w:val="40"/>
                       <w:szCs w:val="40"/>
                     </w:rPr>
                   </w:pPr>
                   <w:r>
                     <w:rPr>
-                      <w:rFonts w:ascii="Calibri" w:hAnsi="Calibri" w:cs="Calibri"/>
                       <w:sz w:val="40"/>
                       <w:szCs w:val="40"/>
                     </w:rPr>
@@ -60,7 +58,6 @@
                   </w:r>
                   <w:r>
                     <w:rPr>
-                      <w:rFonts w:ascii="Calibri" w:hAnsi="Calibri" w:cs="Calibri"/>
                       <w:sz w:val="40"/>
                       <w:szCs w:val="40"/>
                     </w:rPr>
@@ -68,7 +65,6 @@
                   </w:r>
                   <w:r>
                     <w:rPr>
-                      <w:rFonts w:ascii="Calibri" w:hAnsi="Calibri" w:cs="Calibri"/>
                       <w:sz w:val="40"/>
                       <w:szCs w:val="40"/>
                     </w:rPr>
@@ -78,15 +74,7 @@
               </w:tc>
             </w:tr>
           </w:tbl>
-          <w:p>
-            <w:pPr>
-              <w:rPr>
-                <w:rFonts w:ascii="Calibri" w:hAnsi="Calibri" w:cs="Calibri"/>
-                <w:sz w:val="22"/>
-                <w:szCs w:val="22"/>
-              </w:rPr>
-            </w:pPr>
-          </w:p>
+          <w:p/>
           <w:p>
             <w:pPr>
               <w:pStyle w:val="iRBullet"/>
@@ -95,14 +83,12 @@
               </w:tabs>
               <w:ind w:left="360" w:hanging="270"/>
               <w:rPr>
-                <w:rFonts w:ascii="Calibri" w:hAnsi="Calibri" w:cs="Calibri"/>
                 <w:sz w:val="22"/>
                 <w:szCs w:val="22"/>
               </w:rPr>
             </w:pPr>
             <w:r>
               <w:rPr>
-                <w:rFonts w:ascii="Calibri" w:hAnsi="Calibri" w:cs="Calibri"/>
                 <w:sz w:val="22"/>
                 <w:szCs w:val="22"/>
               </w:rPr>
@@ -117,14 +103,12 @@
               </w:tabs>
               <w:ind w:left="360" w:hanging="270"/>
               <w:rPr>
-                <w:rFonts w:ascii="Calibri" w:hAnsi="Calibri" w:cs="Calibri"/>
                 <w:sz w:val="22"/>
                 <w:szCs w:val="22"/>
               </w:rPr>
             </w:pPr>
             <w:r>
               <w:rPr>
-                <w:rFonts w:ascii="Calibri" w:hAnsi="Calibri" w:cs="Calibri"/>
                 <w:sz w:val="22"/>
                 <w:szCs w:val="22"/>
               </w:rPr>
@@ -139,154 +123,67 @@
               </w:tabs>
               <w:ind w:left="360" w:hanging="270"/>
               <w:rPr>
-                <w:rFonts w:ascii="Calibri" w:hAnsi="Calibri" w:cs="Calibri"/>
                 <w:sz w:val="22"/>
                 <w:szCs w:val="22"/>
               </w:rPr>
             </w:pPr>
             <w:r>
               <w:rPr>
-                <w:rFonts w:ascii="Calibri" w:hAnsi="Calibri" w:cs="Calibri"/>
                 <w:sz w:val="22"/>
                 <w:szCs w:val="22"/>
               </w:rPr>
               <w:t>Key Point  Number 3</w:t>
             </w:r>
           </w:p>
+          <w:p/>
           <w:p>
-            <w:pPr>
-              <w:rPr>
-                <w:rFonts w:ascii="Calibri" w:hAnsi="Calibri" w:cs="Calibri"/>
-                <w:sz w:val="22"/>
-                <w:szCs w:val="22"/>
-              </w:rPr>
-            </w:pPr>
-          </w:p>
-          <w:p>
-            <w:pPr>
-              <w:rPr>
-                <w:rFonts w:ascii="Calibri" w:hAnsi="Calibri" w:cs="Calibri"/>
-                <w:sz w:val="22"/>
-              </w:rPr>
-            </w:pPr>
             <w:r>
               <w:rPr>
-                <w:rFonts w:ascii="Calibri" w:hAnsi="Calibri" w:cs="Calibri"/>
                 <w:b/>
                 <w:bCs/>
-                <w:sz w:val="22"/>
-                <w:szCs w:val="22"/>
               </w:rPr>
               <w:t xml:space="preserve">Some normal text, some normal text, some normal text, some normal text, some normal text, some normal text. </w:t>
             </w:r>
             <w:r>
-              <w:rPr>
-                <w:rFonts w:ascii="Calibri" w:hAnsi="Calibri" w:cs="Calibri"/>
-                <w:sz w:val="22"/>
-                <w:szCs w:val="22"/>
-              </w:rPr>
               <w:t xml:space="preserve">Some normal text, some normal text, some normal text, some normal text, some normal text, some normal text, some normal text, some normal text, some normal text, some normal text, some normal text, some normal text, some normal text, some normal text, some normal text, some normal text, some normal text, some normal text, some </w:t>
             </w:r>
           </w:p>
+          <w:p/>
           <w:p>
-            <w:pPr>
-              <w:rPr>
-                <w:rFonts w:ascii="Calibri" w:hAnsi="Calibri" w:cs="Calibri"/>
-                <w:sz w:val="22"/>
-              </w:rPr>
-            </w:pPr>
-          </w:p>
-          <w:p>
-            <w:pPr>
-              <w:rPr>
-                <w:rFonts w:ascii="Calibri" w:hAnsi="Calibri" w:cs="Calibri"/>
-                <w:sz w:val="22"/>
-              </w:rPr>
-            </w:pPr>
             <w:r>
               <w:rPr>
-                <w:rFonts w:ascii="Calibri" w:hAnsi="Calibri" w:cs="Calibri"/>
                 <w:b/>
                 <w:bCs/>
-                <w:sz w:val="22"/>
-                <w:szCs w:val="22"/>
               </w:rPr>
               <w:t xml:space="preserve">Some normal text, some normal text, some normal text, some normal text, some normal text, some normal text. </w:t>
             </w:r>
             <w:r>
-              <w:rPr>
-                <w:rFonts w:ascii="Calibri" w:hAnsi="Calibri" w:cs="Calibri"/>
-                <w:sz w:val="22"/>
-                <w:szCs w:val="22"/>
-              </w:rPr>
               <w:t xml:space="preserve">Some normal text, some normal text, some normal text, some normal text, some normal text, some normal text, some normal text, some normal text, some normal text, some normal text, some normal text, some normal text, some normal text, some normal text, some normal text, some normal text, some normal text, some normal text, some </w:t>
             </w:r>
           </w:p>
+          <w:p/>
           <w:p>
-            <w:pPr>
-              <w:rPr>
-                <w:rFonts w:ascii="Calibri" w:hAnsi="Calibri" w:cs="Calibri"/>
-                <w:sz w:val="22"/>
-              </w:rPr>
-            </w:pPr>
-          </w:p>
-          <w:p>
-            <w:pPr>
-              <w:rPr>
-                <w:rFonts w:ascii="Calibri" w:hAnsi="Calibri" w:cs="Calibri"/>
-                <w:sz w:val="22"/>
-              </w:rPr>
-            </w:pPr>
             <w:r>
               <w:rPr>
-                <w:rFonts w:ascii="Calibri" w:hAnsi="Calibri" w:cs="Calibri"/>
                 <w:b/>
                 <w:bCs/>
-                <w:sz w:val="22"/>
-                <w:szCs w:val="22"/>
               </w:rPr>
               <w:t xml:space="preserve">Some normal text, some normal text, some normal text, some normal text, some normal text, some normal text. </w:t>
             </w:r>
             <w:r>
-              <w:rPr>
-                <w:rFonts w:ascii="Calibri" w:hAnsi="Calibri" w:cs="Calibri"/>
-                <w:sz w:val="22"/>
-                <w:szCs w:val="22"/>
-              </w:rPr>
               <w:t xml:space="preserve">Some normal text, some normal text, some normal text, some normal text, some normal text, some normal text, some normal text, some normal text, some normal text, some normal text, some normal text, some normal text, some normal text, some normal text, some normal text, some normal text, some normal text, some normal text, some </w:t>
             </w:r>
           </w:p>
+          <w:p/>
           <w:p>
-            <w:pPr>
-              <w:rPr>
-                <w:rFonts w:ascii="Calibri" w:hAnsi="Calibri" w:cs="Calibri"/>
-                <w:sz w:val="22"/>
-              </w:rPr>
-            </w:pPr>
-          </w:p>
-          <w:p>
-            <w:pPr>
-              <w:rPr>
-                <w:rFonts w:ascii="Calibri" w:hAnsi="Calibri" w:cs="Calibri"/>
-                <w:sz w:val="22"/>
-              </w:rPr>
-            </w:pPr>
             <w:r>
               <w:rPr>
-                <w:rFonts w:ascii="Calibri" w:hAnsi="Calibri" w:cs="Calibri"/>
                 <w:b/>
                 <w:bCs/>
-                <w:sz w:val="22"/>
-                <w:szCs w:val="22"/>
               </w:rPr>
               <w:t xml:space="preserve">Some normal text, some normal text, some normal text, some normal text, some normal text, some normal text. </w:t>
             </w:r>
             <w:r>
-              <w:rPr>
-                <w:rFonts w:ascii="Calibri" w:hAnsi="Calibri" w:cs="Calibri"/>
-                <w:sz w:val="22"/>
-                <w:szCs w:val="22"/>
-              </w:rPr>
               <w:t>Some normal text, some normal text, some normal text, some normal text, some normal text, some normal text, some normal text, some normal text, some normal text, some</w:t>
             </w:r>
           </w:p>
@@ -298,7 +195,7 @@
           <w:p>
             <w:pPr>
               <w:rPr>
-                <w:rFonts w:ascii="Verdana" w:hAnsi="Verdana" w:cs="Calibri"/>
+                <w:rFonts w:ascii="Verdana" w:hAnsi="Verdana"/>
               </w:rPr>
             </w:pPr>
           </w:p>
@@ -343,7 +240,6 @@
                   <w:pPr>
                     <w:spacing w:before="40" w:after="40" w:line="240" w:lineRule="exact"/>
                     <w:rPr>
-                      <w:rFonts w:ascii="Calibri" w:hAnsi="Calibri" w:cs="Calibri"/>
                       <w:b/>
                       <w:bCs/>
                       <w:sz w:val="21"/>
@@ -352,7 +248,6 @@
                   </w:pPr>
                   <w:r>
                     <w:rPr>
-                      <w:rFonts w:ascii="Calibri" w:hAnsi="Calibri" w:cs="Calibri"/>
                       <w:b/>
                       <w:bCs/>
                       <w:sz w:val="21"/>
@@ -376,7 +271,6 @@
                     <w:spacing w:before="40" w:after="40" w:line="240" w:lineRule="exact"/>
                     <w:jc w:val="right"/>
                     <w:rPr>
-                      <w:rFonts w:ascii="Calibri" w:hAnsi="Calibri" w:cs="Calibri"/>
                       <w:b/>
                       <w:bCs/>
                       <w:sz w:val="21"/>
@@ -385,7 +279,6 @@
                   </w:pPr>
                   <w:r>
                     <w:rPr>
-                      <w:rFonts w:ascii="Calibri" w:hAnsi="Calibri" w:cs="Calibri"/>
                       <w:b/>
                       <w:bCs/>
                       <w:sz w:val="21"/>
@@ -409,14 +302,12 @@
                   <w:pPr>
                     <w:spacing w:before="40" w:line="240" w:lineRule="exact"/>
                     <w:rPr>
-                      <w:rFonts w:ascii="Calibri" w:hAnsi="Calibri" w:cs="Calibri"/>
                       <w:sz w:val="21"/>
                       <w:szCs w:val="21"/>
                     </w:rPr>
                   </w:pPr>
                   <w:r>
                     <w:rPr>
-                      <w:rFonts w:ascii="Calibri" w:hAnsi="Calibri" w:cs="Calibri"/>
                       <w:sz w:val="21"/>
                       <w:szCs w:val="21"/>
                     </w:rPr>
@@ -437,14 +328,12 @@
                     <w:spacing w:before="40" w:line="240" w:lineRule="exact"/>
                     <w:jc w:val="right"/>
                     <w:rPr>
-                      <w:rFonts w:ascii="Calibri" w:hAnsi="Calibri" w:cs="Calibri"/>
                       <w:sz w:val="21"/>
                       <w:szCs w:val="21"/>
                     </w:rPr>
                   </w:pPr>
                   <w:r>
                     <w:rPr>
-                      <w:rFonts w:ascii="Calibri" w:hAnsi="Calibri" w:cs="Calibri"/>
                       <w:sz w:val="21"/>
                       <w:szCs w:val="21"/>
                     </w:rPr>
@@ -463,14 +352,12 @@
                   <w:pPr>
                     <w:spacing w:line="240" w:lineRule="exact"/>
                     <w:rPr>
-                      <w:rFonts w:ascii="Calibri" w:hAnsi="Calibri" w:cs="Calibri"/>
                       <w:sz w:val="21"/>
                       <w:szCs w:val="21"/>
                     </w:rPr>
                   </w:pPr>
                   <w:r>
                     <w:rPr>
-                      <w:rFonts w:ascii="Calibri" w:hAnsi="Calibri" w:cs="Calibri"/>
                       <w:sz w:val="21"/>
                       <w:szCs w:val="21"/>
                     </w:rPr>
@@ -488,14 +375,12 @@
                     <w:spacing w:line="240" w:lineRule="exact"/>
                     <w:jc w:val="right"/>
                     <w:rPr>
-                      <w:rFonts w:ascii="Calibri" w:hAnsi="Calibri" w:cs="Calibri"/>
                       <w:sz w:val="21"/>
                       <w:szCs w:val="21"/>
                     </w:rPr>
                   </w:pPr>
                   <w:r>
                     <w:rPr>
-                      <w:rFonts w:ascii="Calibri" w:hAnsi="Calibri" w:cs="Calibri"/>
                       <w:sz w:val="21"/>
                       <w:szCs w:val="21"/>
                     </w:rPr>
@@ -514,14 +399,12 @@
                   <w:pPr>
                     <w:spacing w:line="240" w:lineRule="exact"/>
                     <w:rPr>
-                      <w:rFonts w:ascii="Calibri" w:hAnsi="Calibri" w:cs="Calibri"/>
                       <w:sz w:val="21"/>
                       <w:szCs w:val="21"/>
                     </w:rPr>
                   </w:pPr>
                   <w:r>
                     <w:rPr>
-                      <w:rFonts w:ascii="Calibri" w:hAnsi="Calibri" w:cs="Calibri"/>
                       <w:sz w:val="21"/>
                       <w:szCs w:val="21"/>
                     </w:rPr>
@@ -539,14 +422,12 @@
                     <w:spacing w:line="240" w:lineRule="exact"/>
                     <w:jc w:val="right"/>
                     <w:rPr>
-                      <w:rFonts w:ascii="Calibri" w:hAnsi="Calibri" w:cs="Calibri"/>
                       <w:sz w:val="21"/>
                       <w:szCs w:val="21"/>
                     </w:rPr>
                   </w:pPr>
                   <w:r>
                     <w:rPr>
-                      <w:rFonts w:ascii="Calibri" w:hAnsi="Calibri" w:cs="Calibri"/>
                       <w:sz w:val="21"/>
                       <w:szCs w:val="21"/>
                     </w:rPr>
@@ -567,14 +448,12 @@
                     <w:keepLines/>
                     <w:outlineLvl w:val="5"/>
                     <w:rPr>
-                      <w:rFonts w:ascii="Calibri" w:hAnsi="Calibri" w:cs="Calibri"/>
                       <w:sz w:val="21"/>
                       <w:szCs w:val="21"/>
                     </w:rPr>
                   </w:pPr>
                   <w:r>
                     <w:rPr>
-                      <w:rFonts w:ascii="Calibri" w:hAnsi="Calibri" w:cs="Calibri"/>
                       <w:sz w:val="21"/>
                       <w:szCs w:val="21"/>
                     </w:rPr>
@@ -594,14 +473,12 @@
                     <w:jc w:val="right"/>
                     <w:outlineLvl w:val="5"/>
                     <w:rPr>
-                      <w:rFonts w:ascii="Calibri" w:hAnsi="Calibri" w:cs="Calibri"/>
                       <w:sz w:val="21"/>
                       <w:szCs w:val="21"/>
                     </w:rPr>
                   </w:pPr>
                   <w:r>
                     <w:rPr>
-                      <w:rFonts w:ascii="Calibri" w:hAnsi="Calibri" w:cs="Calibri"/>
                       <w:sz w:val="21"/>
                       <w:szCs w:val="21"/>
                     </w:rPr>
@@ -622,14 +499,12 @@
                     <w:keepLines/>
                     <w:outlineLvl w:val="5"/>
                     <w:rPr>
-                      <w:rFonts w:ascii="Calibri" w:hAnsi="Calibri" w:cs="Calibri"/>
                       <w:sz w:val="21"/>
                       <w:szCs w:val="21"/>
                     </w:rPr>
                   </w:pPr>
                   <w:r>
                     <w:rPr>
-                      <w:rFonts w:ascii="Calibri" w:hAnsi="Calibri" w:cs="Calibri"/>
                       <w:sz w:val="21"/>
                       <w:szCs w:val="21"/>
                     </w:rPr>
@@ -649,14 +524,12 @@
                     <w:jc w:val="right"/>
                     <w:outlineLvl w:val="5"/>
                     <w:rPr>
-                      <w:rFonts w:ascii="Calibri" w:hAnsi="Calibri" w:cs="Calibri"/>
                       <w:sz w:val="21"/>
                       <w:szCs w:val="21"/>
                     </w:rPr>
                   </w:pPr>
                   <w:r>
                     <w:rPr>
-                      <w:rFonts w:ascii="Calibri" w:hAnsi="Calibri" w:cs="Calibri"/>
                       <w:sz w:val="21"/>
                       <w:szCs w:val="21"/>
                     </w:rPr>
@@ -675,14 +548,12 @@
                   <w:pPr>
                     <w:spacing w:line="240" w:lineRule="exact"/>
                     <w:rPr>
-                      <w:rFonts w:ascii="Calibri" w:hAnsi="Calibri" w:cs="Calibri"/>
                       <w:sz w:val="21"/>
                       <w:szCs w:val="21"/>
                     </w:rPr>
                   </w:pPr>
                   <w:r>
                     <w:rPr>
-                      <w:rFonts w:ascii="Calibri" w:hAnsi="Calibri" w:cs="Calibri"/>
                       <w:sz w:val="21"/>
                       <w:szCs w:val="21"/>
                     </w:rPr>
@@ -700,14 +571,12 @@
                     <w:spacing w:line="240" w:lineRule="exact"/>
                     <w:jc w:val="right"/>
                     <w:rPr>
-                      <w:rFonts w:ascii="Calibri" w:hAnsi="Calibri" w:cs="Calibri"/>
                       <w:sz w:val="21"/>
                       <w:szCs w:val="21"/>
                     </w:rPr>
                   </w:pPr>
                   <w:r>
                     <w:rPr>
-                      <w:rFonts w:ascii="Calibri" w:hAnsi="Calibri" w:cs="Calibri"/>
                       <w:sz w:val="21"/>
                       <w:szCs w:val="21"/>
                     </w:rPr>
@@ -727,14 +596,12 @@
                     <w:spacing w:line="240" w:lineRule="exact"/>
                     <w:ind w:right="-17"/>
                     <w:rPr>
-                      <w:rFonts w:ascii="Calibri" w:hAnsi="Calibri" w:cs="Calibri"/>
                       <w:sz w:val="21"/>
                       <w:szCs w:val="21"/>
                     </w:rPr>
                   </w:pPr>
                   <w:r>
                     <w:rPr>
-                      <w:rFonts w:ascii="Calibri" w:hAnsi="Calibri" w:cs="Calibri"/>
                       <w:sz w:val="21"/>
                       <w:szCs w:val="21"/>
                     </w:rPr>
@@ -752,14 +619,12 @@
                     <w:spacing w:line="240" w:lineRule="exact"/>
                     <w:jc w:val="right"/>
                     <w:rPr>
-                      <w:rFonts w:ascii="Calibri" w:hAnsi="Calibri" w:cs="Calibri"/>
                       <w:sz w:val="21"/>
                       <w:szCs w:val="21"/>
                     </w:rPr>
                   </w:pPr>
                   <w:r>
                     <w:rPr>
-                      <w:rFonts w:ascii="Calibri" w:hAnsi="Calibri" w:cs="Calibri"/>
                       <w:sz w:val="21"/>
                       <w:szCs w:val="21"/>
                     </w:rPr>
@@ -774,7 +639,6 @@
               <w:ind w:right="63"/>
               <w:jc w:val="right"/>
               <w:rPr>
-                <w:rFonts w:ascii="Calibri" w:hAnsi="Calibri" w:cs="Calibri"/>
                 <w:szCs w:val="18"/>
               </w:rPr>
             </w:pPr>
@@ -815,7 +679,6 @@
                   <w:pPr>
                     <w:spacing w:before="40" w:after="40" w:line="240" w:lineRule="exact"/>
                     <w:rPr>
-                      <w:rFonts w:ascii="Calibri" w:hAnsi="Calibri" w:cs="Calibri"/>
                       <w:b/>
                       <w:bCs/>
                       <w:sz w:val="21"/>
@@ -824,7 +687,6 @@
                   </w:pPr>
                   <w:r>
                     <w:rPr>
-                      <w:rFonts w:ascii="Calibri" w:hAnsi="Calibri" w:cs="Calibri"/>
                       <w:b/>
                       <w:bCs/>
                       <w:sz w:val="21"/>
@@ -848,7 +710,6 @@
                     <w:spacing w:before="40" w:after="40" w:line="240" w:lineRule="exact"/>
                     <w:jc w:val="right"/>
                     <w:rPr>
-                      <w:rFonts w:ascii="Calibri" w:hAnsi="Calibri" w:cs="Calibri"/>
                       <w:b/>
                       <w:bCs/>
                       <w:sz w:val="21"/>
@@ -857,7 +718,6 @@
                   </w:pPr>
                   <w:r>
                     <w:rPr>
-                      <w:rFonts w:ascii="Calibri" w:hAnsi="Calibri" w:cs="Calibri"/>
                       <w:b/>
                       <w:bCs/>
                       <w:sz w:val="21"/>
@@ -881,14 +741,12 @@
                   <w:pPr>
                     <w:spacing w:before="40" w:line="240" w:lineRule="exact"/>
                     <w:rPr>
-                      <w:rFonts w:ascii="Calibri" w:hAnsi="Calibri" w:cs="Calibri"/>
                       <w:sz w:val="21"/>
                       <w:szCs w:val="21"/>
                     </w:rPr>
                   </w:pPr>
                   <w:r>
                     <w:rPr>
-                      <w:rFonts w:ascii="Calibri" w:hAnsi="Calibri" w:cs="Calibri"/>
                       <w:sz w:val="21"/>
                       <w:szCs w:val="21"/>
                     </w:rPr>
@@ -909,14 +767,12 @@
                     <w:spacing w:before="40" w:line="240" w:lineRule="exact"/>
                     <w:jc w:val="right"/>
                     <w:rPr>
-                      <w:rFonts w:ascii="Calibri" w:hAnsi="Calibri" w:cs="Calibri"/>
                       <w:sz w:val="21"/>
                       <w:szCs w:val="21"/>
                     </w:rPr>
                   </w:pPr>
                   <w:r>
                     <w:rPr>
-                      <w:rFonts w:ascii="Calibri" w:hAnsi="Calibri" w:cs="Calibri"/>
                       <w:sz w:val="21"/>
                       <w:szCs w:val="21"/>
                     </w:rPr>
@@ -935,14 +791,12 @@
                   <w:pPr>
                     <w:spacing w:line="240" w:lineRule="exact"/>
                     <w:rPr>
-                      <w:rFonts w:ascii="Calibri" w:hAnsi="Calibri" w:cs="Calibri"/>
                       <w:sz w:val="21"/>
                       <w:szCs w:val="21"/>
                     </w:rPr>
                   </w:pPr>
                   <w:r>
                     <w:rPr>
-                      <w:rFonts w:ascii="Calibri" w:hAnsi="Calibri" w:cs="Calibri"/>
                       <w:sz w:val="21"/>
                       <w:szCs w:val="21"/>
                     </w:rPr>
@@ -960,14 +814,12 @@
                     <w:spacing w:line="240" w:lineRule="exact"/>
                     <w:jc w:val="right"/>
                     <w:rPr>
-                      <w:rFonts w:ascii="Calibri" w:hAnsi="Calibri" w:cs="Calibri"/>
                       <w:sz w:val="21"/>
                       <w:szCs w:val="21"/>
                     </w:rPr>
                   </w:pPr>
                   <w:r>
                     <w:rPr>
-                      <w:rFonts w:ascii="Calibri" w:hAnsi="Calibri" w:cs="Calibri"/>
                       <w:sz w:val="21"/>
                       <w:szCs w:val="21"/>
                     </w:rPr>
@@ -986,14 +838,12 @@
                   <w:pPr>
                     <w:spacing w:line="240" w:lineRule="exact"/>
                     <w:rPr>
-                      <w:rFonts w:ascii="Calibri" w:hAnsi="Calibri" w:cs="Calibri"/>
                       <w:sz w:val="21"/>
                       <w:szCs w:val="21"/>
                     </w:rPr>
                   </w:pPr>
                   <w:r>
                     <w:rPr>
-                      <w:rFonts w:ascii="Calibri" w:hAnsi="Calibri" w:cs="Calibri"/>
                       <w:sz w:val="21"/>
                       <w:szCs w:val="21"/>
                     </w:rPr>
@@ -1011,14 +861,12 @@
                     <w:spacing w:line="240" w:lineRule="exact"/>
                     <w:jc w:val="right"/>
                     <w:rPr>
-                      <w:rFonts w:ascii="Calibri" w:hAnsi="Calibri" w:cs="Calibri"/>
                       <w:sz w:val="21"/>
                       <w:szCs w:val="21"/>
                     </w:rPr>
                   </w:pPr>
                   <w:r>
                     <w:rPr>
-                      <w:rFonts w:ascii="Calibri" w:hAnsi="Calibri" w:cs="Calibri"/>
                       <w:sz w:val="21"/>
                       <w:szCs w:val="21"/>
                     </w:rPr>
@@ -1039,14 +887,12 @@
                     <w:keepLines/>
                     <w:outlineLvl w:val="5"/>
                     <w:rPr>
-                      <w:rFonts w:ascii="Calibri" w:hAnsi="Calibri" w:cs="Calibri"/>
                       <w:sz w:val="21"/>
                       <w:szCs w:val="21"/>
                     </w:rPr>
                   </w:pPr>
                   <w:r>
                     <w:rPr>
-                      <w:rFonts w:ascii="Calibri" w:hAnsi="Calibri" w:cs="Calibri"/>
                       <w:sz w:val="21"/>
                       <w:szCs w:val="21"/>
                     </w:rPr>
@@ -1066,14 +912,12 @@
                     <w:jc w:val="right"/>
                     <w:outlineLvl w:val="5"/>
                     <w:rPr>
-                      <w:rFonts w:ascii="Calibri" w:hAnsi="Calibri" w:cs="Calibri"/>
                       <w:sz w:val="21"/>
                       <w:szCs w:val="21"/>
                     </w:rPr>
                   </w:pPr>
                   <w:r>
                     <w:rPr>
-                      <w:rFonts w:ascii="Calibri" w:hAnsi="Calibri" w:cs="Calibri"/>
                       <w:sz w:val="21"/>
                       <w:szCs w:val="21"/>
                     </w:rPr>
@@ -1094,14 +938,12 @@
                     <w:keepLines/>
                     <w:outlineLvl w:val="5"/>
                     <w:rPr>
-                      <w:rFonts w:ascii="Calibri" w:hAnsi="Calibri" w:cs="Calibri"/>
                       <w:sz w:val="21"/>
                       <w:szCs w:val="21"/>
                     </w:rPr>
                   </w:pPr>
                   <w:r>
                     <w:rPr>
-                      <w:rFonts w:ascii="Calibri" w:hAnsi="Calibri" w:cs="Calibri"/>
                       <w:sz w:val="21"/>
                       <w:szCs w:val="21"/>
                     </w:rPr>
@@ -1121,14 +963,12 @@
                     <w:jc w:val="right"/>
                     <w:outlineLvl w:val="5"/>
                     <w:rPr>
-                      <w:rFonts w:ascii="Calibri" w:hAnsi="Calibri" w:cs="Calibri"/>
                       <w:sz w:val="21"/>
                       <w:szCs w:val="21"/>
                     </w:rPr>
                   </w:pPr>
                   <w:r>
                     <w:rPr>
-                      <w:rFonts w:ascii="Calibri" w:hAnsi="Calibri" w:cs="Calibri"/>
                       <w:sz w:val="21"/>
                       <w:szCs w:val="21"/>
                     </w:rPr>
@@ -1148,14 +988,12 @@
                     <w:spacing w:line="240" w:lineRule="exact"/>
                     <w:ind w:right="-17"/>
                     <w:rPr>
-                      <w:rFonts w:ascii="Calibri" w:hAnsi="Calibri" w:cs="Calibri"/>
                       <w:sz w:val="21"/>
                       <w:szCs w:val="21"/>
                     </w:rPr>
                   </w:pPr>
                   <w:r>
                     <w:rPr>
-                      <w:rFonts w:ascii="Calibri" w:hAnsi="Calibri" w:cs="Calibri"/>
                       <w:sz w:val="21"/>
                       <w:szCs w:val="21"/>
                     </w:rPr>
@@ -1173,14 +1011,12 @@
                     <w:spacing w:line="240" w:lineRule="exact"/>
                     <w:jc w:val="right"/>
                     <w:rPr>
-                      <w:rFonts w:ascii="Calibri" w:hAnsi="Calibri" w:cs="Calibri"/>
                       <w:sz w:val="21"/>
                       <w:szCs w:val="21"/>
                     </w:rPr>
                   </w:pPr>
                   <w:r>
                     <w:rPr>
-                      <w:rFonts w:ascii="Calibri" w:hAnsi="Calibri" w:cs="Calibri"/>
                       <w:sz w:val="21"/>
                       <w:szCs w:val="21"/>
                     </w:rPr>
@@ -1195,7 +1031,6 @@
               <w:ind w:right="63"/>
               <w:jc w:val="right"/>
               <w:rPr>
-                <w:rFonts w:ascii="Calibri" w:hAnsi="Calibri" w:cs="Calibri"/>
                 <w:szCs w:val="18"/>
               </w:rPr>
             </w:pPr>
@@ -1236,7 +1071,6 @@
                   <w:pPr>
                     <w:spacing w:before="40" w:after="40" w:line="240" w:lineRule="exact"/>
                     <w:rPr>
-                      <w:rFonts w:ascii="Calibri" w:hAnsi="Calibri" w:cs="Calibri"/>
                       <w:b/>
                       <w:bCs/>
                       <w:sz w:val="21"/>
@@ -1245,7 +1079,6 @@
                   </w:pPr>
                   <w:r>
                     <w:rPr>
-                      <w:rFonts w:ascii="Calibri" w:hAnsi="Calibri" w:cs="Calibri"/>
                       <w:b/>
                       <w:bCs/>
                       <w:sz w:val="21"/>
@@ -1269,7 +1102,6 @@
                     <w:spacing w:before="40" w:after="40" w:line="240" w:lineRule="exact"/>
                     <w:jc w:val="right"/>
                     <w:rPr>
-                      <w:rFonts w:ascii="Calibri" w:hAnsi="Calibri" w:cs="Calibri"/>
                       <w:b/>
                       <w:bCs/>
                       <w:sz w:val="21"/>
@@ -1278,7 +1110,6 @@
                   </w:pPr>
                   <w:r>
                     <w:rPr>
-                      <w:rFonts w:ascii="Calibri" w:hAnsi="Calibri" w:cs="Calibri"/>
                       <w:b/>
                       <w:bCs/>
                       <w:sz w:val="21"/>
@@ -1302,14 +1133,12 @@
                   <w:pPr>
                     <w:spacing w:before="40" w:line="240" w:lineRule="exact"/>
                     <w:rPr>
-                      <w:rFonts w:ascii="Calibri" w:hAnsi="Calibri" w:cs="Calibri"/>
                       <w:sz w:val="21"/>
                       <w:szCs w:val="21"/>
                     </w:rPr>
                   </w:pPr>
                   <w:r>
                     <w:rPr>
-                      <w:rFonts w:ascii="Calibri" w:hAnsi="Calibri" w:cs="Calibri"/>
                       <w:sz w:val="21"/>
                       <w:szCs w:val="21"/>
                     </w:rPr>
@@ -1330,14 +1159,12 @@
                     <w:spacing w:before="40" w:line="240" w:lineRule="exact"/>
                     <w:jc w:val="right"/>
                     <w:rPr>
-                      <w:rFonts w:ascii="Calibri" w:hAnsi="Calibri" w:cs="Calibri"/>
                       <w:sz w:val="21"/>
                       <w:szCs w:val="21"/>
                     </w:rPr>
                   </w:pPr>
                   <w:r>
                     <w:rPr>
-                      <w:rFonts w:ascii="Calibri" w:hAnsi="Calibri" w:cs="Calibri"/>
                       <w:sz w:val="21"/>
                       <w:szCs w:val="21"/>
                     </w:rPr>
@@ -1356,14 +1183,12 @@
                   <w:pPr>
                     <w:spacing w:line="240" w:lineRule="exact"/>
                     <w:rPr>
-                      <w:rFonts w:ascii="Calibri" w:hAnsi="Calibri" w:cs="Calibri"/>
                       <w:sz w:val="21"/>
                       <w:szCs w:val="21"/>
                     </w:rPr>
                   </w:pPr>
                   <w:r>
                     <w:rPr>
-                      <w:rFonts w:ascii="Calibri" w:hAnsi="Calibri" w:cs="Calibri"/>
                       <w:sz w:val="21"/>
                       <w:szCs w:val="21"/>
                     </w:rPr>
@@ -1381,14 +1206,12 @@
                     <w:spacing w:line="240" w:lineRule="exact"/>
                     <w:jc w:val="right"/>
                     <w:rPr>
-                      <w:rFonts w:ascii="Calibri" w:hAnsi="Calibri" w:cs="Calibri"/>
                       <w:sz w:val="21"/>
                       <w:szCs w:val="21"/>
                     </w:rPr>
                   </w:pPr>
                   <w:r>
                     <w:rPr>
-                      <w:rFonts w:ascii="Calibri" w:hAnsi="Calibri" w:cs="Calibri"/>
                       <w:sz w:val="21"/>
                       <w:szCs w:val="21"/>
                     </w:rPr>
@@ -1407,14 +1230,12 @@
                   <w:pPr>
                     <w:spacing w:line="240" w:lineRule="exact"/>
                     <w:rPr>
-                      <w:rFonts w:ascii="Calibri" w:hAnsi="Calibri" w:cs="Calibri"/>
                       <w:sz w:val="21"/>
                       <w:szCs w:val="21"/>
                     </w:rPr>
                   </w:pPr>
                   <w:r>
                     <w:rPr>
-                      <w:rFonts w:ascii="Calibri" w:hAnsi="Calibri" w:cs="Calibri"/>
                       <w:sz w:val="21"/>
                       <w:szCs w:val="21"/>
                     </w:rPr>
@@ -1432,14 +1253,12 @@
                     <w:spacing w:line="240" w:lineRule="exact"/>
                     <w:jc w:val="right"/>
                     <w:rPr>
-                      <w:rFonts w:ascii="Calibri" w:hAnsi="Calibri" w:cs="Calibri"/>
                       <w:sz w:val="21"/>
                       <w:szCs w:val="21"/>
                     </w:rPr>
                   </w:pPr>
                   <w:r>
                     <w:rPr>
-                      <w:rFonts w:ascii="Calibri" w:hAnsi="Calibri" w:cs="Calibri"/>
                       <w:sz w:val="21"/>
                       <w:szCs w:val="21"/>
                     </w:rPr>
@@ -1460,14 +1279,12 @@
                     <w:keepLines/>
                     <w:outlineLvl w:val="5"/>
                     <w:rPr>
-                      <w:rFonts w:ascii="Calibri" w:hAnsi="Calibri" w:cs="Calibri"/>
                       <w:sz w:val="21"/>
                       <w:szCs w:val="21"/>
                     </w:rPr>
                   </w:pPr>
                   <w:r>
                     <w:rPr>
-                      <w:rFonts w:ascii="Calibri" w:hAnsi="Calibri" w:cs="Calibri"/>
                       <w:sz w:val="21"/>
                       <w:szCs w:val="21"/>
                     </w:rPr>
@@ -1487,14 +1304,12 @@
                     <w:jc w:val="right"/>
                     <w:outlineLvl w:val="5"/>
                     <w:rPr>
-                      <w:rFonts w:ascii="Calibri" w:hAnsi="Calibri" w:cs="Calibri"/>
                       <w:sz w:val="21"/>
                       <w:szCs w:val="21"/>
                     </w:rPr>
                   </w:pPr>
                   <w:r>
                     <w:rPr>
-                      <w:rFonts w:ascii="Calibri" w:hAnsi="Calibri" w:cs="Calibri"/>
                       <w:sz w:val="21"/>
                       <w:szCs w:val="21"/>
                     </w:rPr>
@@ -1515,14 +1330,12 @@
                     <w:keepLines/>
                     <w:outlineLvl w:val="5"/>
                     <w:rPr>
-                      <w:rFonts w:ascii="Calibri" w:hAnsi="Calibri" w:cs="Calibri"/>
                       <w:sz w:val="21"/>
                       <w:szCs w:val="21"/>
                     </w:rPr>
                   </w:pPr>
                   <w:r>
                     <w:rPr>
-                      <w:rFonts w:ascii="Calibri" w:hAnsi="Calibri" w:cs="Calibri"/>
                       <w:sz w:val="21"/>
                       <w:szCs w:val="21"/>
                     </w:rPr>
@@ -1542,14 +1355,12 @@
                     <w:jc w:val="right"/>
                     <w:outlineLvl w:val="5"/>
                     <w:rPr>
-                      <w:rFonts w:ascii="Calibri" w:hAnsi="Calibri" w:cs="Calibri"/>
                       <w:sz w:val="21"/>
                       <w:szCs w:val="21"/>
                     </w:rPr>
                   </w:pPr>
                   <w:r>
                     <w:rPr>
-                      <w:rFonts w:ascii="Calibri" w:hAnsi="Calibri" w:cs="Calibri"/>
                       <w:sz w:val="21"/>
                       <w:szCs w:val="21"/>
                     </w:rPr>
@@ -1568,14 +1379,12 @@
                   <w:pPr>
                     <w:spacing w:line="240" w:lineRule="exact"/>
                     <w:rPr>
-                      <w:rFonts w:ascii="Calibri" w:hAnsi="Calibri" w:cs="Calibri"/>
                       <w:sz w:val="21"/>
                       <w:szCs w:val="21"/>
                     </w:rPr>
                   </w:pPr>
                   <w:r>
                     <w:rPr>
-                      <w:rFonts w:ascii="Calibri" w:hAnsi="Calibri" w:cs="Calibri"/>
                       <w:sz w:val="21"/>
                       <w:szCs w:val="21"/>
                     </w:rPr>
@@ -1593,14 +1402,12 @@
                     <w:spacing w:line="240" w:lineRule="exact"/>
                     <w:jc w:val="right"/>
                     <w:rPr>
-                      <w:rFonts w:ascii="Calibri" w:hAnsi="Calibri" w:cs="Calibri"/>
                       <w:sz w:val="21"/>
                       <w:szCs w:val="21"/>
                     </w:rPr>
                   </w:pPr>
                   <w:r>
                     <w:rPr>
-                      <w:rFonts w:ascii="Calibri" w:hAnsi="Calibri" w:cs="Calibri"/>
                       <w:sz w:val="21"/>
                       <w:szCs w:val="21"/>
                     </w:rPr>
@@ -1620,14 +1427,12 @@
                     <w:spacing w:line="240" w:lineRule="exact"/>
                     <w:ind w:right="-17"/>
                     <w:rPr>
-                      <w:rFonts w:ascii="Calibri" w:hAnsi="Calibri" w:cs="Calibri"/>
                       <w:sz w:val="21"/>
                       <w:szCs w:val="21"/>
                     </w:rPr>
                   </w:pPr>
                   <w:r>
                     <w:rPr>
-                      <w:rFonts w:ascii="Calibri" w:hAnsi="Calibri" w:cs="Calibri"/>
                       <w:sz w:val="21"/>
                       <w:szCs w:val="21"/>
                     </w:rPr>
@@ -1645,14 +1450,12 @@
                     <w:spacing w:line="240" w:lineRule="exact"/>
                     <w:jc w:val="right"/>
                     <w:rPr>
-                      <w:rFonts w:ascii="Calibri" w:hAnsi="Calibri" w:cs="Calibri"/>
                       <w:sz w:val="21"/>
                       <w:szCs w:val="21"/>
                     </w:rPr>
                   </w:pPr>
                   <w:r>
                     <w:rPr>
-                      <w:rFonts w:ascii="Calibri" w:hAnsi="Calibri" w:cs="Calibri"/>
                       <w:sz w:val="21"/>
                       <w:szCs w:val="21"/>
                     </w:rPr>
@@ -1672,14 +1475,12 @@
                     <w:spacing w:before="40" w:line="240" w:lineRule="exact"/>
                     <w:ind w:right="-46"/>
                     <w:rPr>
-                      <w:rFonts w:ascii="Calibri" w:hAnsi="Calibri" w:cs="Calibri"/>
                       <w:sz w:val="16"/>
                       <w:szCs w:val="16"/>
                     </w:rPr>
                   </w:pPr>
                   <w:r>
                     <w:rPr>
-                      <w:rFonts w:ascii="Calibri" w:hAnsi="Calibri" w:cs="Calibri"/>
                       <w:sz w:val="16"/>
                       <w:szCs w:val="16"/>
                     </w:rPr>
@@ -1697,7 +1498,6 @@
                     <w:spacing w:before="40" w:line="240" w:lineRule="exact"/>
                     <w:ind w:right="-46"/>
                     <w:rPr>
-                      <w:rFonts w:ascii="Calibri" w:hAnsi="Calibri" w:cs="Calibri"/>
                       <w:sz w:val="16"/>
                       <w:szCs w:val="16"/>
                     </w:rPr>
@@ -1710,7 +1510,6 @@
             <w:pPr>
               <w:spacing w:before="40"/>
               <w:rPr>
-                <w:rFonts w:ascii="Calibri" w:hAnsi="Calibri" w:cs="Calibri"/>
                 <w:szCs w:val="18"/>
               </w:rPr>
             </w:pPr>
@@ -1720,7 +1519,6 @@
               <w:ind w:right="63"/>
               <w:jc w:val="right"/>
               <w:rPr>
-                <w:rFonts w:ascii="Calibri" w:hAnsi="Calibri" w:cs="Calibri"/>
                 <w:b/>
                 <w:bCs/>
                 <w:sz w:val="24"/>
@@ -1729,21 +1527,11 @@
             <w:fldSimple w:instr=" DOCPROPERTY  iR_Report_Date  \* MERGEFORMAT ">
               <w:r>
                 <w:rPr>
-                  <w:rFonts w:ascii="Calibri" w:hAnsi="Calibri" w:cs="Calibri"/>
                   <w:b/>
                   <w:bCs/>
                   <w:sz w:val="24"/>
                 </w:rPr>
-                <w:t xml:space="preserve"> #Report </w:t>
-              </w:r>
-              <w:r>
-                <w:rPr>
-                  <w:rFonts w:ascii="Calibri" w:hAnsi="Calibri"/>
-                  <w:b/>
-                  <w:bCs/>
-                  <w:sz w:val="24"/>
-                </w:rPr>
-                <w:t>Date Here#</w:t>
+                <w:t xml:space="preserve"> #Report Date Here#</w:t>
               </w:r>
             </w:fldSimple>
           </w:p>
@@ -1752,7 +1540,6 @@
               <w:ind w:right="63"/>
               <w:jc w:val="right"/>
               <w:rPr>
-                <w:rFonts w:ascii="Calibri" w:hAnsi="Calibri" w:cs="Calibri"/>
                 <w:szCs w:val="18"/>
               </w:rPr>
             </w:pPr>
@@ -1762,20 +1549,14 @@
               <w:ind w:right="63"/>
               <w:jc w:val="right"/>
               <w:rPr>
-                <w:rFonts w:ascii="Calibri" w:hAnsi="Calibri" w:cs="Calibri"/>
                 <w:b/>
                 <w:bCs/>
-                <w:sz w:val="22"/>
-                <w:szCs w:val="22"/>
               </w:rPr>
             </w:pPr>
             <w:r>
               <w:rPr>
-                <w:rFonts w:ascii="Calibri" w:hAnsi="Calibri" w:cs="Calibri"/>
                 <w:b/>
                 <w:bCs/>
-                <w:sz w:val="22"/>
-                <w:szCs w:val="22"/>
               </w:rPr>
               <w:t>Contact Name</w:t>
             </w:r>
@@ -1784,18 +1565,8 @@
             <w:pPr>
               <w:ind w:right="63"/>
               <w:jc w:val="right"/>
-              <w:rPr>
-                <w:rFonts w:ascii="Calibri" w:hAnsi="Calibri" w:cs="Calibri"/>
-                <w:sz w:val="22"/>
-                <w:szCs w:val="22"/>
-              </w:rPr>
             </w:pPr>
             <w:r>
-              <w:rPr>
-                <w:rFonts w:ascii="Calibri" w:hAnsi="Calibri" w:cs="Calibri"/>
-                <w:sz w:val="22"/>
-                <w:szCs w:val="22"/>
-              </w:rPr>
               <w:t>Analyst</w:t>
             </w:r>
           </w:p>
@@ -1803,50 +1574,20 @@
             <w:pPr>
               <w:ind w:right="63"/>
               <w:jc w:val="right"/>
-              <w:rPr>
-                <w:rFonts w:ascii="Calibri" w:hAnsi="Calibri" w:cs="Calibri"/>
-                <w:sz w:val="22"/>
-                <w:szCs w:val="22"/>
-              </w:rPr>
             </w:pPr>
             <w:r>
-              <w:rPr>
-                <w:rFonts w:ascii="Calibri" w:hAnsi="Calibri" w:cs="Calibri"/>
-                <w:sz w:val="22"/>
-                <w:szCs w:val="22"/>
-              </w:rPr>
               <w:t>+</w:t>
             </w:r>
             <w:r>
-              <w:rPr>
-                <w:rFonts w:ascii="Calibri" w:hAnsi="Calibri" w:cs="Calibri"/>
-                <w:sz w:val="22"/>
-                <w:szCs w:val="22"/>
-              </w:rPr>
               <w:t xml:space="preserve">971 4 </w:t>
             </w:r>
             <w:r>
-              <w:rPr>
-                <w:rFonts w:ascii="Calibri" w:hAnsi="Calibri" w:cs="Calibri"/>
-                <w:sz w:val="22"/>
-                <w:szCs w:val="22"/>
-              </w:rPr>
               <w:t>456</w:t>
             </w:r>
             <w:r>
-              <w:rPr>
-                <w:rFonts w:ascii="Calibri" w:hAnsi="Calibri" w:cs="Calibri"/>
-                <w:sz w:val="22"/>
-                <w:szCs w:val="22"/>
-              </w:rPr>
               <w:t xml:space="preserve"> </w:t>
             </w:r>
             <w:r>
-              <w:rPr>
-                <w:rFonts w:ascii="Calibri" w:hAnsi="Calibri" w:cs="Calibri"/>
-                <w:sz w:val="22"/>
-                <w:szCs w:val="22"/>
-              </w:rPr>
               <w:t>7890</w:t>
             </w:r>
           </w:p>
@@ -1854,18 +1595,70 @@
             <w:pPr>
               <w:ind w:right="63"/>
               <w:jc w:val="right"/>
+            </w:pPr>
+            <w:r>
+              <w:t>contact@hc-si.com</w:t>
+            </w:r>
+          </w:p>
+          <w:p>
+            <w:pPr>
+              <w:ind w:right="63"/>
+              <w:jc w:val="right"/>
+            </w:pPr>
+          </w:p>
+          <w:p>
+            <w:pPr>
+              <w:ind w:right="63"/>
+              <w:jc w:val="right"/>
               <w:rPr>
-                <w:rFonts w:ascii="Calibri" w:hAnsi="Calibri" w:cs="Calibri"/>
-                <w:sz w:val="22"/>
-                <w:szCs w:val="22"/>
+                <w:b/>
+                <w:bCs/>
               </w:rPr>
             </w:pPr>
             <w:r>
               <w:rPr>
-                <w:rFonts w:ascii="Calibri" w:hAnsi="Calibri" w:cs="Calibri"/>
-                <w:sz w:val="22"/>
-                <w:szCs w:val="22"/>
+                <w:b/>
+                <w:bCs/>
               </w:rPr>
+              <w:t>Contact Name</w:t>
+            </w:r>
+          </w:p>
+          <w:p>
+            <w:pPr>
+              <w:ind w:right="63"/>
+              <w:jc w:val="right"/>
+            </w:pPr>
+            <w:r>
+              <w:t>Analyst</w:t>
+            </w:r>
+          </w:p>
+          <w:p>
+            <w:pPr>
+              <w:ind w:right="63"/>
+              <w:jc w:val="right"/>
+            </w:pPr>
+            <w:r>
+              <w:t>+</w:t>
+            </w:r>
+            <w:r>
+              <w:t xml:space="preserve">971 4 </w:t>
+            </w:r>
+            <w:r>
+              <w:t>456</w:t>
+            </w:r>
+            <w:r>
+              <w:t xml:space="preserve"> </w:t>
+            </w:r>
+            <w:r>
+              <w:t>7890</w:t>
+            </w:r>
+          </w:p>
+          <w:p>
+            <w:pPr>
+              <w:ind w:right="63"/>
+              <w:jc w:val="right"/>
+            </w:pPr>
+            <w:r>
               <w:t>contact@hc-si.com</w:t>
             </w:r>
           </w:p>
@@ -1874,128 +1667,6 @@
               <w:ind w:right="63"/>
               <w:jc w:val="right"/>
               <w:rPr>
-                <w:rFonts w:ascii="Calibri" w:hAnsi="Calibri" w:cs="Calibri"/>
-              </w:rPr>
-            </w:pPr>
-          </w:p>
-          <w:p>
-            <w:pPr>
-              <w:ind w:right="63"/>
-              <w:jc w:val="right"/>
-              <w:rPr>
-                <w:rFonts w:ascii="Calibri" w:hAnsi="Calibri" w:cs="Calibri"/>
-                <w:b/>
-                <w:bCs/>
-                <w:sz w:val="22"/>
-                <w:szCs w:val="22"/>
-              </w:rPr>
-            </w:pPr>
-            <w:r>
-              <w:rPr>
-                <w:rFonts w:ascii="Calibri" w:hAnsi="Calibri" w:cs="Calibri"/>
-                <w:b/>
-                <w:bCs/>
-                <w:sz w:val="22"/>
-                <w:szCs w:val="22"/>
-              </w:rPr>
-              <w:t>Contact Name</w:t>
-            </w:r>
-          </w:p>
-          <w:p>
-            <w:pPr>
-              <w:ind w:right="63"/>
-              <w:jc w:val="right"/>
-              <w:rPr>
-                <w:rFonts w:ascii="Calibri" w:hAnsi="Calibri" w:cs="Calibri"/>
-                <w:sz w:val="22"/>
-                <w:szCs w:val="22"/>
-              </w:rPr>
-            </w:pPr>
-            <w:r>
-              <w:rPr>
-                <w:rFonts w:ascii="Calibri" w:hAnsi="Calibri" w:cs="Calibri"/>
-                <w:sz w:val="22"/>
-                <w:szCs w:val="22"/>
-              </w:rPr>
-              <w:t>Analyst</w:t>
-            </w:r>
-          </w:p>
-          <w:p>
-            <w:pPr>
-              <w:ind w:right="63"/>
-              <w:jc w:val="right"/>
-              <w:rPr>
-                <w:rFonts w:ascii="Calibri" w:hAnsi="Calibri" w:cs="Calibri"/>
-                <w:sz w:val="22"/>
-                <w:szCs w:val="22"/>
-              </w:rPr>
-            </w:pPr>
-            <w:r>
-              <w:rPr>
-                <w:rFonts w:ascii="Calibri" w:hAnsi="Calibri" w:cs="Calibri"/>
-                <w:sz w:val="22"/>
-                <w:szCs w:val="22"/>
-              </w:rPr>
-              <w:t>+</w:t>
-            </w:r>
-            <w:r>
-              <w:rPr>
-                <w:rFonts w:ascii="Calibri" w:hAnsi="Calibri" w:cs="Calibri"/>
-                <w:sz w:val="22"/>
-                <w:szCs w:val="22"/>
-              </w:rPr>
-              <w:t xml:space="preserve">971 4 </w:t>
-            </w:r>
-            <w:r>
-              <w:rPr>
-                <w:rFonts w:ascii="Calibri" w:hAnsi="Calibri" w:cs="Calibri"/>
-                <w:sz w:val="22"/>
-                <w:szCs w:val="22"/>
-              </w:rPr>
-              <w:t>456</w:t>
-            </w:r>
-            <w:r>
-              <w:rPr>
-                <w:rFonts w:ascii="Calibri" w:hAnsi="Calibri" w:cs="Calibri"/>
-                <w:sz w:val="22"/>
-                <w:szCs w:val="22"/>
-              </w:rPr>
-              <w:t xml:space="preserve"> </w:t>
-            </w:r>
-            <w:r>
-              <w:rPr>
-                <w:rFonts w:ascii="Calibri" w:hAnsi="Calibri" w:cs="Calibri"/>
-                <w:sz w:val="22"/>
-                <w:szCs w:val="22"/>
-              </w:rPr>
-              <w:t>7890</w:t>
-            </w:r>
-          </w:p>
-          <w:p>
-            <w:pPr>
-              <w:ind w:right="63"/>
-              <w:jc w:val="right"/>
-              <w:rPr>
-                <w:rFonts w:ascii="Calibri" w:hAnsi="Calibri" w:cs="Calibri"/>
-                <w:sz w:val="22"/>
-                <w:szCs w:val="22"/>
-              </w:rPr>
-            </w:pPr>
-            <w:r>
-              <w:rPr>
-                <w:rFonts w:ascii="Calibri" w:hAnsi="Calibri" w:cs="Calibri"/>
-                <w:sz w:val="22"/>
-                <w:szCs w:val="22"/>
-              </w:rPr>
-              <w:t>contact@hc-si.com</w:t>
-            </w:r>
-          </w:p>
-          <w:p>
-            <w:pPr>
-              <w:ind w:right="63"/>
-              <w:jc w:val="right"/>
-              <w:rPr>
-                <w:rFonts w:ascii="Calibri" w:hAnsi="Calibri" w:cs="Calibri"/>
                 <w:szCs w:val="18"/>
               </w:rPr>
             </w:pPr>
@@ -2005,20 +1676,14 @@
               <w:ind w:right="63"/>
               <w:jc w:val="right"/>
               <w:rPr>
-                <w:rFonts w:ascii="Calibri" w:hAnsi="Calibri" w:cs="Calibri"/>
                 <w:b/>
                 <w:bCs/>
-                <w:sz w:val="22"/>
-                <w:szCs w:val="22"/>
               </w:rPr>
             </w:pPr>
             <w:r>
               <w:rPr>
-                <w:rFonts w:ascii="Calibri" w:hAnsi="Calibri" w:cs="Calibri"/>
                 <w:b/>
                 <w:bCs/>
-                <w:sz w:val="22"/>
-                <w:szCs w:val="22"/>
               </w:rPr>
               <w:t>Contact Name</w:t>
             </w:r>
@@ -2027,18 +1692,8 @@
             <w:pPr>
               <w:ind w:right="63"/>
               <w:jc w:val="right"/>
-              <w:rPr>
-                <w:rFonts w:ascii="Calibri" w:hAnsi="Calibri" w:cs="Calibri"/>
-                <w:sz w:val="22"/>
-                <w:szCs w:val="22"/>
-              </w:rPr>
             </w:pPr>
             <w:r>
-              <w:rPr>
-                <w:rFonts w:ascii="Calibri" w:hAnsi="Calibri" w:cs="Calibri"/>
-                <w:sz w:val="22"/>
-                <w:szCs w:val="22"/>
-              </w:rPr>
               <w:t>Analyst</w:t>
             </w:r>
           </w:p>
@@ -2046,50 +1701,20 @@
             <w:pPr>
               <w:ind w:right="63"/>
               <w:jc w:val="right"/>
-              <w:rPr>
-                <w:rFonts w:ascii="Calibri" w:hAnsi="Calibri" w:cs="Calibri"/>
-                <w:sz w:val="22"/>
-                <w:szCs w:val="22"/>
-              </w:rPr>
             </w:pPr>
             <w:r>
-              <w:rPr>
-                <w:rFonts w:ascii="Calibri" w:hAnsi="Calibri" w:cs="Calibri"/>
-                <w:sz w:val="22"/>
-                <w:szCs w:val="22"/>
-              </w:rPr>
               <w:t>+</w:t>
             </w:r>
             <w:r>
-              <w:rPr>
-                <w:rFonts w:ascii="Calibri" w:hAnsi="Calibri" w:cs="Calibri"/>
-                <w:sz w:val="22"/>
-                <w:szCs w:val="22"/>
-              </w:rPr>
               <w:t>971 4 4</w:t>
             </w:r>
             <w:r>
-              <w:rPr>
-                <w:rFonts w:ascii="Calibri" w:hAnsi="Calibri" w:cs="Calibri"/>
-                <w:sz w:val="22"/>
-                <w:szCs w:val="22"/>
-              </w:rPr>
               <w:t>56</w:t>
             </w:r>
             <w:r>
-              <w:rPr>
-                <w:rFonts w:ascii="Calibri" w:hAnsi="Calibri" w:cs="Calibri"/>
-                <w:sz w:val="22"/>
-                <w:szCs w:val="22"/>
-              </w:rPr>
               <w:t xml:space="preserve"> </w:t>
             </w:r>
             <w:r>
-              <w:rPr>
-                <w:rFonts w:ascii="Calibri" w:hAnsi="Calibri" w:cs="Calibri"/>
-                <w:sz w:val="22"/>
-                <w:szCs w:val="22"/>
-              </w:rPr>
               <w:t>7890</w:t>
             </w:r>
           </w:p>
@@ -2097,18 +1722,8 @@
             <w:pPr>
               <w:ind w:right="63"/>
               <w:jc w:val="right"/>
-              <w:rPr>
-                <w:rFonts w:ascii="Calibri" w:hAnsi="Calibri" w:cs="Calibri"/>
-                <w:sz w:val="22"/>
-                <w:szCs w:val="22"/>
-              </w:rPr>
             </w:pPr>
             <w:r>
-              <w:rPr>
-                <w:rFonts w:ascii="Calibri" w:hAnsi="Calibri" w:cs="Calibri"/>
-                <w:sz w:val="22"/>
-                <w:szCs w:val="22"/>
-              </w:rPr>
               <w:t>contact@hc-si.com</w:t>
             </w:r>
           </w:p>
@@ -2116,9 +1731,6 @@
             <w:pPr>
               <w:ind w:right="63"/>
               <w:jc w:val="right"/>
-              <w:rPr>
-                <w:rFonts w:ascii="Calibri" w:hAnsi="Calibri" w:cs="Calibri"/>
-              </w:rPr>
             </w:pPr>
           </w:p>
           <w:p>
@@ -2126,7 +1738,6 @@
               <w:ind w:right="63"/>
               <w:jc w:val="right"/>
               <w:rPr>
-                <w:rFonts w:ascii="Calibri" w:hAnsi="Calibri" w:cs="Calibri"/>
                 <w:szCs w:val="18"/>
               </w:rPr>
             </w:pPr>
@@ -2137,7 +1748,7 @@
               <w:ind w:right="63"/>
               <w:jc w:val="right"/>
               <w:rPr>
-                <w:rFonts w:ascii="Verdana" w:hAnsi="Verdana" w:cs="Calibri"/>
+                <w:rFonts w:ascii="Verdana" w:hAnsi="Verdana"/>
                 <w:b/>
                 <w:bCs/>
                 <w:color w:val="auto"/>
@@ -2147,7 +1758,6 @@
             </w:pPr>
             <w:r>
               <w:rPr>
-                <w:rFonts w:ascii="Calibri" w:hAnsi="Calibri" w:cs="Calibri"/>
                 <w:b/>
                 <w:bCs/>
                 <w:color w:val="auto"/>
@@ -2163,7 +1773,7 @@
     <w:p>
       <w:pPr>
         <w:rPr>
-          <w:rFonts w:ascii="Verdana" w:hAnsi="Verdana" w:cs="Calibri"/>
+          <w:rFonts w:ascii="Verdana" w:hAnsi="Verdana"/>
         </w:rPr>
       </w:pPr>
     </w:p>
@@ -3946,6 +3556,60 @@
   <w:num w:numId="27">
     <w:abstractNumId w:val="12"/>
   </w:num>
+  <w:num w:numId="28">
+    <w:abstractNumId w:val="14"/>
+  </w:num>
+  <w:num w:numId="29">
+    <w:abstractNumId w:val="11"/>
+  </w:num>
+  <w:num w:numId="30">
+    <w:abstractNumId w:val="25"/>
+  </w:num>
+  <w:num w:numId="31">
+    <w:abstractNumId w:val="24"/>
+  </w:num>
+  <w:num w:numId="32">
+    <w:abstractNumId w:val="23"/>
+  </w:num>
+  <w:num w:numId="33">
+    <w:abstractNumId w:val="15"/>
+  </w:num>
+  <w:num w:numId="34">
+    <w:abstractNumId w:val="12"/>
+  </w:num>
+  <w:num w:numId="35">
+    <w:abstractNumId w:val="9"/>
+  </w:num>
+  <w:num w:numId="36">
+    <w:abstractNumId w:val="7"/>
+  </w:num>
+  <w:num w:numId="37">
+    <w:abstractNumId w:val="6"/>
+  </w:num>
+  <w:num w:numId="38">
+    <w:abstractNumId w:val="5"/>
+  </w:num>
+  <w:num w:numId="39">
+    <w:abstractNumId w:val="4"/>
+  </w:num>
+  <w:num w:numId="40">
+    <w:abstractNumId w:val="8"/>
+  </w:num>
+  <w:num w:numId="41">
+    <w:abstractNumId w:val="3"/>
+  </w:num>
+  <w:num w:numId="42">
+    <w:abstractNumId w:val="2"/>
+  </w:num>
+  <w:num w:numId="43">
+    <w:abstractNumId w:val="1"/>
+  </w:num>
+  <w:num w:numId="44">
+    <w:abstractNumId w:val="0"/>
+  </w:num>
+  <w:num w:numId="45">
+    <w:abstractNumId w:val="22"/>
+  </w:num>
 </w:numbering>
 </file>
 
@@ -3974,9 +3638,11 @@
     <w:lsdException w:name="footer" w:uiPriority="99"/>
     <w:lsdException w:name="caption" w:semiHidden="1" w:unhideWhenUsed="1" w:qFormat="1"/>
     <w:lsdException w:name="Title" w:qFormat="1"/>
+    <w:lsdException w:name="Default Paragraph Font" w:uiPriority="1"/>
     <w:lsdException w:name="Subtitle" w:qFormat="1"/>
     <w:lsdException w:name="Strong" w:qFormat="1"/>
     <w:lsdException w:name="Emphasis" w:qFormat="1"/>
+    <w:lsdException w:name="No List" w:uiPriority="99"/>
     <w:lsdException w:name="Placeholder Text" w:semiHidden="1" w:uiPriority="99"/>
     <w:lsdException w:name="No Spacing" w:uiPriority="1" w:qFormat="1"/>
     <w:lsdException w:name="Light Shading" w:uiPriority="60"/>
@@ -4092,11 +3758,11 @@
   <w:style w:type="paragraph" w:default="1" w:styleId="Normal">
     <w:name w:val="Normal"/>
     <w:qFormat/>
-    <w:rsid w:val="00983601"/>
+    <w:rsid w:val="00175A84"/>
     <w:rPr>
-      <w:rFonts w:ascii="Tahoma" w:hAnsi="Tahoma" w:cs="Tahoma"/>
-      <w:sz w:val="18"/>
-      <w:szCs w:val="24"/>
+      <w:rFonts w:ascii="Calibri" w:eastAsia="Calibri" w:hAnsi="Calibri" w:cs="Calibri"/>
+      <w:sz w:val="22"/>
+      <w:szCs w:val="22"/>
     </w:rPr>
   </w:style>
   <w:style w:type="paragraph" w:styleId="Heading1">
@@ -4104,11 +3770,11 @@
     <w:basedOn w:val="Normal"/>
     <w:next w:val="Normal"/>
     <w:qFormat/>
-    <w:rsid w:val="006A709A"/>
+    <w:rsid w:val="00175A84"/>
     <w:pPr>
       <w:keepNext/>
       <w:numPr>
-        <w:numId w:val="1"/>
+        <w:numId w:val="31"/>
       </w:numPr>
       <w:spacing w:line="480" w:lineRule="auto"/>
       <w:outlineLvl w:val="0"/>
@@ -4128,12 +3794,12 @@
     <w:basedOn w:val="Normal"/>
     <w:next w:val="Normal"/>
     <w:qFormat/>
-    <w:rsid w:val="001B1CBE"/>
+    <w:rsid w:val="00175A84"/>
     <w:pPr>
       <w:keepNext/>
       <w:numPr>
         <w:ilvl w:val="1"/>
-        <w:numId w:val="2"/>
+        <w:numId w:val="32"/>
       </w:numPr>
       <w:outlineLvl w:val="1"/>
     </w:pPr>
@@ -4151,12 +3817,12 @@
     <w:basedOn w:val="Normal"/>
     <w:next w:val="Normal"/>
     <w:qFormat/>
-    <w:rsid w:val="002808D6"/>
+    <w:rsid w:val="00175A84"/>
     <w:pPr>
       <w:keepNext/>
       <w:numPr>
         <w:ilvl w:val="2"/>
-        <w:numId w:val="3"/>
+        <w:numId w:val="33"/>
       </w:numPr>
       <w:outlineLvl w:val="2"/>
     </w:pPr>
@@ -4176,7 +3842,7 @@
     <w:semiHidden/>
     <w:unhideWhenUsed/>
     <w:qFormat/>
-    <w:rsid w:val="00C15250"/>
+    <w:rsid w:val="00175A84"/>
     <w:pPr>
       <w:keepNext/>
       <w:keepLines/>
@@ -4200,7 +3866,7 @@
     <w:semiHidden/>
     <w:unhideWhenUsed/>
     <w:qFormat/>
-    <w:rsid w:val="00C15250"/>
+    <w:rsid w:val="00175A84"/>
     <w:pPr>
       <w:keepNext/>
       <w:keepLines/>
@@ -4220,7 +3886,7 @@
     <w:semiHidden/>
     <w:unhideWhenUsed/>
     <w:qFormat/>
-    <w:rsid w:val="00C15250"/>
+    <w:rsid w:val="00175A84"/>
     <w:pPr>
       <w:keepNext/>
       <w:keepLines/>
@@ -4242,7 +3908,7 @@
     <w:semiHidden/>
     <w:unhideWhenUsed/>
     <w:qFormat/>
-    <w:rsid w:val="00C15250"/>
+    <w:rsid w:val="00175A84"/>
     <w:pPr>
       <w:keepNext/>
       <w:keepLines/>
@@ -4264,7 +3930,7 @@
     <w:semiHidden/>
     <w:unhideWhenUsed/>
     <w:qFormat/>
-    <w:rsid w:val="00C15250"/>
+    <w:rsid w:val="00175A84"/>
     <w:pPr>
       <w:keepNext/>
       <w:keepLines/>
@@ -4286,7 +3952,7 @@
     <w:semiHidden/>
     <w:unhideWhenUsed/>
     <w:qFormat/>
-    <w:rsid w:val="00C15250"/>
+    <w:rsid w:val="00175A84"/>
     <w:pPr>
       <w:keepNext/>
       <w:keepLines/>
@@ -4307,6 +3973,7 @@
     <w:uiPriority w:val="1"/>
     <w:semiHidden/>
     <w:unhideWhenUsed/>
+    <w:rsid w:val="00175A84"/>
   </w:style>
   <w:style w:type="table" w:default="1" w:styleId="TableNormal">
     <w:name w:val="Normal Table"/>
@@ -4329,11 +3996,12 @@
     <w:uiPriority w:val="99"/>
     <w:semiHidden/>
     <w:unhideWhenUsed/>
+    <w:rsid w:val="00175A84"/>
   </w:style>
   <w:style w:type="paragraph" w:styleId="Header">
     <w:name w:val="header"/>
     <w:basedOn w:val="Normal"/>
-    <w:rsid w:val="005D62D2"/>
+    <w:rsid w:val="00175A84"/>
     <w:pPr>
       <w:tabs>
         <w:tab w:val="center" w:pos="4320"/>
@@ -4346,7 +4014,7 @@
     <w:basedOn w:val="Normal"/>
     <w:link w:val="FooterChar"/>
     <w:uiPriority w:val="99"/>
-    <w:rsid w:val="005D62D2"/>
+    <w:rsid w:val="00175A84"/>
     <w:pPr>
       <w:tabs>
         <w:tab w:val="center" w:pos="4320"/>
@@ -4357,7 +4025,7 @@
   <w:style w:type="table" w:styleId="TableGrid">
     <w:name w:val="Table Grid"/>
     <w:basedOn w:val="TableNormal"/>
-    <w:rsid w:val="00310147"/>
+    <w:rsid w:val="00175A84"/>
     <w:tblPr>
       <w:tblInd w:w="0" w:type="dxa"/>
       <w:tblBorders>
@@ -4379,7 +4047,7 @@
   <w:style w:type="paragraph" w:customStyle="1" w:styleId="iRReportDateHeader">
     <w:name w:val="iR Report Date (Header)"/>
     <w:basedOn w:val="Normal"/>
-    <w:rsid w:val="00636386"/>
+    <w:rsid w:val="00175A84"/>
     <w:pPr>
       <w:jc w:val="right"/>
     </w:pPr>
@@ -4391,7 +4059,7 @@
   <w:style w:type="paragraph" w:customStyle="1" w:styleId="CountrySectorNameHeader">
     <w:name w:val="Country/Sector Name (Header)"/>
     <w:basedOn w:val="Normal"/>
-    <w:rsid w:val="00636386"/>
+    <w:rsid w:val="00175A84"/>
     <w:pPr>
       <w:jc w:val="right"/>
     </w:pPr>
@@ -4403,7 +4071,7 @@
   <w:style w:type="paragraph" w:customStyle="1" w:styleId="iRReportTypeHeader">
     <w:name w:val="iR Report Type (Header)"/>
     <w:basedOn w:val="Normal"/>
-    <w:rsid w:val="00636386"/>
+    <w:rsid w:val="00175A84"/>
     <w:rPr>
       <w:color w:val="FFFFFF"/>
       <w:szCs w:val="18"/>
@@ -4412,7 +4080,7 @@
   <w:style w:type="paragraph" w:customStyle="1" w:styleId="iRCompanySectorNameHeader">
     <w:name w:val="iR Company/Sector Name (Header)"/>
     <w:basedOn w:val="Normal"/>
-    <w:rsid w:val="00636386"/>
+    <w:rsid w:val="00175A84"/>
     <w:rPr>
       <w:color w:val="FFFFFF"/>
       <w:sz w:val="72"/>
@@ -4422,7 +4090,7 @@
   <w:style w:type="paragraph" w:customStyle="1" w:styleId="iRDepartmentHeader">
     <w:name w:val="iR Department (Header)"/>
     <w:basedOn w:val="Normal"/>
-    <w:rsid w:val="00636386"/>
+    <w:rsid w:val="00175A84"/>
     <w:rPr>
       <w:color w:val="B3BDD0"/>
       <w:sz w:val="16"/>
@@ -4432,7 +4100,7 @@
   <w:style w:type="paragraph" w:customStyle="1" w:styleId="iRCountrySectorPageHeader">
     <w:name w:val="iR Country/Sector Page Header"/>
     <w:basedOn w:val="Header"/>
-    <w:rsid w:val="00D37CD1"/>
+    <w:rsid w:val="00175A84"/>
     <w:rPr>
       <w:color w:val="012464"/>
       <w:sz w:val="20"/>
@@ -4442,7 +4110,7 @@
   <w:style w:type="paragraph" w:customStyle="1" w:styleId="iRCompanySectorNameFooter">
     <w:name w:val="iR Company/Sector Name Footer"/>
     <w:basedOn w:val="Footer"/>
-    <w:rsid w:val="002C5E91"/>
+    <w:rsid w:val="00175A84"/>
     <w:pPr>
       <w:jc w:val="right"/>
     </w:pPr>
@@ -4455,25 +4123,25 @@
   <w:style w:type="character" w:styleId="PageNumber">
     <w:name w:val="page number"/>
     <w:basedOn w:val="DefaultParagraphFont"/>
-    <w:rsid w:val="00FD67F9"/>
+    <w:rsid w:val="00175A84"/>
   </w:style>
   <w:style w:type="numbering" w:customStyle="1" w:styleId="StyleBulletedSymbolsymbolBefore025Hanging025">
     <w:name w:val="Style Bulleted Symbol (symbol) Before:  0.25&quot; Hanging:  0.25&quot;"/>
     <w:basedOn w:val="NoList"/>
-    <w:rsid w:val="00F46A22"/>
+    <w:rsid w:val="00175A84"/>
     <w:pPr>
       <w:numPr>
-        <w:numId w:val="6"/>
+        <w:numId w:val="45"/>
       </w:numPr>
     </w:pPr>
   </w:style>
   <w:style w:type="paragraph" w:customStyle="1" w:styleId="iRBullet">
     <w:name w:val="iR Bullet"/>
     <w:basedOn w:val="Normal"/>
-    <w:rsid w:val="009D2725"/>
+    <w:rsid w:val="00175A84"/>
     <w:pPr>
       <w:numPr>
-        <w:numId w:val="8"/>
+        <w:numId w:val="45"/>
       </w:numPr>
     </w:pPr>
     <w:rPr>
@@ -4487,7 +4155,7 @@
   <w:style w:type="paragraph" w:customStyle="1" w:styleId="iRTableHead">
     <w:name w:val="iR Table Head"/>
     <w:basedOn w:val="Normal"/>
-    <w:rsid w:val="00437778"/>
+    <w:rsid w:val="00175A84"/>
     <w:rPr>
       <w:color w:val="FFFFFF"/>
       <w:sz w:val="16"/>
@@ -4496,7 +4164,7 @@
   <w:style w:type="paragraph" w:customStyle="1" w:styleId="iRTableRow">
     <w:name w:val="iR Table Row"/>
     <w:basedOn w:val="Normal"/>
-    <w:rsid w:val="0092185F"/>
+    <w:rsid w:val="00175A84"/>
     <w:rPr>
       <w:color w:val="000000"/>
       <w:sz w:val="16"/>
@@ -4506,18 +4174,20 @@
   <w:style w:type="paragraph" w:customStyle="1" w:styleId="iRContactCard-ContactName">
     <w:name w:val="iR Contact Card - Contact Name"/>
     <w:basedOn w:val="Normal"/>
-    <w:rsid w:val="00F63379"/>
+    <w:rsid w:val="00175A84"/>
     <w:pPr>
-      <w:spacing w:line="240" w:lineRule="exact"/>
+      <w:ind w:right="63"/>
+      <w:jc w:val="right"/>
     </w:pPr>
     <w:rPr>
-      <w:color w:val="FFFFFF"/>
+      <w:b/>
+      <w:bCs/>
     </w:rPr>
   </w:style>
   <w:style w:type="paragraph" w:customStyle="1" w:styleId="iRContactCard-ContactInfo">
     <w:name w:val="iR Contact Card - Contact Info"/>
     <w:basedOn w:val="iRContactCard-ContactName"/>
-    <w:rsid w:val="009E2E75"/>
+    <w:rsid w:val="00175A84"/>
     <w:pPr>
       <w:spacing w:line="300" w:lineRule="exact"/>
     </w:pPr>
@@ -4537,35 +4207,35 @@
   <w:style w:type="paragraph" w:customStyle="1" w:styleId="iRSectionTitle">
     <w:name w:val="iR Section Title"/>
     <w:basedOn w:val="Normal"/>
-    <w:rsid w:val="00CF3508"/>
+    <w:rsid w:val="00175A84"/>
     <w:pPr>
-      <w:shd w:val="clear" w:color="auto" w:fill="E7EBF2"/>
       <w:spacing w:line="440" w:lineRule="exact"/>
     </w:pPr>
     <w:rPr>
-      <w:color w:val="012464"/>
-      <w:sz w:val="36"/>
-      <w:szCs w:val="36"/>
+      <w:sz w:val="40"/>
+      <w:szCs w:val="40"/>
     </w:rPr>
   </w:style>
   <w:style w:type="paragraph" w:customStyle="1" w:styleId="iRSubSectionTitle">
     <w:name w:val="iR SubSection Title"/>
     <w:basedOn w:val="Normal"/>
     <w:next w:val="Normal"/>
-    <w:rsid w:val="00D06AAC"/>
+    <w:rsid w:val="00175A84"/>
     <w:pPr>
-      <w:shd w:val="clear" w:color="auto" w:fill="939598"/>
       <w:spacing w:line="240" w:lineRule="exact"/>
     </w:pPr>
     <w:rPr>
-      <w:color w:val="FFFFFF"/>
+      <w:b/>
+      <w:bCs/>
+      <w:sz w:val="28"/>
+      <w:szCs w:val="28"/>
     </w:rPr>
   </w:style>
   <w:style w:type="paragraph" w:customStyle="1" w:styleId="iRChartTitle">
     <w:name w:val="iR Chart Title"/>
     <w:basedOn w:val="Normal"/>
     <w:link w:val="iRChartTitleChar"/>
-    <w:rsid w:val="003A012B"/>
+    <w:rsid w:val="00175A84"/>
     <w:rPr>
       <w:color w:val="FFFFFF"/>
       <w:sz w:val="20"/>
@@ -4576,7 +4246,7 @@
     <w:name w:val="iR Chart Note (Dark)"/>
     <w:basedOn w:val="Normal"/>
     <w:link w:val="iRChartNoteDarkChar"/>
-    <w:rsid w:val="006570DE"/>
+    <w:rsid w:val="00175A84"/>
     <w:rPr>
       <w:color w:val="315184"/>
       <w:sz w:val="14"/>
@@ -4589,6 +4259,7 @@
     <w:link w:val="iRChartNoteDark"/>
     <w:rsid w:val="006570DE"/>
     <w:rPr>
+      <w:rFonts w:ascii="Calibri" w:eastAsia="Calibri" w:hAnsi="Calibri" w:cs="Calibri"/>
       <w:color w:val="315184"/>
       <w:sz w:val="14"/>
       <w:szCs w:val="14"/>
@@ -4598,7 +4269,7 @@
     <w:name w:val="iR Chart Note (Light)"/>
     <w:basedOn w:val="Normal"/>
     <w:link w:val="iRChartNoteLightChar"/>
-    <w:rsid w:val="006570DE"/>
+    <w:rsid w:val="00175A84"/>
     <w:rPr>
       <w:color w:val="8092B1"/>
       <w:sz w:val="14"/>
@@ -4611,6 +4282,7 @@
     <w:link w:val="iRChartNoteLight"/>
     <w:rsid w:val="006570DE"/>
     <w:rPr>
+      <w:rFonts w:ascii="Calibri" w:eastAsia="Calibri" w:hAnsi="Calibri" w:cs="Calibri"/>
       <w:color w:val="8092B1"/>
       <w:sz w:val="14"/>
       <w:szCs w:val="14"/>
@@ -4619,7 +4291,7 @@
   <w:style w:type="paragraph" w:customStyle="1" w:styleId="iRChartHeading">
     <w:name w:val="iR Chart Heading"/>
     <w:basedOn w:val="Normal"/>
-    <w:rsid w:val="001343D1"/>
+    <w:rsid w:val="00175A84"/>
     <w:pPr>
       <w:shd w:val="clear" w:color="auto" w:fill="BEC8D9"/>
       <w:spacing w:line="240" w:lineRule="exact"/>
@@ -4635,7 +4307,7 @@
     <w:name w:val="iR Chart Number"/>
     <w:basedOn w:val="iRChartTitle"/>
     <w:link w:val="iRChartNumberChar"/>
-    <w:rsid w:val="003A012B"/>
+    <w:rsid w:val="00175A84"/>
     <w:rPr>
       <w:b/>
       <w:bCs/>
@@ -4647,6 +4319,7 @@
     <w:link w:val="iRChartTitle"/>
     <w:rsid w:val="003A012B"/>
     <w:rPr>
+      <w:rFonts w:ascii="Calibri" w:eastAsia="Calibri" w:hAnsi="Calibri" w:cs="Calibri"/>
       <w:color w:val="FFFFFF"/>
     </w:rPr>
   </w:style>
@@ -4656,7 +4329,6 @@
     <w:link w:val="iRChartNumber"/>
     <w:rsid w:val="003A012B"/>
     <w:rPr>
-      <w:rFonts w:ascii="Tahoma" w:hAnsi="Tahoma"/>
       <w:b/>
       <w:bCs/>
     </w:rPr>
@@ -4664,7 +4336,7 @@
   <w:style w:type="paragraph" w:customStyle="1" w:styleId="iRContactSheet-GroupName">
     <w:name w:val="iR Contact Sheet - Group Name"/>
     <w:basedOn w:val="Normal"/>
-    <w:rsid w:val="0073524B"/>
+    <w:rsid w:val="00175A84"/>
     <w:pPr>
       <w:spacing w:line="240" w:lineRule="exact"/>
     </w:pPr>
@@ -4677,7 +4349,7 @@
   <w:style w:type="paragraph" w:customStyle="1" w:styleId="iRContactSheet-ContactName">
     <w:name w:val="iR Contact Sheet - Contact Name"/>
     <w:basedOn w:val="Normal"/>
-    <w:rsid w:val="003574FE"/>
+    <w:rsid w:val="00175A84"/>
     <w:pPr>
       <w:spacing w:line="240" w:lineRule="exact"/>
     </w:pPr>
@@ -4690,47 +4362,35 @@
   <w:style w:type="paragraph" w:customStyle="1" w:styleId="iRContactSheet-ContactTitleDept">
     <w:name w:val="iR Contact Sheet - Contact Title/Dept"/>
     <w:basedOn w:val="Normal"/>
-    <w:rsid w:val="003574FE"/>
+    <w:rsid w:val="00175A84"/>
     <w:pPr>
-      <w:spacing w:line="240" w:lineRule="exact"/>
+      <w:ind w:right="63"/>
+      <w:jc w:val="right"/>
     </w:pPr>
-    <w:rPr>
-      <w:color w:val="012464"/>
-      <w:sz w:val="16"/>
-      <w:szCs w:val="16"/>
-    </w:rPr>
   </w:style>
   <w:style w:type="paragraph" w:customStyle="1" w:styleId="iRContactSheet-ContactEmail">
     <w:name w:val="iR Contact Sheet - Contact Email"/>
     <w:basedOn w:val="Normal"/>
-    <w:rsid w:val="003574FE"/>
+    <w:rsid w:val="00175A84"/>
     <w:pPr>
-      <w:spacing w:line="240" w:lineRule="exact"/>
+      <w:ind w:right="63"/>
+      <w:jc w:val="right"/>
     </w:pPr>
-    <w:rPr>
-      <w:color w:val="6D6E71"/>
-      <w:sz w:val="16"/>
-      <w:szCs w:val="16"/>
-    </w:rPr>
   </w:style>
   <w:style w:type="paragraph" w:customStyle="1" w:styleId="iRContactSheet-ContactPhone">
     <w:name w:val="iR Contact Sheet - Contact Phone"/>
     <w:basedOn w:val="Normal"/>
-    <w:rsid w:val="003574FE"/>
+    <w:rsid w:val="00175A84"/>
     <w:pPr>
-      <w:spacing w:line="240" w:lineRule="exact"/>
+      <w:ind w:right="63"/>
+      <w:jc w:val="right"/>
     </w:pPr>
-    <w:rPr>
-      <w:color w:val="6D6E71"/>
-      <w:sz w:val="16"/>
-      <w:szCs w:val="16"/>
-    </w:rPr>
   </w:style>
   <w:style w:type="paragraph" w:customStyle="1" w:styleId="iRTableSectionHeader">
     <w:name w:val="iR Table Section Header"/>
     <w:basedOn w:val="iRTableRow"/>
     <w:qFormat/>
-    <w:rsid w:val="00983601"/>
+    <w:rsid w:val="00175A84"/>
     <w:rPr>
       <w:color w:val="FFFFFF"/>
     </w:rPr>
@@ -4738,7 +4398,7 @@
   <w:style w:type="paragraph" w:customStyle="1" w:styleId="iRDisclaimerRef">
     <w:name w:val="iR Disclaimer Ref"/>
     <w:basedOn w:val="Normal"/>
-    <w:rsid w:val="00257521"/>
+    <w:rsid w:val="00175A84"/>
     <w:pPr>
       <w:spacing w:line="240" w:lineRule="exact"/>
     </w:pPr>
@@ -4752,7 +4412,7 @@
     <w:name w:val="Balloon Text"/>
     <w:basedOn w:val="Normal"/>
     <w:link w:val="BalloonTextChar"/>
-    <w:rsid w:val="00E57F33"/>
+    <w:rsid w:val="00175A84"/>
     <w:rPr>
       <w:sz w:val="16"/>
       <w:szCs w:val="16"/>
@@ -4764,7 +4424,7 @@
     <w:link w:val="BalloonText"/>
     <w:rsid w:val="00E57F33"/>
     <w:rPr>
-      <w:rFonts w:ascii="Tahoma" w:hAnsi="Tahoma" w:cs="Tahoma"/>
+      <w:rFonts w:ascii="Calibri" w:eastAsia="Calibri" w:hAnsi="Calibri" w:cs="Calibri"/>
       <w:sz w:val="16"/>
       <w:szCs w:val="16"/>
     </w:rPr>
@@ -4772,20 +4432,20 @@
   <w:style w:type="numbering" w:styleId="111111">
     <w:name w:val="Outline List 2"/>
     <w:basedOn w:val="NoList"/>
-    <w:rsid w:val="00C15250"/>
+    <w:rsid w:val="00175A84"/>
     <w:pPr>
       <w:numPr>
-        <w:numId w:val="14"/>
+        <w:numId w:val="28"/>
       </w:numPr>
     </w:pPr>
   </w:style>
   <w:style w:type="numbering" w:styleId="1ai">
     <w:name w:val="Outline List 1"/>
     <w:basedOn w:val="NoList"/>
-    <w:rsid w:val="00C15250"/>
+    <w:rsid w:val="00175A84"/>
     <w:pPr>
       <w:numPr>
-        <w:numId w:val="15"/>
+        <w:numId w:val="29"/>
       </w:numPr>
     </w:pPr>
   </w:style>
@@ -4802,8 +4462,8 @@
       <w:i/>
       <w:iCs/>
       <w:color w:val="012464" w:themeColor="accent1"/>
-      <w:sz w:val="18"/>
-      <w:szCs w:val="24"/>
+      <w:sz w:val="22"/>
+      <w:szCs w:val="22"/>
     </w:rPr>
   </w:style>
   <w:style w:type="character" w:customStyle="1" w:styleId="Heading5Char">
@@ -4815,8 +4475,8 @@
     <w:rPr>
       <w:rFonts w:asciiTheme="majorHAnsi" w:eastAsiaTheme="majorEastAsia" w:hAnsiTheme="majorHAnsi" w:cstheme="majorBidi"/>
       <w:color w:val="001131" w:themeColor="accent1" w:themeShade="7F"/>
-      <w:sz w:val="18"/>
-      <w:szCs w:val="24"/>
+      <w:sz w:val="22"/>
+      <w:szCs w:val="22"/>
     </w:rPr>
   </w:style>
   <w:style w:type="character" w:customStyle="1" w:styleId="Heading6Char">
@@ -4830,8 +4490,8 @@
       <w:i/>
       <w:iCs/>
       <w:color w:val="001131" w:themeColor="accent1" w:themeShade="7F"/>
-      <w:sz w:val="18"/>
-      <w:szCs w:val="24"/>
+      <w:sz w:val="22"/>
+      <w:szCs w:val="22"/>
     </w:rPr>
   </w:style>
   <w:style w:type="character" w:customStyle="1" w:styleId="Heading7Char">
@@ -4845,8 +4505,8 @@
       <w:i/>
       <w:iCs/>
       <w:color w:val="404040" w:themeColor="text1" w:themeTint="BF"/>
-      <w:sz w:val="18"/>
-      <w:szCs w:val="24"/>
+      <w:sz w:val="22"/>
+      <w:szCs w:val="22"/>
     </w:rPr>
   </w:style>
   <w:style w:type="character" w:customStyle="1" w:styleId="Heading8Char">
@@ -4876,10 +4536,10 @@
   <w:style w:type="numbering" w:styleId="ArticleSection">
     <w:name w:val="Outline List 3"/>
     <w:basedOn w:val="NoList"/>
-    <w:rsid w:val="00C15250"/>
+    <w:rsid w:val="00175A84"/>
     <w:pPr>
       <w:numPr>
-        <w:numId w:val="16"/>
+        <w:numId w:val="30"/>
       </w:numPr>
     </w:pPr>
   </w:style>
@@ -4890,12 +4550,12 @@
     <w:uiPriority w:val="37"/>
     <w:semiHidden/>
     <w:unhideWhenUsed/>
-    <w:rsid w:val="00C15250"/>
+    <w:rsid w:val="00175A84"/>
   </w:style>
   <w:style w:type="paragraph" w:styleId="BlockText">
     <w:name w:val="Block Text"/>
     <w:basedOn w:val="Normal"/>
-    <w:rsid w:val="00C15250"/>
+    <w:rsid w:val="00175A84"/>
     <w:pPr>
       <w:pBdr>
         <w:top w:val="single" w:sz="2" w:space="10" w:color="012464" w:themeColor="accent1" w:frame="1"/>
@@ -4916,7 +4576,7 @@
     <w:name w:val="Body Text"/>
     <w:basedOn w:val="Normal"/>
     <w:link w:val="BodyTextChar"/>
-    <w:rsid w:val="00C15250"/>
+    <w:rsid w:val="00175A84"/>
     <w:pPr>
       <w:spacing w:after="120"/>
     </w:pPr>
@@ -4927,16 +4587,16 @@
     <w:link w:val="BodyText"/>
     <w:rsid w:val="00C15250"/>
     <w:rPr>
-      <w:rFonts w:ascii="Tahoma" w:hAnsi="Tahoma" w:cs="Tahoma"/>
-      <w:sz w:val="18"/>
-      <w:szCs w:val="24"/>
+      <w:rFonts w:ascii="Calibri" w:eastAsia="Calibri" w:hAnsi="Calibri" w:cs="Calibri"/>
+      <w:sz w:val="22"/>
+      <w:szCs w:val="22"/>
     </w:rPr>
   </w:style>
   <w:style w:type="paragraph" w:styleId="BodyText2">
     <w:name w:val="Body Text 2"/>
     <w:basedOn w:val="Normal"/>
     <w:link w:val="BodyText2Char"/>
-    <w:rsid w:val="00C15250"/>
+    <w:rsid w:val="00175A84"/>
     <w:pPr>
       <w:spacing w:after="120" w:line="480" w:lineRule="auto"/>
     </w:pPr>
@@ -4947,16 +4607,16 @@
     <w:link w:val="BodyText2"/>
     <w:rsid w:val="00C15250"/>
     <w:rPr>
-      <w:rFonts w:ascii="Tahoma" w:hAnsi="Tahoma" w:cs="Tahoma"/>
-      <w:sz w:val="18"/>
-      <w:szCs w:val="24"/>
+      <w:rFonts w:ascii="Calibri" w:eastAsia="Calibri" w:hAnsi="Calibri" w:cs="Calibri"/>
+      <w:sz w:val="22"/>
+      <w:szCs w:val="22"/>
     </w:rPr>
   </w:style>
   <w:style w:type="paragraph" w:styleId="BodyText3">
     <w:name w:val="Body Text 3"/>
     <w:basedOn w:val="Normal"/>
     <w:link w:val="BodyText3Char"/>
-    <w:rsid w:val="00C15250"/>
+    <w:rsid w:val="00175A84"/>
     <w:pPr>
       <w:spacing w:after="120"/>
     </w:pPr>
@@ -4971,7 +4631,7 @@
     <w:link w:val="BodyText3"/>
     <w:rsid w:val="00C15250"/>
     <w:rPr>
-      <w:rFonts w:ascii="Tahoma" w:hAnsi="Tahoma" w:cs="Tahoma"/>
+      <w:rFonts w:ascii="Calibri" w:eastAsia="Calibri" w:hAnsi="Calibri" w:cs="Calibri"/>
       <w:sz w:val="16"/>
       <w:szCs w:val="16"/>
     </w:rPr>
@@ -4980,7 +4640,7 @@
     <w:name w:val="Body Text First Indent"/>
     <w:basedOn w:val="BodyText"/>
     <w:link w:val="BodyTextFirstIndentChar"/>
-    <w:rsid w:val="00C15250"/>
+    <w:rsid w:val="00175A84"/>
     <w:pPr>
       <w:spacing w:after="0"/>
       <w:ind w:firstLine="360"/>
@@ -4996,7 +4656,7 @@
     <w:name w:val="Body Text Indent"/>
     <w:basedOn w:val="Normal"/>
     <w:link w:val="BodyTextIndentChar"/>
-    <w:rsid w:val="00C15250"/>
+    <w:rsid w:val="00175A84"/>
     <w:pPr>
       <w:spacing w:after="120"/>
       <w:ind w:left="283"/>
@@ -5008,16 +4668,16 @@
     <w:link w:val="BodyTextIndent"/>
     <w:rsid w:val="00C15250"/>
     <w:rPr>
-      <w:rFonts w:ascii="Tahoma" w:hAnsi="Tahoma" w:cs="Tahoma"/>
-      <w:sz w:val="18"/>
-      <w:szCs w:val="24"/>
+      <w:rFonts w:ascii="Calibri" w:eastAsia="Calibri" w:hAnsi="Calibri" w:cs="Calibri"/>
+      <w:sz w:val="22"/>
+      <w:szCs w:val="22"/>
     </w:rPr>
   </w:style>
   <w:style w:type="paragraph" w:styleId="BodyTextFirstIndent2">
     <w:name w:val="Body Text First Indent 2"/>
     <w:basedOn w:val="BodyTextIndent"/>
     <w:link w:val="BodyTextFirstIndent2Char"/>
-    <w:rsid w:val="00C15250"/>
+    <w:rsid w:val="00175A84"/>
     <w:pPr>
       <w:spacing w:after="0"/>
       <w:ind w:left="360" w:firstLine="360"/>
@@ -5028,15 +4688,12 @@
     <w:basedOn w:val="BodyTextIndentChar"/>
     <w:link w:val="BodyTextFirstIndent2"/>
     <w:rsid w:val="00C15250"/>
-    <w:rPr>
-      <w:rFonts w:ascii="Tahoma" w:hAnsi="Tahoma" w:cs="Tahoma"/>
-    </w:rPr>
   </w:style>
   <w:style w:type="paragraph" w:styleId="BodyTextIndent2">
     <w:name w:val="Body Text Indent 2"/>
     <w:basedOn w:val="Normal"/>
     <w:link w:val="BodyTextIndent2Char"/>
-    <w:rsid w:val="00C15250"/>
+    <w:rsid w:val="00175A84"/>
     <w:pPr>
       <w:spacing w:after="120" w:line="480" w:lineRule="auto"/>
       <w:ind w:left="283"/>
@@ -5048,16 +4705,16 @@
     <w:link w:val="BodyTextIndent2"/>
     <w:rsid w:val="00C15250"/>
     <w:rPr>
-      <w:rFonts w:ascii="Tahoma" w:hAnsi="Tahoma" w:cs="Tahoma"/>
-      <w:sz w:val="18"/>
-      <w:szCs w:val="24"/>
+      <w:rFonts w:ascii="Calibri" w:eastAsia="Calibri" w:hAnsi="Calibri" w:cs="Calibri"/>
+      <w:sz w:val="22"/>
+      <w:szCs w:val="22"/>
     </w:rPr>
   </w:style>
   <w:style w:type="paragraph" w:styleId="BodyTextIndent3">
     <w:name w:val="Body Text Indent 3"/>
     <w:basedOn w:val="Normal"/>
     <w:link w:val="BodyTextIndent3Char"/>
-    <w:rsid w:val="00C15250"/>
+    <w:rsid w:val="00175A84"/>
     <w:pPr>
       <w:spacing w:after="120"/>
       <w:ind w:left="283"/>
@@ -5073,7 +4730,7 @@
     <w:link w:val="BodyTextIndent3"/>
     <w:rsid w:val="00C15250"/>
     <w:rPr>
-      <w:rFonts w:ascii="Tahoma" w:hAnsi="Tahoma" w:cs="Tahoma"/>
+      <w:rFonts w:ascii="Calibri" w:eastAsia="Calibri" w:hAnsi="Calibri" w:cs="Calibri"/>
       <w:sz w:val="16"/>
       <w:szCs w:val="16"/>
     </w:rPr>
@@ -5083,7 +4740,7 @@
     <w:basedOn w:val="DefaultParagraphFont"/>
     <w:uiPriority w:val="33"/>
     <w:qFormat/>
-    <w:rsid w:val="00C15250"/>
+    <w:rsid w:val="00175A84"/>
     <w:rPr>
       <w:rFonts w:ascii="Tahoma" w:hAnsi="Tahoma" w:cs="Tahoma"/>
       <w:b/>
@@ -5099,7 +4756,7 @@
     <w:semiHidden/>
     <w:unhideWhenUsed/>
     <w:qFormat/>
-    <w:rsid w:val="00C15250"/>
+    <w:rsid w:val="00175A84"/>
     <w:pPr>
       <w:spacing w:after="200"/>
     </w:pPr>
@@ -5114,7 +4771,7 @@
     <w:name w:val="Closing"/>
     <w:basedOn w:val="Normal"/>
     <w:link w:val="ClosingChar"/>
-    <w:rsid w:val="00C15250"/>
+    <w:rsid w:val="00175A84"/>
     <w:pPr>
       <w:ind w:left="4252"/>
     </w:pPr>
@@ -5125,16 +4782,16 @@
     <w:link w:val="Closing"/>
     <w:rsid w:val="00C15250"/>
     <w:rPr>
-      <w:rFonts w:ascii="Tahoma" w:hAnsi="Tahoma" w:cs="Tahoma"/>
-      <w:sz w:val="18"/>
-      <w:szCs w:val="24"/>
+      <w:rFonts w:ascii="Calibri" w:eastAsia="Calibri" w:hAnsi="Calibri" w:cs="Calibri"/>
+      <w:sz w:val="22"/>
+      <w:szCs w:val="22"/>
     </w:rPr>
   </w:style>
   <w:style w:type="table" w:customStyle="1" w:styleId="ColorfulGrid1">
     <w:name w:val="Colorful Grid1"/>
     <w:basedOn w:val="TableNormal"/>
     <w:uiPriority w:val="73"/>
-    <w:rsid w:val="00C15250"/>
+    <w:rsid w:val="00175A84"/>
     <w:rPr>
       <w:color w:val="000000" w:themeColor="text1"/>
     </w:rPr>
@@ -5211,7 +4868,7 @@
     <w:name w:val="Colorful Grid Accent 1"/>
     <w:basedOn w:val="TableNormal"/>
     <w:uiPriority w:val="73"/>
-    <w:rsid w:val="00C15250"/>
+    <w:rsid w:val="00175A84"/>
     <w:rPr>
       <w:color w:val="000000" w:themeColor="text1"/>
     </w:rPr>
@@ -5288,7 +4945,7 @@
     <w:name w:val="Colorful Grid Accent 2"/>
     <w:basedOn w:val="TableNormal"/>
     <w:uiPriority w:val="73"/>
-    <w:rsid w:val="00C15250"/>
+    <w:rsid w:val="00175A84"/>
     <w:rPr>
       <w:color w:val="000000" w:themeColor="text1"/>
     </w:rPr>
@@ -5365,7 +5022,7 @@
     <w:name w:val="Colorful Grid Accent 3"/>
     <w:basedOn w:val="TableNormal"/>
     <w:uiPriority w:val="73"/>
-    <w:rsid w:val="00C15250"/>
+    <w:rsid w:val="00175A84"/>
     <w:rPr>
       <w:color w:val="000000" w:themeColor="text1"/>
     </w:rPr>
@@ -5442,7 +5099,7 @@
     <w:name w:val="Colorful Grid Accent 4"/>
     <w:basedOn w:val="TableNormal"/>
     <w:uiPriority w:val="73"/>
-    <w:rsid w:val="00C15250"/>
+    <w:rsid w:val="00175A84"/>
     <w:rPr>
       <w:color w:val="000000" w:themeColor="text1"/>
     </w:rPr>
@@ -5519,7 +5176,7 @@
     <w:name w:val="Colorful Grid Accent 5"/>
     <w:basedOn w:val="TableNormal"/>
     <w:uiPriority w:val="73"/>
-    <w:rsid w:val="00C15250"/>
+    <w:rsid w:val="00175A84"/>
     <w:rPr>
       <w:color w:val="000000" w:themeColor="text1"/>
     </w:rPr>
@@ -5596,7 +5253,7 @@
     <w:name w:val="Colorful Grid Accent 6"/>
     <w:basedOn w:val="TableNormal"/>
     <w:uiPriority w:val="73"/>
-    <w:rsid w:val="00C15250"/>
+    <w:rsid w:val="00175A84"/>
     <w:rPr>
       <w:color w:val="000000" w:themeColor="text1"/>
     </w:rPr>
@@ -5673,7 +5330,7 @@
     <w:name w:val="Colorful List1"/>
     <w:basedOn w:val="TableNormal"/>
     <w:uiPriority w:val="72"/>
-    <w:rsid w:val="00C15250"/>
+    <w:rsid w:val="00175A84"/>
     <w:rPr>
       <w:color w:val="000000" w:themeColor="text1"/>
     </w:rPr>
@@ -5756,7 +5413,7 @@
     <w:name w:val="Colorful List Accent 1"/>
     <w:basedOn w:val="TableNormal"/>
     <w:uiPriority w:val="72"/>
-    <w:rsid w:val="00C15250"/>
+    <w:rsid w:val="00175A84"/>
     <w:rPr>
       <w:color w:val="000000" w:themeColor="text1"/>
     </w:rPr>
@@ -5839,7 +5496,7 @@
     <w:name w:val="Colorful List Accent 2"/>
     <w:basedOn w:val="TableNormal"/>
     <w:uiPriority w:val="72"/>
-    <w:rsid w:val="00C15250"/>
+    <w:rsid w:val="00175A84"/>
     <w:rPr>
       <w:color w:val="000000" w:themeColor="text1"/>
     </w:rPr>
@@ -5922,7 +5579,7 @@
     <w:name w:val="Colorful List Accent 3"/>
     <w:basedOn w:val="TableNormal"/>
     <w:uiPriority w:val="72"/>
-    <w:rsid w:val="00C15250"/>
+    <w:rsid w:val="00175A84"/>
     <w:rPr>
       <w:color w:val="000000" w:themeColor="text1"/>
     </w:rPr>
@@ -6005,7 +5662,7 @@
     <w:name w:val="Colorful List Accent 4"/>
     <w:basedOn w:val="TableNormal"/>
     <w:uiPriority w:val="72"/>
-    <w:rsid w:val="00C15250"/>
+    <w:rsid w:val="00175A84"/>
     <w:rPr>
       <w:color w:val="000000" w:themeColor="text1"/>
     </w:rPr>
@@ -6088,7 +5745,7 @@
     <w:name w:val="Colorful List Accent 5"/>
     <w:basedOn w:val="TableNormal"/>
     <w:uiPriority w:val="72"/>
-    <w:rsid w:val="00C15250"/>
+    <w:rsid w:val="00175A84"/>
     <w:rPr>
       <w:color w:val="000000" w:themeColor="text1"/>
     </w:rPr>
@@ -6171,7 +5828,7 @@
     <w:name w:val="Colorful List Accent 6"/>
     <w:basedOn w:val="TableNormal"/>
     <w:uiPriority w:val="72"/>
-    <w:rsid w:val="00C15250"/>
+    <w:rsid w:val="00175A84"/>
     <w:rPr>
       <w:color w:val="000000" w:themeColor="text1"/>
     </w:rPr>
@@ -6254,7 +5911,7 @@
     <w:name w:val="Colorful Shading1"/>
     <w:basedOn w:val="TableNormal"/>
     <w:uiPriority w:val="71"/>
-    <w:rsid w:val="00C15250"/>
+    <w:rsid w:val="00175A84"/>
     <w:rPr>
       <w:color w:val="000000" w:themeColor="text1"/>
     </w:rPr>
@@ -6373,7 +6030,7 @@
     <w:name w:val="Colorful Shading Accent 1"/>
     <w:basedOn w:val="TableNormal"/>
     <w:uiPriority w:val="71"/>
-    <w:rsid w:val="00C15250"/>
+    <w:rsid w:val="00175A84"/>
     <w:rPr>
       <w:color w:val="000000" w:themeColor="text1"/>
     </w:rPr>
@@ -6492,7 +6149,7 @@
     <w:name w:val="Colorful Shading Accent 2"/>
     <w:basedOn w:val="TableNormal"/>
     <w:uiPriority w:val="71"/>
-    <w:rsid w:val="00C15250"/>
+    <w:rsid w:val="00175A84"/>
     <w:rPr>
       <w:color w:val="000000" w:themeColor="text1"/>
     </w:rPr>
@@ -6611,7 +6268,7 @@
     <w:name w:val="Colorful Shading Accent 3"/>
     <w:basedOn w:val="TableNormal"/>
     <w:uiPriority w:val="71"/>
-    <w:rsid w:val="00C15250"/>
+    <w:rsid w:val="00175A84"/>
     <w:rPr>
       <w:color w:val="000000" w:themeColor="text1"/>
     </w:rPr>
@@ -6720,7 +6377,7 @@
     <w:name w:val="Colorful Shading Accent 4"/>
     <w:basedOn w:val="TableNormal"/>
     <w:uiPriority w:val="71"/>
-    <w:rsid w:val="00C15250"/>
+    <w:rsid w:val="00175A84"/>
     <w:rPr>
       <w:color w:val="000000" w:themeColor="text1"/>
     </w:rPr>
@@ -6839,7 +6496,7 @@
     <w:name w:val="Colorful Shading Accent 5"/>
     <w:basedOn w:val="TableNormal"/>
     <w:uiPriority w:val="71"/>
-    <w:rsid w:val="00C15250"/>
+    <w:rsid w:val="00175A84"/>
     <w:rPr>
       <w:color w:val="000000" w:themeColor="text1"/>
     </w:rPr>
@@ -6958,7 +6615,7 @@
     <w:name w:val="Colorful Shading Accent 6"/>
     <w:basedOn w:val="TableNormal"/>
     <w:uiPriority w:val="71"/>
-    <w:rsid w:val="00C15250"/>
+    <w:rsid w:val="00175A84"/>
     <w:rPr>
       <w:color w:val="000000" w:themeColor="text1"/>
     </w:rPr>
@@ -7076,7 +6733,7 @@
   <w:style w:type="character" w:styleId="CommentReference">
     <w:name w:val="annotation reference"/>
     <w:basedOn w:val="DefaultParagraphFont"/>
-    <w:rsid w:val="00C15250"/>
+    <w:rsid w:val="00175A84"/>
     <w:rPr>
       <w:rFonts w:ascii="Tahoma" w:hAnsi="Tahoma" w:cs="Tahoma"/>
       <w:sz w:val="16"/>
@@ -7087,7 +6744,7 @@
     <w:name w:val="annotation text"/>
     <w:basedOn w:val="Normal"/>
     <w:link w:val="CommentTextChar"/>
-    <w:rsid w:val="00C15250"/>
+    <w:rsid w:val="00175A84"/>
     <w:rPr>
       <w:sz w:val="20"/>
       <w:szCs w:val="20"/>
@@ -7099,7 +6756,7 @@
     <w:link w:val="CommentText"/>
     <w:rsid w:val="00C15250"/>
     <w:rPr>
-      <w:rFonts w:ascii="Tahoma" w:hAnsi="Tahoma" w:cs="Tahoma"/>
+      <w:rFonts w:ascii="Calibri" w:eastAsia="Calibri" w:hAnsi="Calibri" w:cs="Calibri"/>
     </w:rPr>
   </w:style>
   <w:style w:type="paragraph" w:styleId="CommentSubject">
@@ -7107,7 +6764,7 @@
     <w:basedOn w:val="CommentText"/>
     <w:next w:val="CommentText"/>
     <w:link w:val="CommentSubjectChar"/>
-    <w:rsid w:val="00C15250"/>
+    <w:rsid w:val="00175A84"/>
     <w:rPr>
       <w:b/>
       <w:bCs/>
@@ -7119,7 +6776,6 @@
     <w:link w:val="CommentSubject"/>
     <w:rsid w:val="00C15250"/>
     <w:rPr>
-      <w:rFonts w:ascii="Tahoma" w:hAnsi="Tahoma" w:cs="Tahoma"/>
       <w:b/>
       <w:bCs/>
     </w:rPr>
@@ -7128,7 +6784,7 @@
     <w:name w:val="Dark List1"/>
     <w:basedOn w:val="TableNormal"/>
     <w:uiPriority w:val="70"/>
-    <w:rsid w:val="00C15250"/>
+    <w:rsid w:val="00175A84"/>
     <w:rPr>
       <w:color w:val="FFFFFF" w:themeColor="background1"/>
     </w:rPr>
@@ -7239,7 +6895,7 @@
     <w:name w:val="Dark List Accent 1"/>
     <w:basedOn w:val="TableNormal"/>
     <w:uiPriority w:val="70"/>
-    <w:rsid w:val="00C15250"/>
+    <w:rsid w:val="00175A84"/>
     <w:rPr>
       <w:color w:val="FFFFFF" w:themeColor="background1"/>
     </w:rPr>
@@ -7350,7 +7006,7 @@
     <w:name w:val="Dark List Accent 2"/>
     <w:basedOn w:val="TableNormal"/>
     <w:uiPriority w:val="70"/>
-    <w:rsid w:val="00C15250"/>
+    <w:rsid w:val="00175A84"/>
     <w:rPr>
       <w:color w:val="FFFFFF" w:themeColor="background1"/>
     </w:rPr>
@@ -7461,7 +7117,7 @@
     <w:name w:val="Dark List Accent 3"/>
     <w:basedOn w:val="TableNormal"/>
     <w:uiPriority w:val="70"/>
-    <w:rsid w:val="00C15250"/>
+    <w:rsid w:val="00175A84"/>
     <w:rPr>
       <w:color w:val="FFFFFF" w:themeColor="background1"/>
     </w:rPr>
@@ -7572,7 +7228,7 @@
     <w:name w:val="Dark List Accent 4"/>
     <w:basedOn w:val="TableNormal"/>
     <w:uiPriority w:val="70"/>
-    <w:rsid w:val="00C15250"/>
+    <w:rsid w:val="00175A84"/>
     <w:rPr>
       <w:color w:val="FFFFFF" w:themeColor="background1"/>
     </w:rPr>
@@ -7683,7 +7339,7 @@
     <w:name w:val="Dark List Accent 5"/>
     <w:basedOn w:val="TableNormal"/>
     <w:uiPriority w:val="70"/>
-    <w:rsid w:val="00C15250"/>
+    <w:rsid w:val="00175A84"/>
     <w:rPr>
       <w:color w:val="FFFFFF" w:themeColor="background1"/>
     </w:rPr>
@@ -7794,7 +7450,7 @@
     <w:name w:val="Dark List Accent 6"/>
     <w:basedOn w:val="TableNormal"/>
     <w:uiPriority w:val="70"/>
-    <w:rsid w:val="00C15250"/>
+    <w:rsid w:val="00175A84"/>
     <w:rPr>
       <w:color w:val="FFFFFF" w:themeColor="background1"/>
     </w:rPr>
@@ -7906,7 +7562,7 @@
     <w:basedOn w:val="Normal"/>
     <w:next w:val="Normal"/>
     <w:link w:val="DateChar"/>
-    <w:rsid w:val="00C15250"/>
+    <w:rsid w:val="00175A84"/>
   </w:style>
   <w:style w:type="character" w:customStyle="1" w:styleId="DateChar">
     <w:name w:val="Date Char"/>
@@ -7914,16 +7570,16 @@
     <w:link w:val="Date"/>
     <w:rsid w:val="00C15250"/>
     <w:rPr>
-      <w:rFonts w:ascii="Tahoma" w:hAnsi="Tahoma" w:cs="Tahoma"/>
-      <w:sz w:val="18"/>
-      <w:szCs w:val="24"/>
+      <w:rFonts w:ascii="Calibri" w:eastAsia="Calibri" w:hAnsi="Calibri" w:cs="Calibri"/>
+      <w:sz w:val="22"/>
+      <w:szCs w:val="22"/>
     </w:rPr>
   </w:style>
   <w:style w:type="paragraph" w:styleId="DocumentMap">
     <w:name w:val="Document Map"/>
     <w:basedOn w:val="Normal"/>
     <w:link w:val="DocumentMapChar"/>
-    <w:rsid w:val="00C15250"/>
+    <w:rsid w:val="00175A84"/>
     <w:rPr>
       <w:sz w:val="16"/>
       <w:szCs w:val="16"/>
@@ -7935,6 +7591,7 @@
     <w:link w:val="DocumentMap"/>
     <w:rsid w:val="00C15250"/>
     <w:rPr>
+      <w:rFonts w:ascii="Calibri" w:eastAsia="Calibri" w:hAnsi="Calibri" w:cs="Calibri"/>
       <w:sz w:val="16"/>
       <w:szCs w:val="16"/>
     </w:rPr>
@@ -7943,7 +7600,7 @@
     <w:name w:val="E-mail Signature"/>
     <w:basedOn w:val="Normal"/>
     <w:link w:val="E-mailSignatureChar"/>
-    <w:rsid w:val="00C15250"/>
+    <w:rsid w:val="00175A84"/>
   </w:style>
   <w:style w:type="character" w:customStyle="1" w:styleId="E-mailSignatureChar">
     <w:name w:val="E-mail Signature Char"/>
@@ -7951,15 +7608,16 @@
     <w:link w:val="E-mailSignature"/>
     <w:rsid w:val="00C15250"/>
     <w:rPr>
-      <w:sz w:val="18"/>
-      <w:szCs w:val="24"/>
+      <w:rFonts w:ascii="Calibri" w:eastAsia="Calibri" w:hAnsi="Calibri" w:cs="Calibri"/>
+      <w:sz w:val="22"/>
+      <w:szCs w:val="22"/>
     </w:rPr>
   </w:style>
   <w:style w:type="character" w:styleId="Emphasis">
     <w:name w:val="Emphasis"/>
     <w:basedOn w:val="DefaultParagraphFont"/>
     <w:qFormat/>
-    <w:rsid w:val="00C15250"/>
+    <w:rsid w:val="00175A84"/>
     <w:rPr>
       <w:i/>
       <w:iCs/>
@@ -7968,7 +7626,7 @@
   <w:style w:type="character" w:styleId="EndnoteReference">
     <w:name w:val="endnote reference"/>
     <w:basedOn w:val="DefaultParagraphFont"/>
-    <w:rsid w:val="00C15250"/>
+    <w:rsid w:val="00175A84"/>
     <w:rPr>
       <w:vertAlign w:val="superscript"/>
     </w:rPr>
@@ -7977,7 +7635,7 @@
     <w:name w:val="endnote text"/>
     <w:basedOn w:val="Normal"/>
     <w:link w:val="EndnoteTextChar"/>
-    <w:rsid w:val="00C15250"/>
+    <w:rsid w:val="00175A84"/>
     <w:rPr>
       <w:sz w:val="20"/>
       <w:szCs w:val="20"/>
@@ -7988,11 +7646,14 @@
     <w:basedOn w:val="DefaultParagraphFont"/>
     <w:link w:val="EndnoteText"/>
     <w:rsid w:val="00C15250"/>
+    <w:rPr>
+      <w:rFonts w:ascii="Calibri" w:eastAsia="Calibri" w:hAnsi="Calibri" w:cs="Calibri"/>
+    </w:rPr>
   </w:style>
   <w:style w:type="paragraph" w:styleId="EnvelopeAddress">
     <w:name w:val="envelope address"/>
     <w:basedOn w:val="Normal"/>
-    <w:rsid w:val="00C15250"/>
+    <w:rsid w:val="00175A84"/>
     <w:pPr>
       <w:framePr w:w="7920" w:h="1980" w:hRule="exact" w:hSpace="180" w:wrap="auto" w:hAnchor="page" w:xAlign="center" w:yAlign="bottom"/>
       <w:ind w:left="2880"/>
@@ -8005,7 +7666,7 @@
   <w:style w:type="paragraph" w:styleId="EnvelopeReturn">
     <w:name w:val="envelope return"/>
     <w:basedOn w:val="Normal"/>
-    <w:rsid w:val="00C15250"/>
+    <w:rsid w:val="00175A84"/>
     <w:rPr>
       <w:rFonts w:asciiTheme="majorHAnsi" w:eastAsiaTheme="majorEastAsia" w:hAnsiTheme="majorHAnsi" w:cstheme="majorBidi"/>
       <w:sz w:val="20"/>
@@ -8015,7 +7676,7 @@
   <w:style w:type="character" w:styleId="FollowedHyperlink">
     <w:name w:val="FollowedHyperlink"/>
     <w:basedOn w:val="DefaultParagraphFont"/>
-    <w:rsid w:val="00C15250"/>
+    <w:rsid w:val="00175A84"/>
     <w:rPr>
       <w:color w:val="8DB3E2" w:themeColor="followedHyperlink"/>
       <w:u w:val="single"/>
@@ -8024,7 +7685,7 @@
   <w:style w:type="character" w:styleId="FootnoteReference">
     <w:name w:val="footnote reference"/>
     <w:basedOn w:val="DefaultParagraphFont"/>
-    <w:rsid w:val="00C15250"/>
+    <w:rsid w:val="00175A84"/>
     <w:rPr>
       <w:vertAlign w:val="superscript"/>
     </w:rPr>
@@ -8033,7 +7694,7 @@
     <w:name w:val="footnote text"/>
     <w:basedOn w:val="Normal"/>
     <w:link w:val="FootnoteTextChar"/>
-    <w:rsid w:val="00C15250"/>
+    <w:rsid w:val="00175A84"/>
     <w:rPr>
       <w:sz w:val="20"/>
       <w:szCs w:val="20"/>
@@ -8044,17 +7705,20 @@
     <w:basedOn w:val="DefaultParagraphFont"/>
     <w:link w:val="FootnoteText"/>
     <w:rsid w:val="00C15250"/>
+    <w:rPr>
+      <w:rFonts w:ascii="Calibri" w:eastAsia="Calibri" w:hAnsi="Calibri" w:cs="Calibri"/>
+    </w:rPr>
   </w:style>
   <w:style w:type="character" w:styleId="HTMLAcronym">
     <w:name w:val="HTML Acronym"/>
     <w:basedOn w:val="DefaultParagraphFont"/>
-    <w:rsid w:val="00C15250"/>
+    <w:rsid w:val="00175A84"/>
   </w:style>
   <w:style w:type="paragraph" w:styleId="HTMLAddress">
     <w:name w:val="HTML Address"/>
     <w:basedOn w:val="Normal"/>
     <w:link w:val="HTMLAddressChar"/>
-    <w:rsid w:val="00C15250"/>
+    <w:rsid w:val="00175A84"/>
     <w:rPr>
       <w:i/>
       <w:iCs/>
@@ -8066,16 +7730,17 @@
     <w:link w:val="HTMLAddress"/>
     <w:rsid w:val="00C15250"/>
     <w:rPr>
+      <w:rFonts w:ascii="Calibri" w:eastAsia="Calibri" w:hAnsi="Calibri" w:cs="Calibri"/>
       <w:i/>
       <w:iCs/>
-      <w:sz w:val="18"/>
-      <w:szCs w:val="24"/>
+      <w:sz w:val="22"/>
+      <w:szCs w:val="22"/>
     </w:rPr>
   </w:style>
   <w:style w:type="character" w:styleId="HTMLCite">
     <w:name w:val="HTML Cite"/>
     <w:basedOn w:val="DefaultParagraphFont"/>
-    <w:rsid w:val="00C15250"/>
+    <w:rsid w:val="00175A84"/>
     <w:rPr>
       <w:i/>
       <w:iCs/>
@@ -8084,7 +7749,7 @@
   <w:style w:type="character" w:styleId="HTMLCode">
     <w:name w:val="HTML Code"/>
     <w:basedOn w:val="DefaultParagraphFont"/>
-    <w:rsid w:val="00C15250"/>
+    <w:rsid w:val="00175A84"/>
     <w:rPr>
       <w:rFonts w:ascii="Consolas" w:hAnsi="Consolas"/>
       <w:sz w:val="20"/>
@@ -8094,7 +7759,7 @@
   <w:style w:type="character" w:styleId="HTMLDefinition">
     <w:name w:val="HTML Definition"/>
     <w:basedOn w:val="DefaultParagraphFont"/>
-    <w:rsid w:val="00C15250"/>
+    <w:rsid w:val="00175A84"/>
     <w:rPr>
       <w:i/>
       <w:iCs/>
@@ -8103,7 +7768,7 @@
   <w:style w:type="character" w:styleId="HTMLKeyboard">
     <w:name w:val="HTML Keyboard"/>
     <w:basedOn w:val="DefaultParagraphFont"/>
-    <w:rsid w:val="00C15250"/>
+    <w:rsid w:val="00175A84"/>
     <w:rPr>
       <w:rFonts w:ascii="Consolas" w:hAnsi="Consolas"/>
       <w:sz w:val="20"/>
@@ -8114,7 +7779,7 @@
     <w:name w:val="HTML Preformatted"/>
     <w:basedOn w:val="Normal"/>
     <w:link w:val="HTMLPreformattedChar"/>
-    <w:rsid w:val="00C15250"/>
+    <w:rsid w:val="00175A84"/>
     <w:rPr>
       <w:rFonts w:ascii="Consolas" w:hAnsi="Consolas"/>
       <w:sz w:val="20"/>
@@ -8127,13 +7792,13 @@
     <w:link w:val="HTMLPreformatted"/>
     <w:rsid w:val="00C15250"/>
     <w:rPr>
-      <w:rFonts w:ascii="Consolas" w:hAnsi="Consolas"/>
+      <w:rFonts w:ascii="Consolas" w:eastAsia="Calibri" w:hAnsi="Consolas" w:cs="Calibri"/>
     </w:rPr>
   </w:style>
   <w:style w:type="character" w:styleId="HTMLSample">
     <w:name w:val="HTML Sample"/>
     <w:basedOn w:val="DefaultParagraphFont"/>
-    <w:rsid w:val="00C15250"/>
+    <w:rsid w:val="00175A84"/>
     <w:rPr>
       <w:rFonts w:ascii="Consolas" w:hAnsi="Consolas"/>
       <w:sz w:val="24"/>
@@ -8143,7 +7808,7 @@
   <w:style w:type="character" w:styleId="HTMLTypewriter">
     <w:name w:val="HTML Typewriter"/>
     <w:basedOn w:val="DefaultParagraphFont"/>
-    <w:rsid w:val="00C15250"/>
+    <w:rsid w:val="00175A84"/>
     <w:rPr>
       <w:rFonts w:ascii="Consolas" w:hAnsi="Consolas"/>
       <w:sz w:val="20"/>
@@ -8153,7 +7818,7 @@
   <w:style w:type="character" w:styleId="HTMLVariable">
     <w:name w:val="HTML Variable"/>
     <w:basedOn w:val="DefaultParagraphFont"/>
-    <w:rsid w:val="00C15250"/>
+    <w:rsid w:val="00175A84"/>
     <w:rPr>
       <w:i/>
       <w:iCs/>
@@ -8162,7 +7827,7 @@
   <w:style w:type="character" w:styleId="Hyperlink">
     <w:name w:val="Hyperlink"/>
     <w:basedOn w:val="DefaultParagraphFont"/>
-    <w:rsid w:val="00C15250"/>
+    <w:rsid w:val="00175A84"/>
     <w:rPr>
       <w:color w:val="BFC8D8" w:themeColor="hyperlink"/>
       <w:u w:val="single"/>
@@ -8173,7 +7838,7 @@
     <w:basedOn w:val="Normal"/>
     <w:next w:val="Normal"/>
     <w:autoRedefine/>
-    <w:rsid w:val="00C15250"/>
+    <w:rsid w:val="00175A84"/>
     <w:pPr>
       <w:ind w:left="180" w:hanging="180"/>
     </w:pPr>
@@ -8183,7 +7848,7 @@
     <w:basedOn w:val="Normal"/>
     <w:next w:val="Normal"/>
     <w:autoRedefine/>
-    <w:rsid w:val="00C15250"/>
+    <w:rsid w:val="00175A84"/>
     <w:pPr>
       <w:ind w:left="360" w:hanging="180"/>
     </w:pPr>
@@ -8193,7 +7858,7 @@
     <w:basedOn w:val="Normal"/>
     <w:next w:val="Normal"/>
     <w:autoRedefine/>
-    <w:rsid w:val="00C15250"/>
+    <w:rsid w:val="00175A84"/>
     <w:pPr>
       <w:ind w:left="540" w:hanging="180"/>
     </w:pPr>
@@ -8203,7 +7868,7 @@
     <w:basedOn w:val="Normal"/>
     <w:next w:val="Normal"/>
     <w:autoRedefine/>
-    <w:rsid w:val="00C15250"/>
+    <w:rsid w:val="00175A84"/>
     <w:pPr>
       <w:ind w:left="720" w:hanging="180"/>
     </w:pPr>
@@ -8213,7 +7878,7 @@
     <w:basedOn w:val="Normal"/>
     <w:next w:val="Normal"/>
     <w:autoRedefine/>
-    <w:rsid w:val="00C15250"/>
+    <w:rsid w:val="00175A84"/>
     <w:pPr>
       <w:ind w:left="900" w:hanging="180"/>
     </w:pPr>
@@ -8223,7 +7888,7 @@
     <w:basedOn w:val="Normal"/>
     <w:next w:val="Normal"/>
     <w:autoRedefine/>
-    <w:rsid w:val="00C15250"/>
+    <w:rsid w:val="00175A84"/>
     <w:pPr>
       <w:ind w:left="1080" w:hanging="180"/>
     </w:pPr>
@@ -8233,7 +7898,7 @@
     <w:basedOn w:val="Normal"/>
     <w:next w:val="Normal"/>
     <w:autoRedefine/>
-    <w:rsid w:val="00C15250"/>
+    <w:rsid w:val="00175A84"/>
     <w:pPr>
       <w:ind w:left="1260" w:hanging="180"/>
     </w:pPr>
@@ -8243,7 +7908,7 @@
     <w:basedOn w:val="Normal"/>
     <w:next w:val="Normal"/>
     <w:autoRedefine/>
-    <w:rsid w:val="00C15250"/>
+    <w:rsid w:val="00175A84"/>
     <w:pPr>
       <w:ind w:left="1440" w:hanging="180"/>
     </w:pPr>
@@ -8253,7 +7918,7 @@
     <w:basedOn w:val="Normal"/>
     <w:next w:val="Normal"/>
     <w:autoRedefine/>
-    <w:rsid w:val="00C15250"/>
+    <w:rsid w:val="00175A84"/>
     <w:pPr>
       <w:ind w:left="1620" w:hanging="180"/>
     </w:pPr>
@@ -8262,7 +7927,7 @@
     <w:name w:val="index heading"/>
     <w:basedOn w:val="Normal"/>
     <w:next w:val="Index1"/>
-    <w:rsid w:val="00C15250"/>
+    <w:rsid w:val="00175A84"/>
     <w:rPr>
       <w:rFonts w:asciiTheme="majorHAnsi" w:eastAsiaTheme="majorEastAsia" w:hAnsiTheme="majorHAnsi" w:cstheme="majorBidi"/>
       <w:b/>
@@ -8274,7 +7939,7 @@
     <w:basedOn w:val="DefaultParagraphFont"/>
     <w:uiPriority w:val="21"/>
     <w:qFormat/>
-    <w:rsid w:val="00C15250"/>
+    <w:rsid w:val="00175A84"/>
     <w:rPr>
       <w:b/>
       <w:bCs/>
@@ -8290,7 +7955,7 @@
     <w:link w:val="IntenseQuoteChar"/>
     <w:uiPriority w:val="30"/>
     <w:qFormat/>
-    <w:rsid w:val="00C15250"/>
+    <w:rsid w:val="00175A84"/>
     <w:pPr>
       <w:pBdr>
         <w:bottom w:val="single" w:sz="4" w:space="4" w:color="012464" w:themeColor="accent1"/>
@@ -8313,13 +7978,14 @@
     <w:uiPriority w:val="30"/>
     <w:rsid w:val="00C15250"/>
     <w:rPr>
+      <w:rFonts w:ascii="Calibri" w:eastAsia="Calibri" w:hAnsi="Calibri" w:cs="Calibri"/>
       <w:b/>
       <w:bCs/>
       <w:i/>
       <w:iCs/>
       <w:color w:val="012464" w:themeColor="accent1"/>
-      <w:sz w:val="18"/>
-      <w:szCs w:val="24"/>
+      <w:sz w:val="22"/>
+      <w:szCs w:val="22"/>
     </w:rPr>
   </w:style>
   <w:style w:type="character" w:styleId="IntenseReference">
@@ -8327,7 +7993,7 @@
     <w:basedOn w:val="DefaultParagraphFont"/>
     <w:uiPriority w:val="32"/>
     <w:qFormat/>
-    <w:rsid w:val="00C15250"/>
+    <w:rsid w:val="00175A84"/>
     <w:rPr>
       <w:b/>
       <w:bCs/>
@@ -8341,7 +8007,7 @@
     <w:name w:val="Light Grid1"/>
     <w:basedOn w:val="TableNormal"/>
     <w:uiPriority w:val="62"/>
-    <w:rsid w:val="00C15250"/>
+    <w:rsid w:val="00175A84"/>
     <w:tblPr>
       <w:tblStyleRowBandSize w:val="1"/>
       <w:tblStyleColBandSize w:val="1"/>
@@ -8468,7 +8134,7 @@
     <w:name w:val="Light Grid - Accent 11"/>
     <w:basedOn w:val="TableNormal"/>
     <w:uiPriority w:val="62"/>
-    <w:rsid w:val="00C15250"/>
+    <w:rsid w:val="00175A84"/>
     <w:tblPr>
       <w:tblStyleRowBandSize w:val="1"/>
       <w:tblStyleColBandSize w:val="1"/>
@@ -8595,7 +8261,7 @@
     <w:name w:val="Light Grid Accent 2"/>
     <w:basedOn w:val="TableNormal"/>
     <w:uiPriority w:val="62"/>
-    <w:rsid w:val="00C15250"/>
+    <w:rsid w:val="00175A84"/>
     <w:tblPr>
       <w:tblStyleRowBandSize w:val="1"/>
       <w:tblStyleColBandSize w:val="1"/>
@@ -8722,7 +8388,7 @@
     <w:name w:val="Light Grid Accent 3"/>
     <w:basedOn w:val="TableNormal"/>
     <w:uiPriority w:val="62"/>
-    <w:rsid w:val="00C15250"/>
+    <w:rsid w:val="00175A84"/>
     <w:tblPr>
       <w:tblStyleRowBandSize w:val="1"/>
       <w:tblStyleColBandSize w:val="1"/>
@@ -8849,7 +8515,7 @@
     <w:name w:val="Light Grid Accent 4"/>
     <w:basedOn w:val="TableNormal"/>
     <w:uiPriority w:val="62"/>
-    <w:rsid w:val="00C15250"/>
+    <w:rsid w:val="00175A84"/>
     <w:tblPr>
       <w:tblStyleRowBandSize w:val="1"/>
       <w:tblStyleColBandSize w:val="1"/>
@@ -8976,7 +8642,7 @@
     <w:name w:val="Light Grid Accent 5"/>
     <w:basedOn w:val="TableNormal"/>
     <w:uiPriority w:val="62"/>
-    <w:rsid w:val="00C15250"/>
+    <w:rsid w:val="00175A84"/>
     <w:tblPr>
       <w:tblStyleRowBandSize w:val="1"/>
       <w:tblStyleColBandSize w:val="1"/>
@@ -9103,7 +8769,7 @@
     <w:name w:val="Light Grid Accent 6"/>
     <w:basedOn w:val="TableNormal"/>
     <w:uiPriority w:val="62"/>
-    <w:rsid w:val="00C15250"/>
+    <w:rsid w:val="00175A84"/>
     <w:tblPr>
       <w:tblStyleRowBandSize w:val="1"/>
       <w:tblStyleColBandSize w:val="1"/>
@@ -9230,7 +8896,7 @@
     <w:name w:val="Light List1"/>
     <w:basedOn w:val="TableNormal"/>
     <w:uiPriority w:val="61"/>
-    <w:rsid w:val="00C15250"/>
+    <w:rsid w:val="00175A84"/>
     <w:tblPr>
       <w:tblStyleRowBandSize w:val="1"/>
       <w:tblStyleColBandSize w:val="1"/>
@@ -9319,7 +8985,7 @@
     <w:name w:val="Light List - Accent 11"/>
     <w:basedOn w:val="TableNormal"/>
     <w:uiPriority w:val="61"/>
-    <w:rsid w:val="00C15250"/>
+    <w:rsid w:val="00175A84"/>
     <w:tblPr>
       <w:tblStyleRowBandSize w:val="1"/>
       <w:tblStyleColBandSize w:val="1"/>
@@ -9408,7 +9074,7 @@
     <w:name w:val="Light List Accent 2"/>
     <w:basedOn w:val="TableNormal"/>
     <w:uiPriority w:val="61"/>
-    <w:rsid w:val="00C15250"/>
+    <w:rsid w:val="00175A84"/>
     <w:tblPr>
       <w:tblStyleRowBandSize w:val="1"/>
       <w:tblStyleColBandSize w:val="1"/>
@@ -9497,7 +9163,7 @@
     <w:name w:val="Light List Accent 3"/>
     <w:basedOn w:val="TableNormal"/>
     <w:uiPriority w:val="61"/>
-    <w:rsid w:val="00C15250"/>
+    <w:rsid w:val="00175A84"/>
     <w:tblPr>
       <w:tblStyleRowBandSize w:val="1"/>
       <w:tblStyleColBandSize w:val="1"/>
@@ -9586,7 +9252,7 @@
     <w:name w:val="Light List Accent 4"/>
     <w:basedOn w:val="TableNormal"/>
     <w:uiPriority w:val="61"/>
-    <w:rsid w:val="00C15250"/>
+    <w:rsid w:val="00175A84"/>
     <w:tblPr>
       <w:tblStyleRowBandSize w:val="1"/>
       <w:tblStyleColBandSize w:val="1"/>
@@ -9675,7 +9341,7 @@
     <w:name w:val="Light List Accent 5"/>
     <w:basedOn w:val="TableNormal"/>
     <w:uiPriority w:val="61"/>
-    <w:rsid w:val="00C15250"/>
+    <w:rsid w:val="00175A84"/>
     <w:tblPr>
       <w:tblStyleRowBandSize w:val="1"/>
       <w:tblStyleColBandSize w:val="1"/>
@@ -9764,7 +9430,7 @@
     <w:name w:val="Light List Accent 6"/>
     <w:basedOn w:val="TableNormal"/>
     <w:uiPriority w:val="61"/>
-    <w:rsid w:val="00C15250"/>
+    <w:rsid w:val="00175A84"/>
     <w:tblPr>
       <w:tblStyleRowBandSize w:val="1"/>
       <w:tblStyleColBandSize w:val="1"/>
@@ -9853,7 +9519,7 @@
     <w:name w:val="Light Shading1"/>
     <w:basedOn w:val="TableNormal"/>
     <w:uiPriority w:val="60"/>
-    <w:rsid w:val="00C15250"/>
+    <w:rsid w:val="00175A84"/>
     <w:rPr>
       <w:color w:val="000000" w:themeColor="text1" w:themeShade="BF"/>
     </w:rPr>
@@ -9953,7 +9619,7 @@
     <w:name w:val="Light Shading - Accent 11"/>
     <w:basedOn w:val="TableNormal"/>
     <w:uiPriority w:val="60"/>
-    <w:rsid w:val="00C15250"/>
+    <w:rsid w:val="00175A84"/>
     <w:rPr>
       <w:color w:val="001A4A" w:themeColor="accent1" w:themeShade="BF"/>
     </w:rPr>
@@ -10053,7 +9719,7 @@
     <w:name w:val="Light Shading Accent 2"/>
     <w:basedOn w:val="TableNormal"/>
     <w:uiPriority w:val="60"/>
-    <w:rsid w:val="00C15250"/>
+    <w:rsid w:val="00175A84"/>
     <w:rPr>
       <w:color w:val="1C345C" w:themeColor="accent2" w:themeShade="BF"/>
     </w:rPr>
@@ -10153,7 +9819,7 @@
     <w:name w:val="Light Shading Accent 3"/>
     <w:basedOn w:val="TableNormal"/>
     <w:uiPriority w:val="60"/>
-    <w:rsid w:val="00C15250"/>
+    <w:rsid w:val="00175A84"/>
     <w:rPr>
       <w:color w:val="394C6D" w:themeColor="accent3" w:themeShade="BF"/>
     </w:rPr>
@@ -10253,7 +9919,7 @@
     <w:name w:val="Light Shading Accent 4"/>
     <w:basedOn w:val="TableNormal"/>
     <w:uiPriority w:val="60"/>
-    <w:rsid w:val="00C15250"/>
+    <w:rsid w:val="00175A84"/>
     <w:rPr>
       <w:color w:val="506384" w:themeColor="accent4" w:themeShade="BF"/>
     </w:rPr>
@@ -10353,7 +10019,7 @@
     <w:name w:val="Light Shading Accent 5"/>
     <w:basedOn w:val="TableNormal"/>
     <w:uiPriority w:val="60"/>
-    <w:rsid w:val="00C15250"/>
+    <w:rsid w:val="00175A84"/>
     <w:rPr>
       <w:color w:val="63789F" w:themeColor="accent5" w:themeShade="BF"/>
     </w:rPr>
@@ -10453,7 +10119,7 @@
     <w:name w:val="Light Shading Accent 6"/>
     <w:basedOn w:val="TableNormal"/>
     <w:uiPriority w:val="60"/>
-    <w:rsid w:val="00C15250"/>
+    <w:rsid w:val="00175A84"/>
     <w:rPr>
       <w:color w:val="6C95C7" w:themeColor="accent6" w:themeShade="BF"/>
     </w:rPr>
@@ -10552,12 +10218,12 @@
   <w:style w:type="character" w:styleId="LineNumber">
     <w:name w:val="line number"/>
     <w:basedOn w:val="DefaultParagraphFont"/>
-    <w:rsid w:val="00C15250"/>
+    <w:rsid w:val="00175A84"/>
   </w:style>
   <w:style w:type="paragraph" w:styleId="List">
     <w:name w:val="List"/>
     <w:basedOn w:val="Normal"/>
-    <w:rsid w:val="00C15250"/>
+    <w:rsid w:val="00175A84"/>
     <w:pPr>
       <w:ind w:left="283" w:hanging="283"/>
       <w:contextualSpacing/>
@@ -10566,7 +10232,7 @@
   <w:style w:type="paragraph" w:styleId="List2">
     <w:name w:val="List 2"/>
     <w:basedOn w:val="Normal"/>
-    <w:rsid w:val="00C15250"/>
+    <w:rsid w:val="00175A84"/>
     <w:pPr>
       <w:ind w:left="566" w:hanging="283"/>
       <w:contextualSpacing/>
@@ -10575,7 +10241,7 @@
   <w:style w:type="paragraph" w:styleId="List3">
     <w:name w:val="List 3"/>
     <w:basedOn w:val="Normal"/>
-    <w:rsid w:val="00C15250"/>
+    <w:rsid w:val="00175A84"/>
     <w:pPr>
       <w:ind w:left="849" w:hanging="283"/>
       <w:contextualSpacing/>
@@ -10584,7 +10250,7 @@
   <w:style w:type="paragraph" w:styleId="List4">
     <w:name w:val="List 4"/>
     <w:basedOn w:val="Normal"/>
-    <w:rsid w:val="00C15250"/>
+    <w:rsid w:val="00175A84"/>
     <w:pPr>
       <w:ind w:left="1132" w:hanging="283"/>
       <w:contextualSpacing/>
@@ -10593,7 +10259,7 @@
   <w:style w:type="paragraph" w:styleId="List5">
     <w:name w:val="List 5"/>
     <w:basedOn w:val="Normal"/>
-    <w:rsid w:val="00C15250"/>
+    <w:rsid w:val="00175A84"/>
     <w:pPr>
       <w:ind w:left="1415" w:hanging="283"/>
       <w:contextualSpacing/>
@@ -10602,10 +10268,10 @@
   <w:style w:type="paragraph" w:styleId="ListBullet">
     <w:name w:val="List Bullet"/>
     <w:basedOn w:val="Normal"/>
-    <w:rsid w:val="00C15250"/>
+    <w:rsid w:val="00175A84"/>
     <w:pPr>
       <w:numPr>
-        <w:numId w:val="17"/>
+        <w:numId w:val="35"/>
       </w:numPr>
       <w:contextualSpacing/>
     </w:pPr>
@@ -10613,10 +10279,10 @@
   <w:style w:type="paragraph" w:styleId="ListBullet2">
     <w:name w:val="List Bullet 2"/>
     <w:basedOn w:val="Normal"/>
-    <w:rsid w:val="00C15250"/>
+    <w:rsid w:val="00175A84"/>
     <w:pPr>
       <w:numPr>
-        <w:numId w:val="18"/>
+        <w:numId w:val="36"/>
       </w:numPr>
       <w:contextualSpacing/>
     </w:pPr>
@@ -10624,10 +10290,10 @@
   <w:style w:type="paragraph" w:styleId="ListBullet3">
     <w:name w:val="List Bullet 3"/>
     <w:basedOn w:val="Normal"/>
-    <w:rsid w:val="00C15250"/>
+    <w:rsid w:val="00175A84"/>
     <w:pPr>
       <w:numPr>
-        <w:numId w:val="19"/>
+        <w:numId w:val="37"/>
       </w:numPr>
       <w:contextualSpacing/>
     </w:pPr>
@@ -10635,10 +10301,10 @@
   <w:style w:type="paragraph" w:styleId="ListBullet4">
     <w:name w:val="List Bullet 4"/>
     <w:basedOn w:val="Normal"/>
-    <w:rsid w:val="00C15250"/>
+    <w:rsid w:val="00175A84"/>
     <w:pPr>
       <w:numPr>
-        <w:numId w:val="20"/>
+        <w:numId w:val="38"/>
       </w:numPr>
       <w:contextualSpacing/>
     </w:pPr>
@@ -10646,10 +10312,10 @@
   <w:style w:type="paragraph" w:styleId="ListBullet5">
     <w:name w:val="List Bullet 5"/>
     <w:basedOn w:val="Normal"/>
-    <w:rsid w:val="00C15250"/>
+    <w:rsid w:val="00175A84"/>
     <w:pPr>
       <w:numPr>
-        <w:numId w:val="21"/>
+        <w:numId w:val="39"/>
       </w:numPr>
       <w:contextualSpacing/>
     </w:pPr>
@@ -10657,7 +10323,7 @@
   <w:style w:type="paragraph" w:styleId="ListContinue">
     <w:name w:val="List Continue"/>
     <w:basedOn w:val="Normal"/>
-    <w:rsid w:val="00C15250"/>
+    <w:rsid w:val="00175A84"/>
     <w:pPr>
       <w:spacing w:after="120"/>
       <w:ind w:left="283"/>
@@ -10667,7 +10333,7 @@
   <w:style w:type="paragraph" w:styleId="ListContinue2">
     <w:name w:val="List Continue 2"/>
     <w:basedOn w:val="Normal"/>
-    <w:rsid w:val="00C15250"/>
+    <w:rsid w:val="00175A84"/>
     <w:pPr>
       <w:spacing w:after="120"/>
       <w:ind w:left="566"/>
@@ -10677,7 +10343,7 @@
   <w:style w:type="paragraph" w:styleId="ListContinue3">
     <w:name w:val="List Continue 3"/>
     <w:basedOn w:val="Normal"/>
-    <w:rsid w:val="00C15250"/>
+    <w:rsid w:val="00175A84"/>
     <w:pPr>
       <w:spacing w:after="120"/>
       <w:ind w:left="849"/>
@@ -10687,7 +10353,7 @@
   <w:style w:type="paragraph" w:styleId="ListContinue4">
     <w:name w:val="List Continue 4"/>
     <w:basedOn w:val="Normal"/>
-    <w:rsid w:val="00C15250"/>
+    <w:rsid w:val="00175A84"/>
     <w:pPr>
       <w:spacing w:after="120"/>
       <w:ind w:left="1132"/>
@@ -10697,7 +10363,7 @@
   <w:style w:type="paragraph" w:styleId="ListContinue5">
     <w:name w:val="List Continue 5"/>
     <w:basedOn w:val="Normal"/>
-    <w:rsid w:val="00C15250"/>
+    <w:rsid w:val="00175A84"/>
     <w:pPr>
       <w:spacing w:after="120"/>
       <w:ind w:left="1415"/>
@@ -10707,10 +10373,10 @@
   <w:style w:type="paragraph" w:styleId="ListNumber">
     <w:name w:val="List Number"/>
     <w:basedOn w:val="Normal"/>
-    <w:rsid w:val="00C15250"/>
+    <w:rsid w:val="00175A84"/>
     <w:pPr>
       <w:numPr>
-        <w:numId w:val="22"/>
+        <w:numId w:val="40"/>
       </w:numPr>
       <w:contextualSpacing/>
     </w:pPr>
@@ -10718,10 +10384,10 @@
   <w:style w:type="paragraph" w:styleId="ListNumber2">
     <w:name w:val="List Number 2"/>
     <w:basedOn w:val="Normal"/>
-    <w:rsid w:val="00C15250"/>
+    <w:rsid w:val="00175A84"/>
     <w:pPr>
       <w:numPr>
-        <w:numId w:val="23"/>
+        <w:numId w:val="41"/>
       </w:numPr>
       <w:contextualSpacing/>
     </w:pPr>
@@ -10729,10 +10395,10 @@
   <w:style w:type="paragraph" w:styleId="ListNumber3">
     <w:name w:val="List Number 3"/>
     <w:basedOn w:val="Normal"/>
-    <w:rsid w:val="00C15250"/>
+    <w:rsid w:val="00175A84"/>
     <w:pPr>
       <w:numPr>
-        <w:numId w:val="24"/>
+        <w:numId w:val="42"/>
       </w:numPr>
       <w:contextualSpacing/>
     </w:pPr>
@@ -10740,10 +10406,10 @@
   <w:style w:type="paragraph" w:styleId="ListNumber4">
     <w:name w:val="List Number 4"/>
     <w:basedOn w:val="Normal"/>
-    <w:rsid w:val="00C15250"/>
+    <w:rsid w:val="00175A84"/>
     <w:pPr>
       <w:numPr>
-        <w:numId w:val="25"/>
+        <w:numId w:val="43"/>
       </w:numPr>
       <w:contextualSpacing/>
     </w:pPr>
@@ -10751,10 +10417,10 @@
   <w:style w:type="paragraph" w:styleId="ListNumber5">
     <w:name w:val="List Number 5"/>
     <w:basedOn w:val="Normal"/>
-    <w:rsid w:val="00C15250"/>
+    <w:rsid w:val="00175A84"/>
     <w:pPr>
       <w:numPr>
-        <w:numId w:val="26"/>
+        <w:numId w:val="44"/>
       </w:numPr>
       <w:contextualSpacing/>
     </w:pPr>
@@ -10764,7 +10430,7 @@
     <w:basedOn w:val="Normal"/>
     <w:uiPriority w:val="34"/>
     <w:qFormat/>
-    <w:rsid w:val="00C15250"/>
+    <w:rsid w:val="00175A84"/>
     <w:pPr>
       <w:ind w:left="720"/>
       <w:contextualSpacing/>
@@ -10773,7 +10439,7 @@
   <w:style w:type="paragraph" w:styleId="MacroText">
     <w:name w:val="macro"/>
     <w:link w:val="MacroTextChar"/>
-    <w:rsid w:val="00C15250"/>
+    <w:rsid w:val="00175A84"/>
     <w:pPr>
       <w:tabs>
         <w:tab w:val="left" w:pos="480"/>
@@ -10804,7 +10470,7 @@
     <w:name w:val="Medium Grid 11"/>
     <w:basedOn w:val="TableNormal"/>
     <w:uiPriority w:val="67"/>
-    <w:rsid w:val="00C15250"/>
+    <w:rsid w:val="00175A84"/>
     <w:tblPr>
       <w:tblStyleRowBandSize w:val="1"/>
       <w:tblStyleColBandSize w:val="1"/>
@@ -10874,7 +10540,7 @@
     <w:name w:val="Medium Grid 1 Accent 1"/>
     <w:basedOn w:val="TableNormal"/>
     <w:uiPriority w:val="67"/>
-    <w:rsid w:val="00C15250"/>
+    <w:rsid w:val="00175A84"/>
     <w:tblPr>
       <w:tblStyleRowBandSize w:val="1"/>
       <w:tblStyleColBandSize w:val="1"/>
@@ -10944,7 +10610,7 @@
     <w:name w:val="Medium Grid 1 Accent 2"/>
     <w:basedOn w:val="TableNormal"/>
     <w:uiPriority w:val="67"/>
-    <w:rsid w:val="00C15250"/>
+    <w:rsid w:val="00175A84"/>
     <w:tblPr>
       <w:tblStyleRowBandSize w:val="1"/>
       <w:tblStyleColBandSize w:val="1"/>
@@ -11014,7 +10680,7 @@
     <w:name w:val="Medium Grid 1 Accent 3"/>
     <w:basedOn w:val="TableNormal"/>
     <w:uiPriority w:val="67"/>
-    <w:rsid w:val="00C15250"/>
+    <w:rsid w:val="00175A84"/>
     <w:tblPr>
       <w:tblStyleRowBandSize w:val="1"/>
       <w:tblStyleColBandSize w:val="1"/>
@@ -11084,7 +10750,7 @@
     <w:name w:val="Medium Grid 1 Accent 4"/>
     <w:basedOn w:val="TableNormal"/>
     <w:uiPriority w:val="67"/>
-    <w:rsid w:val="00C15250"/>
+    <w:rsid w:val="00175A84"/>
     <w:tblPr>
       <w:tblStyleRowBandSize w:val="1"/>
       <w:tblStyleColBandSize w:val="1"/>
@@ -11154,7 +10820,7 @@
     <w:name w:val="Medium Grid 1 Accent 5"/>
     <w:basedOn w:val="TableNormal"/>
     <w:uiPriority w:val="67"/>
-    <w:rsid w:val="00C15250"/>
+    <w:rsid w:val="00175A84"/>
     <w:tblPr>
       <w:tblStyleRowBandSize w:val="1"/>
       <w:tblStyleColBandSize w:val="1"/>
@@ -11224,7 +10890,7 @@
     <w:name w:val="Medium Grid 1 Accent 6"/>
     <w:basedOn w:val="TableNormal"/>
     <w:uiPriority w:val="67"/>
-    <w:rsid w:val="00C15250"/>
+    <w:rsid w:val="00175A84"/>
     <w:tblPr>
       <w:tblStyleRowBandSize w:val="1"/>
       <w:tblStyleColBandSize w:val="1"/>
@@ -11294,7 +10960,7 @@
     <w:name w:val="Medium Grid 21"/>
     <w:basedOn w:val="TableNormal"/>
     <w:uiPriority w:val="68"/>
-    <w:rsid w:val="00C15250"/>
+    <w:rsid w:val="00175A84"/>
     <w:rPr>
       <w:rFonts w:asciiTheme="majorHAnsi" w:eastAsiaTheme="majorEastAsia" w:hAnsiTheme="majorHAnsi" w:cstheme="majorBidi"/>
       <w:color w:val="000000" w:themeColor="text1"/>
@@ -11416,7 +11082,7 @@
     <w:name w:val="Medium Grid 2 Accent 1"/>
     <w:basedOn w:val="TableNormal"/>
     <w:uiPriority w:val="68"/>
-    <w:rsid w:val="00C15250"/>
+    <w:rsid w:val="00175A84"/>
     <w:rPr>
       <w:rFonts w:asciiTheme="majorHAnsi" w:eastAsiaTheme="majorEastAsia" w:hAnsiTheme="majorHAnsi" w:cstheme="majorBidi"/>
       <w:color w:val="000000" w:themeColor="text1"/>
@@ -11538,7 +11204,7 @@
     <w:name w:val="Medium Grid 2 Accent 2"/>
     <w:basedOn w:val="TableNormal"/>
     <w:uiPriority w:val="68"/>
-    <w:rsid w:val="00C15250"/>
+    <w:rsid w:val="00175A84"/>
     <w:rPr>
       <w:rFonts w:asciiTheme="majorHAnsi" w:eastAsiaTheme="majorEastAsia" w:hAnsiTheme="majorHAnsi" w:cstheme="majorBidi"/>
       <w:color w:val="000000" w:themeColor="text1"/>
@@ -11660,7 +11326,7 @@
     <w:name w:val="Medium Grid 2 Accent 3"/>
     <w:basedOn w:val="TableNormal"/>
     <w:uiPriority w:val="68"/>
-    <w:rsid w:val="00C15250"/>
+    <w:rsid w:val="00175A84"/>
     <w:rPr>
       <w:rFonts w:asciiTheme="majorHAnsi" w:eastAsiaTheme="majorEastAsia" w:hAnsiTheme="majorHAnsi" w:cstheme="majorBidi"/>
       <w:color w:val="000000" w:themeColor="text1"/>
@@ -11782,7 +11448,7 @@
     <w:name w:val="Medium Grid 2 Accent 4"/>
     <w:basedOn w:val="TableNormal"/>
     <w:uiPriority w:val="68"/>
-    <w:rsid w:val="00C15250"/>
+    <w:rsid w:val="00175A84"/>
     <w:rPr>
       <w:rFonts w:asciiTheme="majorHAnsi" w:eastAsiaTheme="majorEastAsia" w:hAnsiTheme="majorHAnsi" w:cstheme="majorBidi"/>
       <w:color w:val="000000" w:themeColor="text1"/>
@@ -11904,7 +11570,7 @@
     <w:name w:val="Medium Grid 2 Accent 5"/>
     <w:basedOn w:val="TableNormal"/>
     <w:uiPriority w:val="68"/>
-    <w:rsid w:val="00C15250"/>
+    <w:rsid w:val="00175A84"/>
     <w:rPr>
       <w:rFonts w:asciiTheme="majorHAnsi" w:eastAsiaTheme="majorEastAsia" w:hAnsiTheme="majorHAnsi" w:cstheme="majorBidi"/>
       <w:color w:val="000000" w:themeColor="text1"/>
@@ -12026,7 +11692,7 @@
     <w:name w:val="Medium Grid 2 Accent 6"/>
     <w:basedOn w:val="TableNormal"/>
     <w:uiPriority w:val="68"/>
-    <w:rsid w:val="00C15250"/>
+    <w:rsid w:val="00175A84"/>
     <w:rPr>
       <w:rFonts w:asciiTheme="majorHAnsi" w:eastAsiaTheme="majorEastAsia" w:hAnsiTheme="majorHAnsi" w:cstheme="majorBidi"/>
       <w:color w:val="000000" w:themeColor="text1"/>
@@ -12148,7 +11814,7 @@
     <w:name w:val="Medium Grid 31"/>
     <w:basedOn w:val="TableNormal"/>
     <w:uiPriority w:val="69"/>
-    <w:rsid w:val="00C15250"/>
+    <w:rsid w:val="00175A84"/>
     <w:tblPr>
       <w:tblStyleRowBandSize w:val="1"/>
       <w:tblStyleColBandSize w:val="1"/>
@@ -12286,7 +11952,7 @@
     <w:name w:val="Medium Grid 3 Accent 1"/>
     <w:basedOn w:val="TableNormal"/>
     <w:uiPriority w:val="69"/>
-    <w:rsid w:val="00C15250"/>
+    <w:rsid w:val="00175A84"/>
     <w:tblPr>
       <w:tblStyleRowBandSize w:val="1"/>
       <w:tblStyleColBandSize w:val="1"/>
@@ -12424,7 +12090,7 @@
     <w:name w:val="Medium Grid 3 Accent 2"/>
     <w:basedOn w:val="TableNormal"/>
     <w:uiPriority w:val="69"/>
-    <w:rsid w:val="00C15250"/>
+    <w:rsid w:val="00175A84"/>
     <w:tblPr>
       <w:tblStyleRowBandSize w:val="1"/>
       <w:tblStyleColBandSize w:val="1"/>
@@ -12562,7 +12228,7 @@
     <w:name w:val="Medium Grid 3 Accent 3"/>
     <w:basedOn w:val="TableNormal"/>
     <w:uiPriority w:val="69"/>
-    <w:rsid w:val="00C15250"/>
+    <w:rsid w:val="00175A84"/>
     <w:tblPr>
       <w:tblStyleRowBandSize w:val="1"/>
       <w:tblStyleColBandSize w:val="1"/>
@@ -12700,7 +12366,7 @@
     <w:name w:val="Medium Grid 3 Accent 4"/>
     <w:basedOn w:val="TableNormal"/>
     <w:uiPriority w:val="69"/>
-    <w:rsid w:val="00C15250"/>
+    <w:rsid w:val="00175A84"/>
     <w:tblPr>
       <w:tblStyleRowBandSize w:val="1"/>
       <w:tblStyleColBandSize w:val="1"/>
@@ -12838,7 +12504,7 @@
     <w:name w:val="Medium Grid 3 Accent 5"/>
     <w:basedOn w:val="TableNormal"/>
     <w:uiPriority w:val="69"/>
-    <w:rsid w:val="00C15250"/>
+    <w:rsid w:val="00175A84"/>
     <w:tblPr>
       <w:tblStyleRowBandSize w:val="1"/>
       <w:tblStyleColBandSize w:val="1"/>
@@ -12976,7 +12642,7 @@
     <w:name w:val="Medium Grid 3 Accent 6"/>
     <w:basedOn w:val="TableNormal"/>
     <w:uiPriority w:val="69"/>
-    <w:rsid w:val="00C15250"/>
+    <w:rsid w:val="00175A84"/>
     <w:tblPr>
       <w:tblStyleRowBandSize w:val="1"/>
       <w:tblStyleColBandSize w:val="1"/>
@@ -13114,7 +12780,7 @@
     <w:name w:val="Medium List 11"/>
     <w:basedOn w:val="TableNormal"/>
     <w:uiPriority w:val="65"/>
-    <w:rsid w:val="00C15250"/>
+    <w:rsid w:val="00175A84"/>
     <w:rPr>
       <w:color w:val="000000" w:themeColor="text1"/>
     </w:rPr>
@@ -13195,7 +12861,7 @@
     <w:name w:val="Medium List 1 - Accent 11"/>
     <w:basedOn w:val="TableNormal"/>
     <w:uiPriority w:val="65"/>
-    <w:rsid w:val="00C15250"/>
+    <w:rsid w:val="00175A84"/>
     <w:rPr>
       <w:color w:val="000000" w:themeColor="text1"/>
     </w:rPr>
@@ -13276,7 +12942,7 @@
     <w:name w:val="Medium List 1 Accent 2"/>
     <w:basedOn w:val="TableNormal"/>
     <w:uiPriority w:val="65"/>
-    <w:rsid w:val="00C15250"/>
+    <w:rsid w:val="00175A84"/>
     <w:rPr>
       <w:color w:val="000000" w:themeColor="text1"/>
     </w:rPr>
@@ -13357,7 +13023,7 @@
     <w:name w:val="Medium List 1 Accent 3"/>
     <w:basedOn w:val="TableNormal"/>
     <w:uiPriority w:val="65"/>
-    <w:rsid w:val="00C15250"/>
+    <w:rsid w:val="00175A84"/>
     <w:rPr>
       <w:color w:val="000000" w:themeColor="text1"/>
     </w:rPr>
@@ -13438,7 +13104,7 @@
     <w:name w:val="Medium List 1 Accent 4"/>
     <w:basedOn w:val="TableNormal"/>
     <w:uiPriority w:val="65"/>
-    <w:rsid w:val="00C15250"/>
+    <w:rsid w:val="00175A84"/>
     <w:rPr>
       <w:color w:val="000000" w:themeColor="text1"/>
     </w:rPr>
@@ -13519,7 +13185,7 @@
     <w:name w:val="Medium List 1 Accent 5"/>
     <w:basedOn w:val="TableNormal"/>
     <w:uiPriority w:val="65"/>
-    <w:rsid w:val="00C15250"/>
+    <w:rsid w:val="00175A84"/>
     <w:rPr>
       <w:color w:val="000000" w:themeColor="text1"/>
     </w:rPr>
@@ -13600,7 +13266,7 @@
     <w:name w:val="Medium List 1 Accent 6"/>
     <w:basedOn w:val="TableNormal"/>
     <w:uiPriority w:val="65"/>
-    <w:rsid w:val="00C15250"/>
+    <w:rsid w:val="00175A84"/>
     <w:rPr>
       <w:color w:val="000000" w:themeColor="text1"/>
     </w:rPr>
@@ -13681,7 +13347,7 @@
     <w:name w:val="Medium List 21"/>
     <w:basedOn w:val="TableNormal"/>
     <w:uiPriority w:val="66"/>
-    <w:rsid w:val="00C15250"/>
+    <w:rsid w:val="00175A84"/>
     <w:rPr>
       <w:rFonts w:asciiTheme="majorHAnsi" w:eastAsiaTheme="majorEastAsia" w:hAnsiTheme="majorHAnsi" w:cstheme="majorBidi"/>
       <w:color w:val="000000" w:themeColor="text1"/>
@@ -13806,7 +13472,7 @@
     <w:name w:val="Medium List 2 Accent 1"/>
     <w:basedOn w:val="TableNormal"/>
     <w:uiPriority w:val="66"/>
-    <w:rsid w:val="00C15250"/>
+    <w:rsid w:val="00175A84"/>
     <w:rPr>
       <w:rFonts w:asciiTheme="majorHAnsi" w:eastAsiaTheme="majorEastAsia" w:hAnsiTheme="majorHAnsi" w:cstheme="majorBidi"/>
       <w:color w:val="000000" w:themeColor="text1"/>
@@ -13931,7 +13597,7 @@
     <w:name w:val="Medium List 2 Accent 2"/>
     <w:basedOn w:val="TableNormal"/>
     <w:uiPriority w:val="66"/>
-    <w:rsid w:val="00C15250"/>
+    <w:rsid w:val="00175A84"/>
     <w:rPr>
       <w:rFonts w:asciiTheme="majorHAnsi" w:eastAsiaTheme="majorEastAsia" w:hAnsiTheme="majorHAnsi" w:cstheme="majorBidi"/>
       <w:color w:val="000000" w:themeColor="text1"/>
@@ -14056,7 +13722,7 @@
     <w:name w:val="Medium List 2 Accent 3"/>
     <w:basedOn w:val="TableNormal"/>
     <w:uiPriority w:val="66"/>
-    <w:rsid w:val="00C15250"/>
+    <w:rsid w:val="00175A84"/>
     <w:rPr>
       <w:rFonts w:asciiTheme="majorHAnsi" w:eastAsiaTheme="majorEastAsia" w:hAnsiTheme="majorHAnsi" w:cstheme="majorBidi"/>
       <w:color w:val="000000" w:themeColor="text1"/>
@@ -14181,7 +13847,7 @@
     <w:name w:val="Medium List 2 Accent 4"/>
     <w:basedOn w:val="TableNormal"/>
     <w:uiPriority w:val="66"/>
-    <w:rsid w:val="00C15250"/>
+    <w:rsid w:val="00175A84"/>
     <w:rPr>
       <w:rFonts w:asciiTheme="majorHAnsi" w:eastAsiaTheme="majorEastAsia" w:hAnsiTheme="majorHAnsi" w:cstheme="majorBidi"/>
       <w:color w:val="000000" w:themeColor="text1"/>
@@ -14306,7 +13972,7 @@
     <w:name w:val="Medium List 2 Accent 5"/>
     <w:basedOn w:val="TableNormal"/>
     <w:uiPriority w:val="66"/>
-    <w:rsid w:val="00C15250"/>
+    <w:rsid w:val="00175A84"/>
     <w:rPr>
       <w:rFonts w:asciiTheme="majorHAnsi" w:eastAsiaTheme="majorEastAsia" w:hAnsiTheme="majorHAnsi" w:cstheme="majorBidi"/>
       <w:color w:val="000000" w:themeColor="text1"/>
@@ -14431,7 +14097,7 @@
     <w:name w:val="Medium List 2 Accent 6"/>
     <w:basedOn w:val="TableNormal"/>
     <w:uiPriority w:val="66"/>
-    <w:rsid w:val="00C15250"/>
+    <w:rsid w:val="00175A84"/>
     <w:rPr>
       <w:rFonts w:asciiTheme="majorHAnsi" w:eastAsiaTheme="majorEastAsia" w:hAnsiTheme="majorHAnsi" w:cstheme="majorBidi"/>
       <w:color w:val="000000" w:themeColor="text1"/>
@@ -14556,7 +14222,7 @@
     <w:name w:val="Medium Shading 11"/>
     <w:basedOn w:val="TableNormal"/>
     <w:uiPriority w:val="63"/>
-    <w:rsid w:val="00C15250"/>
+    <w:rsid w:val="00175A84"/>
     <w:tblPr>
       <w:tblStyleRowBandSize w:val="1"/>
       <w:tblStyleColBandSize w:val="1"/>
@@ -14659,7 +14325,7 @@
     <w:name w:val="Medium Shading 1 - Accent 11"/>
     <w:basedOn w:val="TableNormal"/>
     <w:uiPriority w:val="63"/>
-    <w:rsid w:val="00C15250"/>
+    <w:rsid w:val="00175A84"/>
     <w:tblPr>
       <w:tblStyleRowBandSize w:val="1"/>
       <w:tblStyleColBandSize w:val="1"/>
@@ -14762,7 +14428,7 @@
     <w:name w:val="Medium Shading 1 Accent 2"/>
     <w:basedOn w:val="TableNormal"/>
     <w:uiPriority w:val="63"/>
-    <w:rsid w:val="00C15250"/>
+    <w:rsid w:val="00175A84"/>
     <w:tblPr>
       <w:tblStyleRowBandSize w:val="1"/>
       <w:tblStyleColBandSize w:val="1"/>
@@ -14865,7 +14531,7 @@
     <w:name w:val="Medium Shading 1 Accent 3"/>
     <w:basedOn w:val="TableNormal"/>
     <w:uiPriority w:val="63"/>
-    <w:rsid w:val="00C15250"/>
+    <w:rsid w:val="00175A84"/>
     <w:tblPr>
       <w:tblStyleRowBandSize w:val="1"/>
       <w:tblStyleColBandSize w:val="1"/>
@@ -14968,7 +14634,7 @@
     <w:name w:val="Medium Shading 1 Accent 4"/>
     <w:basedOn w:val="TableNormal"/>
     <w:uiPriority w:val="63"/>
-    <w:rsid w:val="00C15250"/>
+    <w:rsid w:val="00175A84"/>
     <w:tblPr>
       <w:tblStyleRowBandSize w:val="1"/>
       <w:tblStyleColBandSize w:val="1"/>
@@ -15071,7 +14737,7 @@
     <w:name w:val="Medium Shading 1 Accent 5"/>
     <w:basedOn w:val="TableNormal"/>
     <w:uiPriority w:val="63"/>
-    <w:rsid w:val="00C15250"/>
+    <w:rsid w:val="00175A84"/>
     <w:tblPr>
       <w:tblStyleRowBandSize w:val="1"/>
       <w:tblStyleColBandSize w:val="1"/>
@@ -15174,7 +14840,7 @@
     <w:name w:val="Medium Shading 1 Accent 6"/>
     <w:basedOn w:val="TableNormal"/>
     <w:uiPriority w:val="63"/>
-    <w:rsid w:val="00C15250"/>
+    <w:rsid w:val="00175A84"/>
     <w:tblPr>
       <w:tblStyleRowBandSize w:val="1"/>
       <w:tblStyleColBandSize w:val="1"/>
@@ -15277,7 +14943,7 @@
     <w:name w:val="Medium Shading 21"/>
     <w:basedOn w:val="TableNormal"/>
     <w:uiPriority w:val="64"/>
-    <w:rsid w:val="00C15250"/>
+    <w:rsid w:val="00175A84"/>
     <w:tblPr>
       <w:tblStyleRowBandSize w:val="1"/>
       <w:tblStyleColBandSize w:val="1"/>
@@ -15423,7 +15089,7 @@
     <w:name w:val="Medium Shading 2 - Accent 11"/>
     <w:basedOn w:val="TableNormal"/>
     <w:uiPriority w:val="64"/>
-    <w:rsid w:val="00C15250"/>
+    <w:rsid w:val="00175A84"/>
     <w:tblPr>
       <w:tblStyleRowBandSize w:val="1"/>
       <w:tblStyleColBandSize w:val="1"/>
@@ -15569,7 +15235,7 @@
     <w:name w:val="Medium Shading 2 Accent 2"/>
     <w:basedOn w:val="TableNormal"/>
     <w:uiPriority w:val="64"/>
-    <w:rsid w:val="00C15250"/>
+    <w:rsid w:val="00175A84"/>
     <w:tblPr>
       <w:tblStyleRowBandSize w:val="1"/>
       <w:tblStyleColBandSize w:val="1"/>
@@ -15715,7 +15381,7 @@
     <w:name w:val="Medium Shading 2 Accent 3"/>
     <w:basedOn w:val="TableNormal"/>
     <w:uiPriority w:val="64"/>
-    <w:rsid w:val="00C15250"/>
+    <w:rsid w:val="00175A84"/>
     <w:tblPr>
       <w:tblStyleRowBandSize w:val="1"/>
       <w:tblStyleColBandSize w:val="1"/>
@@ -15861,7 +15527,7 @@
     <w:name w:val="Medium Shading 2 Accent 4"/>
     <w:basedOn w:val="TableNormal"/>
     <w:uiPriority w:val="64"/>
-    <w:rsid w:val="00C15250"/>
+    <w:rsid w:val="00175A84"/>
     <w:tblPr>
       <w:tblStyleRowBandSize w:val="1"/>
       <w:tblStyleColBandSize w:val="1"/>
@@ -16007,7 +15673,7 @@
     <w:name w:val="Medium Shading 2 Accent 5"/>
     <w:basedOn w:val="TableNormal"/>
     <w:uiPriority w:val="64"/>
-    <w:rsid w:val="00C15250"/>
+    <w:rsid w:val="00175A84"/>
     <w:tblPr>
       <w:tblStyleRowBandSize w:val="1"/>
       <w:tblStyleColBandSize w:val="1"/>
@@ -16153,7 +15819,7 @@
     <w:name w:val="Medium Shading 2 Accent 6"/>
     <w:basedOn w:val="TableNormal"/>
     <w:uiPriority w:val="64"/>
-    <w:rsid w:val="00C15250"/>
+    <w:rsid w:val="00175A84"/>
     <w:tblPr>
       <w:tblStyleRowBandSize w:val="1"/>
       <w:tblStyleColBandSize w:val="1"/>
@@ -16299,7 +15965,7 @@
     <w:name w:val="Message Header"/>
     <w:basedOn w:val="Normal"/>
     <w:link w:val="MessageHeaderChar"/>
-    <w:rsid w:val="00C15250"/>
+    <w:rsid w:val="00175A84"/>
     <w:pPr>
       <w:pBdr>
         <w:top w:val="single" w:sz="6" w:space="1" w:color="auto"/>
@@ -16323,7 +15989,7 @@
     <w:rPr>
       <w:rFonts w:asciiTheme="majorHAnsi" w:eastAsiaTheme="majorEastAsia" w:hAnsiTheme="majorHAnsi" w:cstheme="majorBidi"/>
       <w:sz w:val="24"/>
-      <w:szCs w:val="24"/>
+      <w:szCs w:val="22"/>
       <w:shd w:val="pct20" w:color="auto" w:fill="auto"/>
     </w:rPr>
   </w:style>
@@ -16331,7 +15997,7 @@
     <w:name w:val="No Spacing"/>
     <w:uiPriority w:val="1"/>
     <w:qFormat/>
-    <w:rsid w:val="00C15250"/>
+    <w:rsid w:val="00175A84"/>
     <w:rPr>
       <w:rFonts w:ascii="Tahoma" w:hAnsi="Tahoma" w:cs="Tahoma"/>
       <w:sz w:val="18"/>
@@ -16360,7 +16026,7 @@
     <w:basedOn w:val="Normal"/>
     <w:next w:val="Normal"/>
     <w:link w:val="NoteHeadingChar"/>
-    <w:rsid w:val="00C15250"/>
+    <w:rsid w:val="00175A84"/>
   </w:style>
   <w:style w:type="character" w:customStyle="1" w:styleId="NoteHeadingChar">
     <w:name w:val="Note Heading Char"/>
@@ -16368,8 +16034,9 @@
     <w:link w:val="NoteHeading"/>
     <w:rsid w:val="00C15250"/>
     <w:rPr>
-      <w:sz w:val="18"/>
-      <w:szCs w:val="24"/>
+      <w:rFonts w:ascii="Calibri" w:eastAsia="Calibri" w:hAnsi="Calibri" w:cs="Calibri"/>
+      <w:sz w:val="22"/>
+      <w:szCs w:val="22"/>
     </w:rPr>
   </w:style>
   <w:style w:type="character" w:styleId="PlaceholderText">
@@ -16377,7 +16044,7 @@
     <w:basedOn w:val="DefaultParagraphFont"/>
     <w:uiPriority w:val="99"/>
     <w:semiHidden/>
-    <w:rsid w:val="00C15250"/>
+    <w:rsid w:val="00175A84"/>
     <w:rPr>
       <w:color w:val="808080"/>
     </w:rPr>
@@ -16386,7 +16053,7 @@
     <w:name w:val="Plain Text"/>
     <w:basedOn w:val="Normal"/>
     <w:link w:val="PlainTextChar"/>
-    <w:rsid w:val="00C15250"/>
+    <w:rsid w:val="00175A84"/>
     <w:rPr>
       <w:rFonts w:ascii="Consolas" w:hAnsi="Consolas"/>
       <w:sz w:val="21"/>
@@ -16399,7 +16066,7 @@
     <w:link w:val="PlainText"/>
     <w:rsid w:val="00C15250"/>
     <w:rPr>
-      <w:rFonts w:ascii="Consolas" w:hAnsi="Consolas"/>
+      <w:rFonts w:ascii="Consolas" w:eastAsia="Calibri" w:hAnsi="Consolas" w:cs="Calibri"/>
       <w:sz w:val="21"/>
       <w:szCs w:val="21"/>
     </w:rPr>
@@ -16411,7 +16078,7 @@
     <w:link w:val="QuoteChar"/>
     <w:uiPriority w:val="29"/>
     <w:qFormat/>
-    <w:rsid w:val="00C15250"/>
+    <w:rsid w:val="00175A84"/>
     <w:rPr>
       <w:i/>
       <w:iCs/>
@@ -16425,11 +16092,12 @@
     <w:uiPriority w:val="29"/>
     <w:rsid w:val="00C15250"/>
     <w:rPr>
+      <w:rFonts w:ascii="Calibri" w:eastAsia="Calibri" w:hAnsi="Calibri" w:cs="Calibri"/>
       <w:i/>
       <w:iCs/>
       <w:color w:val="000000" w:themeColor="text1"/>
-      <w:sz w:val="18"/>
-      <w:szCs w:val="24"/>
+      <w:sz w:val="22"/>
+      <w:szCs w:val="22"/>
     </w:rPr>
   </w:style>
   <w:style w:type="paragraph" w:styleId="Salutation">
@@ -16437,7 +16105,7 @@
     <w:basedOn w:val="Normal"/>
     <w:next w:val="Normal"/>
     <w:link w:val="SalutationChar"/>
-    <w:rsid w:val="00C15250"/>
+    <w:rsid w:val="00175A84"/>
   </w:style>
   <w:style w:type="character" w:customStyle="1" w:styleId="SalutationChar">
     <w:name w:val="Salutation Char"/>
@@ -16445,15 +16113,16 @@
     <w:link w:val="Salutation"/>
     <w:rsid w:val="00C15250"/>
     <w:rPr>
-      <w:sz w:val="18"/>
-      <w:szCs w:val="24"/>
+      <w:rFonts w:ascii="Calibri" w:eastAsia="Calibri" w:hAnsi="Calibri" w:cs="Calibri"/>
+      <w:sz w:val="22"/>
+      <w:szCs w:val="22"/>
     </w:rPr>
   </w:style>
   <w:style w:type="paragraph" w:styleId="Signature">
     <w:name w:val="Signature"/>
     <w:basedOn w:val="Normal"/>
     <w:link w:val="SignatureChar"/>
-    <w:rsid w:val="00C15250"/>
+    <w:rsid w:val="00175A84"/>
     <w:pPr>
       <w:ind w:left="4252"/>
     </w:pPr>
@@ -16464,15 +16133,16 @@
     <w:link w:val="Signature"/>
     <w:rsid w:val="00C15250"/>
     <w:rPr>
-      <w:sz w:val="18"/>
-      <w:szCs w:val="24"/>
+      <w:rFonts w:ascii="Calibri" w:eastAsia="Calibri" w:hAnsi="Calibri" w:cs="Calibri"/>
+      <w:sz w:val="22"/>
+      <w:szCs w:val="22"/>
     </w:rPr>
   </w:style>
   <w:style w:type="character" w:styleId="Strong">
     <w:name w:val="Strong"/>
     <w:basedOn w:val="DefaultParagraphFont"/>
     <w:qFormat/>
-    <w:rsid w:val="00C15250"/>
+    <w:rsid w:val="00175A84"/>
     <w:rPr>
       <w:b/>
       <w:bCs/>
@@ -16484,7 +16154,7 @@
     <w:next w:val="Normal"/>
     <w:link w:val="SubtitleChar"/>
     <w:qFormat/>
-    <w:rsid w:val="00C15250"/>
+    <w:rsid w:val="00175A84"/>
     <w:pPr>
       <w:numPr>
         <w:ilvl w:val="1"/>
@@ -16511,7 +16181,7 @@
       <w:color w:val="012464" w:themeColor="accent1"/>
       <w:spacing w:val="15"/>
       <w:sz w:val="24"/>
-      <w:szCs w:val="24"/>
+      <w:szCs w:val="22"/>
     </w:rPr>
   </w:style>
   <w:style w:type="character" w:styleId="SubtleEmphasis">
@@ -16519,7 +16189,7 @@
     <w:basedOn w:val="DefaultParagraphFont"/>
     <w:uiPriority w:val="19"/>
     <w:qFormat/>
-    <w:rsid w:val="00C15250"/>
+    <w:rsid w:val="00175A84"/>
     <w:rPr>
       <w:i/>
       <w:iCs/>
@@ -16531,7 +16201,7 @@
     <w:basedOn w:val="DefaultParagraphFont"/>
     <w:uiPriority w:val="31"/>
     <w:qFormat/>
-    <w:rsid w:val="00C15250"/>
+    <w:rsid w:val="00175A84"/>
     <w:rPr>
       <w:smallCaps/>
       <w:color w:val="26467C" w:themeColor="accent2"/>
@@ -16541,7 +16211,7 @@
   <w:style w:type="table" w:styleId="Table3Deffects1">
     <w:name w:val="Table 3D effects 1"/>
     <w:basedOn w:val="TableNormal"/>
-    <w:rsid w:val="00C15250"/>
+    <w:rsid w:val="00175A84"/>
     <w:tblPr>
       <w:tblInd w:w="0" w:type="dxa"/>
       <w:tblCellMar>
@@ -16654,7 +16324,7 @@
   <w:style w:type="table" w:styleId="Table3Deffects2">
     <w:name w:val="Table 3D effects 2"/>
     <w:basedOn w:val="TableNormal"/>
-    <w:rsid w:val="00C15250"/>
+    <w:rsid w:val="00175A84"/>
     <w:tblPr>
       <w:tblStyleRowBandSize w:val="1"/>
       <w:tblInd w:w="0" w:type="dxa"/>
@@ -16731,7 +16401,7 @@
   <w:style w:type="table" w:styleId="Table3Deffects3">
     <w:name w:val="Table 3D effects 3"/>
     <w:basedOn w:val="TableNormal"/>
-    <w:rsid w:val="00C15250"/>
+    <w:rsid w:val="00175A84"/>
     <w:tblPr>
       <w:tblStyleRowBandSize w:val="1"/>
       <w:tblStyleColBandSize w:val="1"/>
@@ -16824,7 +16494,7 @@
   <w:style w:type="table" w:styleId="TableClassic1">
     <w:name w:val="Table Classic 1"/>
     <w:basedOn w:val="TableNormal"/>
-    <w:rsid w:val="00C15250"/>
+    <w:rsid w:val="00175A84"/>
     <w:tblPr>
       <w:tblInd w:w="0" w:type="dxa"/>
       <w:tblBorders>
@@ -16910,7 +16580,7 @@
   <w:style w:type="table" w:styleId="TableClassic2">
     <w:name w:val="Table Classic 2"/>
     <w:basedOn w:val="TableNormal"/>
-    <w:rsid w:val="00C15250"/>
+    <w:rsid w:val="00175A84"/>
     <w:tblPr>
       <w:tblInd w:w="0" w:type="dxa"/>
       <w:tblBorders>
@@ -17004,7 +16674,7 @@
   <w:style w:type="table" w:styleId="TableClassic3">
     <w:name w:val="Table Classic 3"/>
     <w:basedOn w:val="TableNormal"/>
-    <w:rsid w:val="00C15250"/>
+    <w:rsid w:val="00175A84"/>
     <w:rPr>
       <w:color w:val="000080"/>
     </w:rPr>
@@ -17076,7 +16746,7 @@
   <w:style w:type="table" w:styleId="TableClassic4">
     <w:name w:val="Table Classic 4"/>
     <w:basedOn w:val="TableNormal"/>
-    <w:rsid w:val="00C15250"/>
+    <w:rsid w:val="00175A84"/>
     <w:tblPr>
       <w:tblInd w:w="0" w:type="dxa"/>
       <w:tblBorders>
@@ -17169,7 +16839,7 @@
   <w:style w:type="table" w:styleId="TableColorful1">
     <w:name w:val="Table Colorful 1"/>
     <w:basedOn w:val="TableNormal"/>
-    <w:rsid w:val="00C15250"/>
+    <w:rsid w:val="00175A84"/>
     <w:rPr>
       <w:color w:val="FFFFFF"/>
     </w:rPr>
@@ -17253,7 +16923,7 @@
   <w:style w:type="table" w:styleId="TableColorful2">
     <w:name w:val="Table Colorful 2"/>
     <w:basedOn w:val="TableNormal"/>
-    <w:rsid w:val="00C15250"/>
+    <w:rsid w:val="00175A84"/>
     <w:tblPr>
       <w:tblInd w:w="0" w:type="dxa"/>
       <w:tblBorders>
@@ -17331,7 +17001,7 @@
   <w:style w:type="table" w:styleId="TableColorful3">
     <w:name w:val="Table Colorful 3"/>
     <w:basedOn w:val="TableNormal"/>
-    <w:rsid w:val="00C15250"/>
+    <w:rsid w:val="00175A84"/>
     <w:tblPr>
       <w:tblInd w:w="0" w:type="dxa"/>
       <w:tblBorders>
@@ -17393,7 +17063,7 @@
   <w:style w:type="table" w:styleId="TableColumns1">
     <w:name w:val="Table Columns 1"/>
     <w:basedOn w:val="TableNormal"/>
-    <w:rsid w:val="00C15250"/>
+    <w:rsid w:val="00175A84"/>
     <w:rPr>
       <w:b/>
       <w:bCs/>
@@ -17515,7 +17185,7 @@
   <w:style w:type="table" w:styleId="TableColumns2">
     <w:name w:val="Table Columns 2"/>
     <w:basedOn w:val="TableNormal"/>
-    <w:rsid w:val="00C15250"/>
+    <w:rsid w:val="00175A84"/>
     <w:rPr>
       <w:b/>
       <w:bCs/>
@@ -17631,7 +17301,7 @@
   <w:style w:type="table" w:styleId="TableColumns3">
     <w:name w:val="Table Columns 3"/>
     <w:basedOn w:val="TableNormal"/>
-    <w:rsid w:val="00C15250"/>
+    <w:rsid w:val="00175A84"/>
     <w:rPr>
       <w:b/>
       <w:bCs/>
@@ -17741,7 +17411,7 @@
   <w:style w:type="table" w:styleId="TableColumns4">
     <w:name w:val="Table Columns 4"/>
     <w:basedOn w:val="TableNormal"/>
-    <w:rsid w:val="00C15250"/>
+    <w:rsid w:val="00175A84"/>
     <w:tblPr>
       <w:tblStyleColBandSize w:val="1"/>
       <w:tblInd w:w="0" w:type="dxa"/>
@@ -17813,7 +17483,7 @@
   <w:style w:type="table" w:styleId="TableColumns5">
     <w:name w:val="Table Columns 5"/>
     <w:basedOn w:val="TableNormal"/>
-    <w:rsid w:val="00C15250"/>
+    <w:rsid w:val="00175A84"/>
     <w:tblPr>
       <w:tblStyleColBandSize w:val="1"/>
       <w:tblInd w:w="0" w:type="dxa"/>
@@ -17905,7 +17575,7 @@
   <w:style w:type="table" w:styleId="TableContemporary">
     <w:name w:val="Table Contemporary"/>
     <w:basedOn w:val="TableNormal"/>
-    <w:rsid w:val="00C15250"/>
+    <w:rsid w:val="00175A84"/>
     <w:tblPr>
       <w:tblStyleRowBandSize w:val="1"/>
       <w:tblInd w:w="0" w:type="dxa"/>
@@ -17965,7 +17635,7 @@
   <w:style w:type="table" w:styleId="TableElegant">
     <w:name w:val="Table Elegant"/>
     <w:basedOn w:val="TableNormal"/>
-    <w:rsid w:val="00C15250"/>
+    <w:rsid w:val="00175A84"/>
     <w:tblPr>
       <w:tblInd w:w="0" w:type="dxa"/>
       <w:tblBorders>
@@ -18003,7 +17673,7 @@
   <w:style w:type="table" w:styleId="TableGrid1">
     <w:name w:val="Table Grid 1"/>
     <w:basedOn w:val="TableNormal"/>
-    <w:rsid w:val="00C15250"/>
+    <w:rsid w:val="00175A84"/>
     <w:tblPr>
       <w:tblInd w:w="0" w:type="dxa"/>
       <w:tblBorders>
@@ -18054,7 +17724,7 @@
   <w:style w:type="table" w:styleId="TableGrid2">
     <w:name w:val="Table Grid 2"/>
     <w:basedOn w:val="TableNormal"/>
-    <w:rsid w:val="00C15250"/>
+    <w:rsid w:val="00175A84"/>
     <w:tblPr>
       <w:tblInd w:w="0" w:type="dxa"/>
       <w:tblBorders>
@@ -18128,7 +17798,7 @@
   <w:style w:type="table" w:styleId="TableGrid3">
     <w:name w:val="Table Grid 3"/>
     <w:basedOn w:val="TableNormal"/>
-    <w:rsid w:val="00C15250"/>
+    <w:rsid w:val="00175A84"/>
     <w:tblPr>
       <w:tblInd w:w="0" w:type="dxa"/>
       <w:tblBorders>
@@ -18189,7 +17859,7 @@
   <w:style w:type="table" w:styleId="TableGrid4">
     <w:name w:val="Table Grid 4"/>
     <w:basedOn w:val="TableNormal"/>
-    <w:rsid w:val="00C15250"/>
+    <w:rsid w:val="00175A84"/>
     <w:tblPr>
       <w:tblInd w:w="0" w:type="dxa"/>
       <w:tblBorders>
@@ -18256,7 +17926,7 @@
   <w:style w:type="table" w:styleId="TableGrid5">
     <w:name w:val="Table Grid 5"/>
     <w:basedOn w:val="TableNormal"/>
-    <w:rsid w:val="00C15250"/>
+    <w:rsid w:val="00175A84"/>
     <w:tblPr>
       <w:tblInd w:w="0" w:type="dxa"/>
       <w:tblBorders>
@@ -18326,7 +17996,7 @@
   <w:style w:type="table" w:styleId="TableGrid6">
     <w:name w:val="Table Grid 6"/>
     <w:basedOn w:val="TableNormal"/>
-    <w:rsid w:val="00C15250"/>
+    <w:rsid w:val="00175A84"/>
     <w:tblPr>
       <w:tblInd w:w="0" w:type="dxa"/>
       <w:tblBorders>
@@ -18399,7 +18069,7 @@
   <w:style w:type="table" w:styleId="TableGrid7">
     <w:name w:val="Table Grid 7"/>
     <w:basedOn w:val="TableNormal"/>
-    <w:rsid w:val="00C15250"/>
+    <w:rsid w:val="00175A84"/>
     <w:rPr>
       <w:b/>
       <w:bCs/>
@@ -18491,7 +18161,7 @@
   <w:style w:type="table" w:styleId="TableGrid8">
     <w:name w:val="Table Grid 8"/>
     <w:basedOn w:val="TableNormal"/>
-    <w:rsid w:val="00C15250"/>
+    <w:rsid w:val="00175A84"/>
     <w:tblPr>
       <w:tblInd w:w="0" w:type="dxa"/>
       <w:tblBorders>
@@ -18559,7 +18229,7 @@
   <w:style w:type="table" w:styleId="TableList1">
     <w:name w:val="Table List 1"/>
     <w:basedOn w:val="TableNormal"/>
-    <w:rsid w:val="00C15250"/>
+    <w:rsid w:val="00175A84"/>
     <w:tblPr>
       <w:tblStyleRowBandSize w:val="1"/>
       <w:tblInd w:w="0" w:type="dxa"/>
@@ -18646,7 +18316,7 @@
   <w:style w:type="table" w:styleId="TableList2">
     <w:name w:val="Table List 2"/>
     <w:basedOn w:val="TableNormal"/>
-    <w:rsid w:val="00C15250"/>
+    <w:rsid w:val="00175A84"/>
     <w:tblPr>
       <w:tblStyleRowBandSize w:val="2"/>
       <w:tblInd w:w="0" w:type="dxa"/>
@@ -18728,7 +18398,7 @@
   <w:style w:type="table" w:styleId="TableList3">
     <w:name w:val="Table List 3"/>
     <w:basedOn w:val="TableNormal"/>
-    <w:rsid w:val="00C15250"/>
+    <w:rsid w:val="00175A84"/>
     <w:tblPr>
       <w:tblInd w:w="0" w:type="dxa"/>
       <w:tblBorders>
@@ -18789,7 +18459,7 @@
   <w:style w:type="table" w:styleId="TableList4">
     <w:name w:val="Table List 4"/>
     <w:basedOn w:val="TableNormal"/>
-    <w:rsid w:val="00C15250"/>
+    <w:rsid w:val="00175A84"/>
     <w:tblPr>
       <w:tblInd w:w="0" w:type="dxa"/>
       <w:tblBorders>
@@ -18829,7 +18499,7 @@
   <w:style w:type="table" w:styleId="TableList5">
     <w:name w:val="Table List 5"/>
     <w:basedOn w:val="TableNormal"/>
-    <w:rsid w:val="00C15250"/>
+    <w:rsid w:val="00175A84"/>
     <w:tblPr>
       <w:tblInd w:w="0" w:type="dxa"/>
       <w:tblBorders>
@@ -18880,7 +18550,7 @@
   <w:style w:type="table" w:styleId="TableList6">
     <w:name w:val="Table List 6"/>
     <w:basedOn w:val="TableNormal"/>
-    <w:rsid w:val="00C15250"/>
+    <w:rsid w:val="00175A84"/>
     <w:tblPr>
       <w:tblStyleRowBandSize w:val="1"/>
       <w:tblInd w:w="0" w:type="dxa"/>
@@ -18942,7 +18612,7 @@
   <w:style w:type="table" w:styleId="TableList7">
     <w:name w:val="Table List 7"/>
     <w:basedOn w:val="TableNormal"/>
-    <w:rsid w:val="00C15250"/>
+    <w:rsid w:val="00175A84"/>
     <w:tblPr>
       <w:tblStyleRowBandSize w:val="1"/>
       <w:tblInd w:w="0" w:type="dxa"/>
@@ -19042,7 +18712,7 @@
   <w:style w:type="table" w:styleId="TableList8">
     <w:name w:val="Table List 8"/>
     <w:basedOn w:val="TableNormal"/>
-    <w:rsid w:val="00C15250"/>
+    <w:rsid w:val="00175A84"/>
     <w:tblPr>
       <w:tblStyleRowBandSize w:val="1"/>
       <w:tblInd w:w="0" w:type="dxa"/>
@@ -19145,7 +18815,7 @@
     <w:name w:val="table of authorities"/>
     <w:basedOn w:val="Normal"/>
     <w:next w:val="Normal"/>
-    <w:rsid w:val="00C15250"/>
+    <w:rsid w:val="00175A84"/>
     <w:pPr>
       <w:ind w:left="180" w:hanging="180"/>
     </w:pPr>
@@ -19154,12 +18824,12 @@
     <w:name w:val="table of figures"/>
     <w:basedOn w:val="Normal"/>
     <w:next w:val="Normal"/>
-    <w:rsid w:val="00C15250"/>
+    <w:rsid w:val="00175A84"/>
   </w:style>
   <w:style w:type="table" w:styleId="TableProfessional">
     <w:name w:val="Table Professional"/>
     <w:basedOn w:val="TableNormal"/>
-    <w:rsid w:val="00C15250"/>
+    <w:rsid w:val="00175A84"/>
     <w:tblPr>
       <w:tblInd w:w="0" w:type="dxa"/>
       <w:tblBorders>
@@ -19199,7 +18869,7 @@
   <w:style w:type="table" w:styleId="TableSimple1">
     <w:name w:val="Table Simple 1"/>
     <w:basedOn w:val="TableNormal"/>
-    <w:rsid w:val="00C15250"/>
+    <w:rsid w:val="00175A84"/>
     <w:tblPr>
       <w:tblInd w:w="0" w:type="dxa"/>
       <w:tblBorders>
@@ -19240,7 +18910,7 @@
   <w:style w:type="table" w:styleId="TableSimple2">
     <w:name w:val="Table Simple 2"/>
     <w:basedOn w:val="TableNormal"/>
-    <w:rsid w:val="00C15250"/>
+    <w:rsid w:val="00175A84"/>
     <w:tblPr>
       <w:tblInd w:w="0" w:type="dxa"/>
       <w:tblCellMar>
@@ -19339,7 +19009,7 @@
   <w:style w:type="table" w:styleId="TableSimple3">
     <w:name w:val="Table Simple 3"/>
     <w:basedOn w:val="TableNormal"/>
-    <w:rsid w:val="00C15250"/>
+    <w:rsid w:val="00175A84"/>
     <w:tblPr>
       <w:tblInd w:w="0" w:type="dxa"/>
       <w:tblBorders>
@@ -19377,7 +19047,7 @@
   <w:style w:type="table" w:styleId="TableSubtle1">
     <w:name w:val="Table Subtle 1"/>
     <w:basedOn w:val="TableNormal"/>
-    <w:rsid w:val="00C15250"/>
+    <w:rsid w:val="00175A84"/>
     <w:tblPr>
       <w:tblStyleRowBandSize w:val="1"/>
       <w:tblInd w:w="0" w:type="dxa"/>
@@ -19471,7 +19141,7 @@
   <w:style w:type="table" w:styleId="TableSubtle2">
     <w:name w:val="Table Subtle 2"/>
     <w:basedOn w:val="TableNormal"/>
-    <w:rsid w:val="00C15250"/>
+    <w:rsid w:val="00175A84"/>
     <w:tblPr>
       <w:tblInd w:w="0" w:type="dxa"/>
       <w:tblBorders>
@@ -19557,7 +19227,7 @@
   <w:style w:type="table" w:styleId="TableTheme">
     <w:name w:val="Table Theme"/>
     <w:basedOn w:val="TableNormal"/>
-    <w:rsid w:val="00C15250"/>
+    <w:rsid w:val="00175A84"/>
     <w:tblPr>
       <w:tblInd w:w="0" w:type="dxa"/>
       <w:tblBorders>
@@ -19579,7 +19249,7 @@
   <w:style w:type="table" w:styleId="TableWeb1">
     <w:name w:val="Table Web 1"/>
     <w:basedOn w:val="TableNormal"/>
-    <w:rsid w:val="00C15250"/>
+    <w:rsid w:val="00175A84"/>
     <w:tblPr>
       <w:tblCellSpacing w:w="20" w:type="dxa"/>
       <w:tblInd w:w="0" w:type="dxa"/>
@@ -19620,7 +19290,7 @@
   <w:style w:type="table" w:styleId="TableWeb2">
     <w:name w:val="Table Web 2"/>
     <w:basedOn w:val="TableNormal"/>
-    <w:rsid w:val="00C15250"/>
+    <w:rsid w:val="00175A84"/>
     <w:tblPr>
       <w:tblCellSpacing w:w="20" w:type="dxa"/>
       <w:tblInd w:w="0" w:type="dxa"/>
@@ -19661,7 +19331,7 @@
   <w:style w:type="table" w:styleId="TableWeb3">
     <w:name w:val="Table Web 3"/>
     <w:basedOn w:val="TableNormal"/>
-    <w:rsid w:val="00C15250"/>
+    <w:rsid w:val="00175A84"/>
     <w:tblPr>
       <w:tblCellSpacing w:w="20" w:type="dxa"/>
       <w:tblInd w:w="0" w:type="dxa"/>
@@ -19705,7 +19375,7 @@
     <w:next w:val="Normal"/>
     <w:link w:val="TitleChar"/>
     <w:qFormat/>
-    <w:rsid w:val="00C15250"/>
+    <w:rsid w:val="00175A84"/>
     <w:pPr>
       <w:pBdr>
         <w:bottom w:val="single" w:sz="8" w:space="4" w:color="012464" w:themeColor="accent1"/>
@@ -19740,7 +19410,7 @@
     <w:name w:val="toa heading"/>
     <w:basedOn w:val="Normal"/>
     <w:next w:val="Normal"/>
-    <w:rsid w:val="00C15250"/>
+    <w:rsid w:val="00175A84"/>
     <w:pPr>
       <w:spacing w:before="120"/>
     </w:pPr>
@@ -19756,7 +19426,7 @@
     <w:basedOn w:val="Normal"/>
     <w:next w:val="Normal"/>
     <w:autoRedefine/>
-    <w:rsid w:val="00C15250"/>
+    <w:rsid w:val="00175A84"/>
     <w:pPr>
       <w:spacing w:after="100"/>
     </w:pPr>
@@ -19766,7 +19436,7 @@
     <w:basedOn w:val="Normal"/>
     <w:next w:val="Normal"/>
     <w:autoRedefine/>
-    <w:rsid w:val="00C15250"/>
+    <w:rsid w:val="00175A84"/>
     <w:pPr>
       <w:spacing w:after="100"/>
       <w:ind w:left="180"/>
@@ -19777,7 +19447,7 @@
     <w:basedOn w:val="Normal"/>
     <w:next w:val="Normal"/>
     <w:autoRedefine/>
-    <w:rsid w:val="00C15250"/>
+    <w:rsid w:val="00175A84"/>
     <w:pPr>
       <w:spacing w:after="100"/>
       <w:ind w:left="360"/>
@@ -19788,7 +19458,7 @@
     <w:basedOn w:val="Normal"/>
     <w:next w:val="Normal"/>
     <w:autoRedefine/>
-    <w:rsid w:val="00C15250"/>
+    <w:rsid w:val="00175A84"/>
     <w:pPr>
       <w:spacing w:after="100"/>
       <w:ind w:left="540"/>
@@ -19799,7 +19469,7 @@
     <w:basedOn w:val="Normal"/>
     <w:next w:val="Normal"/>
     <w:autoRedefine/>
-    <w:rsid w:val="00C15250"/>
+    <w:rsid w:val="00175A84"/>
     <w:pPr>
       <w:spacing w:after="100"/>
       <w:ind w:left="720"/>
@@ -19810,7 +19480,7 @@
     <w:basedOn w:val="Normal"/>
     <w:next w:val="Normal"/>
     <w:autoRedefine/>
-    <w:rsid w:val="00C15250"/>
+    <w:rsid w:val="00175A84"/>
     <w:pPr>
       <w:spacing w:after="100"/>
       <w:ind w:left="900"/>
@@ -19821,7 +19491,7 @@
     <w:basedOn w:val="Normal"/>
     <w:next w:val="Normal"/>
     <w:autoRedefine/>
-    <w:rsid w:val="00C15250"/>
+    <w:rsid w:val="00175A84"/>
     <w:pPr>
       <w:spacing w:after="100"/>
       <w:ind w:left="1080"/>
@@ -19832,7 +19502,7 @@
     <w:basedOn w:val="Normal"/>
     <w:next w:val="Normal"/>
     <w:autoRedefine/>
-    <w:rsid w:val="00C15250"/>
+    <w:rsid w:val="00175A84"/>
     <w:pPr>
       <w:spacing w:after="100"/>
       <w:ind w:left="1260"/>
@@ -19843,7 +19513,7 @@
     <w:basedOn w:val="Normal"/>
     <w:next w:val="Normal"/>
     <w:autoRedefine/>
-    <w:rsid w:val="00C15250"/>
+    <w:rsid w:val="00175A84"/>
     <w:pPr>
       <w:spacing w:after="100"/>
       <w:ind w:left="1440"/>
@@ -19857,7 +19527,7 @@
     <w:semiHidden/>
     <w:unhideWhenUsed/>
     <w:qFormat/>
-    <w:rsid w:val="00C15250"/>
+    <w:rsid w:val="00175A84"/>
     <w:pPr>
       <w:keepLines/>
       <w:numPr>
@@ -19881,9 +19551,20 @@
     <w:uiPriority w:val="99"/>
     <w:rsid w:val="0068264E"/>
     <w:rPr>
-      <w:rFonts w:ascii="Tahoma" w:hAnsi="Tahoma" w:cs="Tahoma"/>
-      <w:sz w:val="18"/>
-      <w:szCs w:val="24"/>
+      <w:rFonts w:ascii="Calibri" w:eastAsia="Calibri" w:hAnsi="Calibri" w:cs="Calibri"/>
+      <w:sz w:val="22"/>
+      <w:szCs w:val="22"/>
+    </w:rPr>
+  </w:style>
+  <w:style w:type="paragraph" w:customStyle="1" w:styleId="iRWithinSubsectionTitle">
+    <w:name w:val="iR Within Subsection Title"/>
+    <w:basedOn w:val="Normal"/>
+    <w:next w:val="Normal"/>
+    <w:qFormat/>
+    <w:rsid w:val="00175A84"/>
+    <w:rPr>
+      <w:b/>
+      <w:bCs/>
     </w:rPr>
   </w:style>
 </w:styles>
@@ -20119,7 +19800,7 @@
 </file>
 
 <file path=customXml/itemProps1.xml><?xml version="1.0" encoding="utf-8"?>
-<ds:datastoreItem xmlns:ds="http://schemas.openxmlformats.org/officeDocument/2006/customXml" ds:itemID="{E2C5C156-507F-47FA-991A-CAD5F733A855}">
+<ds:datastoreItem xmlns:ds="http://schemas.openxmlformats.org/officeDocument/2006/customXml" ds:itemID="{B6E24BC5-57B5-4FFF-A5E2-2B794472C478}">
   <ds:schemaRefs>
     <ds:schemaRef ds:uri="http://schemas.openxmlformats.org/officeDocument/2006/bibliography"/>
   </ds:schemaRefs>

</xml_diff>